<commit_message>
Compare JCHARMING to other in related works
</commit_message>
<xml_diff>
--- a/Reply_To_Reviewers.docx
+++ b/Reply_To_Reviewers.docx
@@ -899,19 +899,7 @@
       <w:ins w:id="31" w:author="Mathieu Nayrolles" w:date="2016-01-22T01:58:00Z">
         <w:r>
           <w:rPr/>
-          <w:t xml:space="preserve">Regarding the algorithm, we have completed the previous discussion with more details and added two new paragraphs and a figure representing a step by step execution of our algorithm (figure </w:t>
-        </w:r>
-      </w:ins>
-      <w:ins w:id="32" w:author="Mathieu Nayrolles" w:date="2016-01-22T01:58:00Z">
-        <w:r>
-          <w:rPr/>
-          <w:t>10</w:t>
-        </w:r>
-      </w:ins>
-      <w:ins w:id="33" w:author="Mathieu Nayrolles" w:date="2016-01-22T01:58:00Z">
-        <w:r>
-          <w:rPr/>
-          <w:t>).</w:t>
+          <w:t>Regarding the algorithm, we have completed the previous discussion with more details and added two new paragraphs and a figure representing a step by step execution of our algorithm (figure 10).</w:t>
         </w:r>
       </w:ins>
     </w:p>
@@ -1097,7 +1085,7 @@
         <w:pStyle w:val="Normal"/>
         <w:rPr/>
       </w:pPr>
-      <w:ins w:id="34" w:author="Mathieu Nayrolles" w:date="2016-01-22T02:33:00Z">
+      <w:ins w:id="32" w:author="Mathieu Nayrolles" w:date="2016-01-22T02:33:00Z">
         <w:r>
           <w:rPr/>
           <w:t>an hypothetical program composed of eleven states ( a...k ) crashes in k . The produced stack traces is composed of five frames T = f 0 , f 1 , f 2 , f 3 , f 4 , f 5 . The frames represents k , i , h , d , b and a , respectively. However, f 3 has been tempered with and no longer match a location inside the SUT. In such program, Algorithm 1 will begin by computing the backward static slice between f 0 ( k ) and f 1 ( i ), then it will compute the backward static slice between f 1 ( i ) and f 2 ( h ). At this point, we passed throught the f or loop (line 5 to 12) two times and both times, the backward static slice was not empty. Consequently, the if statement was equal to true and we combined both backward  static slice in the bSlice variable. bSlice is equal to {k , j , i , h} . Then, we want to compute the backward static slice between f 2 ( h ) and f 3 ( d ). Unfortunately, f 3 is corrupted and do not point towards a valide location in the SUT. The corruption can be the result of a copy-pasting error or a deliberate intervention of the reported as shown in Section 6. Consequently, the backward static slice between f 2 ( h ) and f 3 ( d ) will be empty, and we will go to the else statement (line 10). Here, we simply increment of f set by one in order to compute the backward static slice from f 2 ( h ) and f 4 ( b ) instead of f 2 ( h ) and f 3 ( d ). f 4 is not corrupted and the backward static slice from f 2 ( h ) and f 4 ( b ) can be computed and merged to bSlice . Finally, we compute the last slice between f 4 ( b ) and f 5 ( a ). The final backward static slice is k , i , h , d , b and a .</w:t>
@@ -1288,7 +1276,7 @@
           <w:szCs w:val="20"/>
         </w:rPr>
       </w:pPr>
-      <w:ins w:id="35" w:author="Mathieu Nayrolles" w:date="2016-01-22T02:02:00Z">
+      <w:ins w:id="33" w:author="Mathieu Nayrolles" w:date="2016-01-22T02:02:00Z">
         <w:r>
           <w:rPr>
             <w:rFonts w:ascii="Calibri" w:hAnsi="Calibri"/>
@@ -1299,7 +1287,7 @@
           <w:t xml:space="preserve">Multi-threading &amp; Networks </w:t>
         </w:r>
       </w:ins>
-      <w:ins w:id="36" w:author="Mathieu Nayrolles" w:date="2016-01-22T02:03:00Z">
+      <w:ins w:id="34" w:author="Mathieu Nayrolles" w:date="2016-01-22T02:03:00Z">
         <w:r>
           <w:rPr>
             <w:rFonts w:ascii="Calibri" w:hAnsi="Calibri"/>
@@ -1321,7 +1309,7 @@
           <w:szCs w:val="20"/>
         </w:rPr>
       </w:pPr>
-      <w:ins w:id="37" w:author="Mathieu Nayrolles" w:date="2016-01-22T02:03:00Z">
+      <w:ins w:id="35" w:author="Mathieu Nayrolles" w:date="2016-01-22T02:03:00Z">
         <w:r>
           <w:rPr>
             <w:rFonts w:ascii="Calibri" w:hAnsi="Calibri"/>
@@ -1343,7 +1331,7 @@
           <w:szCs w:val="20"/>
         </w:rPr>
       </w:pPr>
-      <w:ins w:id="38" w:author="Mathieu Nayrolles" w:date="2016-01-22T02:03:00Z">
+      <w:ins w:id="36" w:author="Mathieu Nayrolles" w:date="2016-01-22T02:03:00Z">
         <w:r>
           <w:rPr>
             <w:rFonts w:ascii="Calibri" w:hAnsi="Calibri"/>
@@ -1354,7 +1342,7 @@
           <w:t>Access</w:t>
         </w:r>
       </w:ins>
-      <w:ins w:id="39" w:author="Mathieu Nayrolles" w:date="2016-01-22T02:04:00Z">
+      <w:ins w:id="37" w:author="Mathieu Nayrolles" w:date="2016-01-22T02:04:00Z">
         <w:r>
           <w:rPr>
             <w:rFonts w:ascii="Calibri" w:hAnsi="Calibri"/>
@@ -2086,7 +2074,7 @@
           <w:szCs w:val="20"/>
         </w:rPr>
       </w:pPr>
-      <w:ins w:id="40" w:author="Mathieu Nayrolles" w:date="2016-01-22T02:16:00Z">
+      <w:ins w:id="38" w:author="Mathieu Nayrolles" w:date="2016-01-22T02:16:00Z">
         <w:r>
           <w:rPr>
             <w:rFonts w:ascii="Calibri" w:hAnsi="Calibri"/>
@@ -2097,7 +2085,7 @@
           <w:t xml:space="preserve">I think it refers to </w:t>
         </w:r>
       </w:ins>
-      <w:ins w:id="41" w:author="Mathieu Nayrolles" w:date="2016-01-22T02:16:00Z">
+      <w:ins w:id="39" w:author="Mathieu Nayrolles" w:date="2016-01-22T02:16:00Z">
         <w:r>
           <w:rPr>
             <w:rFonts w:ascii="Calibri" w:hAnsi="Calibri"/>
@@ -2110,7 +2098,7 @@
           <w:t>Without this input, it may be challenging to reproduce the bug.</w:t>
         </w:r>
       </w:ins>
-      <w:ins w:id="42" w:author="Mathieu Nayrolles" w:date="2016-01-22T02:17:00Z">
+      <w:ins w:id="40" w:author="Mathieu Nayrolles" w:date="2016-01-22T02:17:00Z">
         <w:r>
           <w:rPr>
             <w:rFonts w:ascii="Calibri" w:hAnsi="Calibri"/>
@@ -2301,7 +2289,7 @@
           <w:szCs w:val="20"/>
         </w:rPr>
       </w:pPr>
-      <w:ins w:id="43" w:author="Mathieu Nayrolles" w:date="2016-01-22T02:21:00Z">
+      <w:ins w:id="41" w:author="Mathieu Nayrolles" w:date="2016-01-22T02:21:00Z">
         <w:r>
           <w:rPr>
             <w:rFonts w:ascii="Calibri" w:hAnsi="Calibri"/>
@@ -2323,7 +2311,7 @@
           <w:szCs w:val="20"/>
         </w:rPr>
       </w:pPr>
-      <w:ins w:id="44" w:author="Mathieu Nayrolles" w:date="2016-01-22T02:21:00Z">
+      <w:ins w:id="42" w:author="Mathieu Nayrolles" w:date="2016-01-22T02:21:00Z">
         <w:r>
           <w:rPr>
             <w:rFonts w:ascii="Calibri" w:hAnsi="Calibri"/>
@@ -2857,7 +2845,7 @@
           <w:szCs w:val="20"/>
         </w:rPr>
       </w:pPr>
-      <w:ins w:id="45" w:author="Mathieu Nayrolles" w:date="2016-01-24T17:10:00Z">
+      <w:ins w:id="43" w:author="Mathieu Nayrolles" w:date="2016-01-24T17:10:00Z">
         <w:r>
           <w:rPr>
             <w:rFonts w:ascii="Calibri" w:hAnsi="Calibri"/>
@@ -2867,56 +2855,44 @@
           <w:t>All the equation of section 3 (Preliminaries) have been reworked in order to adopt</w:t>
         </w:r>
       </w:ins>
-      <w:ins w:id="46" w:author="Mathieu Nayrolles" w:date="2016-01-24T17:11:00Z">
+      <w:ins w:id="44" w:author="Mathieu Nayrolles" w:date="2016-01-24T17:11:00Z">
         <w:r>
           <w:rPr>
             <w:rFonts w:ascii="Calibri" w:hAnsi="Calibri"/>
             <w:sz w:val="20"/>
             <w:szCs w:val="20"/>
           </w:rPr>
-          <w:t xml:space="preserve"> more standard </w:t>
+          <w:t xml:space="preserve"> more standard definition of model checking. It now reads</w:t>
         </w:r>
       </w:ins>
-      <w:ins w:id="47" w:author="Mathieu Nayrolles" w:date="2016-01-24T17:11:00Z">
-        <w:r>
-          <w:rPr>
-            <w:rFonts w:ascii="Calibri" w:hAnsi="Calibri"/>
-            <w:sz w:val="20"/>
-            <w:szCs w:val="20"/>
-          </w:rPr>
-          <w:t>definition of model checking. It now reads</w:t>
-        </w:r>
-      </w:ins>
-    </w:p>
-    <w:p>
-      <w:pPr>
-        <w:pStyle w:val="Normal"/>
-        <w:rPr>
-          <w:rFonts w:ascii="Calibri" w:hAnsi="Calibri"/>
-          <w:sz w:val="20"/>
-          <w:szCs w:val="20"/>
-        </w:rPr>
-      </w:pPr>
-      <w:ins w:id="48" w:author="Mathieu Nayrolles" w:date="2016-01-24T17:11:00Z">
-        <w:r>
-          <w:rPr>
-            <w:rFonts w:ascii="Calibri" w:hAnsi="Calibri"/>
-            <w:sz w:val="20"/>
-            <w:szCs w:val="20"/>
-          </w:rPr>
-        </w:r>
-      </w:ins>
-    </w:p>
-    <w:p>
-      <w:pPr>
-        <w:pStyle w:val="Normal"/>
-        <w:rPr>
-          <w:rFonts w:ascii="Calibri" w:hAnsi="Calibri"/>
-          <w:sz w:val="20"/>
-          <w:szCs w:val="20"/>
-        </w:rPr>
-      </w:pPr>
-      <w:ins w:id="49" w:author="Mathieu Nayrolles" w:date="2016-01-24T17:11:00Z">
+    </w:p>
+    <w:p>
+      <w:pPr>
+        <w:pStyle w:val="Normal"/>
+        <w:rPr>
+          <w:rFonts w:ascii="Calibri" w:hAnsi="Calibri"/>
+          <w:sz w:val="20"/>
+          <w:szCs w:val="20"/>
+        </w:rPr>
+      </w:pPr>
+      <w:r>
+        <w:rPr>
+          <w:rFonts w:ascii="Calibri" w:hAnsi="Calibri"/>
+          <w:sz w:val="20"/>
+          <w:szCs w:val="20"/>
+        </w:rPr>
+      </w:r>
+    </w:p>
+    <w:p>
+      <w:pPr>
+        <w:pStyle w:val="Normal"/>
+        <w:rPr>
+          <w:rFonts w:ascii="Calibri" w:hAnsi="Calibri"/>
+          <w:sz w:val="20"/>
+          <w:szCs w:val="20"/>
+        </w:rPr>
+      </w:pPr>
+      <w:ins w:id="45" w:author="Mathieu Nayrolles" w:date="2016-01-24T17:11:00Z">
         <w:r>
           <w:rPr>
             <w:rFonts w:ascii="Calibri" w:hAnsi="Calibri"/>
@@ -2936,18 +2912,14 @@
           <w:szCs w:val="20"/>
         </w:rPr>
       </w:pPr>
-      <w:ins w:id="50" w:author="Mathieu Nayrolles" w:date="2016-01-24T17:11:00Z">
+      <w:ins w:id="46" w:author="Mathieu Nayrolles" w:date="2016-01-24T17:11:00Z">
         <w:r>
           <w:rPr>
             <w:rFonts w:ascii="Calibri" w:hAnsi="Calibri"/>
             <w:sz w:val="20"/>
             <w:szCs w:val="20"/>
           </w:rPr>
-          <w:t>where S is a set of states, S 0 the set of initial states, T the transitions relations between states and L</w:t>
-          <w:t xml:space="preserve"> the labeling function which labels a state with a set of atomic properties. Figure 1 presents a system</w:t>
-          <w:t xml:space="preserve"> with four steps S 0 to S 3 which have five atomic properties p 1 to p 5 . The labeling function L gives</w:t>
-          <w:t xml:space="preserve"> us the properties that are true in a state: L(S 0 ) = {p 1 }, L(S 1 ) = {p 1 , p 2 }, L(S 2 ) = {p 3 }, L(S 3 ) =</w:t>
-          <w:t xml:space="preserve"> {p 4 , p 5 } .</w:t>
+          <w:t>where S is a set of states, S 0 the set of initial states, T the transitions relations between states and L the labeling function which labels a state with a set of atomic properties. Figure 1 presents a system with four steps S 0 to S 3 which have five atomic properties p 1 to p 5 . The labeling function L gives us the properties that are true in a state: L(S 0 ) = {p 1 }, L(S 1 ) = {p 1 , p 2 }, L(S 2 ) = {p 3 }, L(S 3 ) = {p 4 , p 5 } .</w:t>
         </w:r>
       </w:ins>
     </w:p>
@@ -2960,13 +2932,219 @@
           <w:szCs w:val="20"/>
         </w:rPr>
       </w:pPr>
-      <w:ins w:id="51" w:author="Mathieu Nayrolles" w:date="2016-01-24T17:11:00Z">
+      <w:r>
+        <w:rPr>
+          <w:rFonts w:ascii="Calibri" w:hAnsi="Calibri"/>
+          <w:sz w:val="20"/>
+          <w:szCs w:val="20"/>
+        </w:rPr>
+      </w:r>
+    </w:p>
+    <w:p>
+      <w:pPr>
+        <w:pStyle w:val="Normal"/>
+        <w:rPr>
+          <w:rFonts w:ascii="Calibri" w:hAnsi="Calibri"/>
+          <w:sz w:val="20"/>
+          <w:szCs w:val="20"/>
+        </w:rPr>
+      </w:pPr>
+      <w:r>
+        <w:rPr>
+          <w:rFonts w:ascii="Calibri" w:hAnsi="Calibri"/>
+          <w:sz w:val="20"/>
+          <w:szCs w:val="20"/>
+        </w:rPr>
+        <w:drawing>
+          <wp:anchor behindDoc="0" distT="0" distB="0" distL="0" distR="0" simplePos="0" locked="0" layoutInCell="1" allowOverlap="1" relativeHeight="3">
+            <wp:simplePos x="0" y="0"/>
+            <wp:positionH relativeFrom="column">
+              <wp:align>center</wp:align>
+            </wp:positionH>
+            <wp:positionV relativeFrom="paragraph">
+              <wp:align>top</wp:align>
+            </wp:positionV>
+            <wp:extent cx="3624580" cy="943610"/>
+            <wp:effectExtent l="0" t="0" r="0" b="0"/>
+            <wp:wrapSquare wrapText="largest"/>
+            <wp:docPr id="3" name="Picture" descr=""/>
+            <wp:cNvGraphicFramePr>
+              <a:graphicFrameLocks xmlns:a="http://schemas.openxmlformats.org/drawingml/2006/main" noChangeAspect="1"/>
+            </wp:cNvGraphicFramePr>
+            <a:graphic xmlns:a="http://schemas.openxmlformats.org/drawingml/2006/main">
+              <a:graphicData uri="http://schemas.openxmlformats.org/drawingml/2006/picture">
+                <pic:pic xmlns:pic="http://schemas.openxmlformats.org/drawingml/2006/picture">
+                  <pic:nvPicPr>
+                    <pic:cNvPr id="3" name="Picture" descr=""/>
+                    <pic:cNvPicPr>
+                      <a:picLocks noChangeAspect="1" noChangeArrowheads="1"/>
+                    </pic:cNvPicPr>
+                  </pic:nvPicPr>
+                  <pic:blipFill>
+                    <a:blip r:embed="rId5"/>
+                    <a:stretch>
+                      <a:fillRect/>
+                    </a:stretch>
+                  </pic:blipFill>
+                  <pic:spPr bwMode="auto">
+                    <a:xfrm>
+                      <a:off x="0" y="0"/>
+                      <a:ext cx="3624580" cy="943610"/>
+                    </a:xfrm>
+                    <a:prstGeom prst="rect">
+                      <a:avLst/>
+                    </a:prstGeom>
+                    <a:noFill/>
+                    <a:ln w="9525">
+                      <a:noFill/>
+                      <a:miter lim="800000"/>
+                      <a:headEnd/>
+                      <a:tailEnd/>
+                    </a:ln>
+                  </pic:spPr>
+                </pic:pic>
+              </a:graphicData>
+            </a:graphic>
+          </wp:anchor>
+        </w:drawing>
+      </w:r>
+    </w:p>
+    <w:p>
+      <w:pPr>
+        <w:pStyle w:val="Normal"/>
+        <w:rPr>
+          <w:rFonts w:ascii="Calibri" w:hAnsi="Calibri"/>
+          <w:sz w:val="20"/>
+          <w:szCs w:val="20"/>
+        </w:rPr>
+      </w:pPr>
+      <w:r>
+        <w:rPr>
+          <w:rFonts w:ascii="Calibri" w:hAnsi="Calibri"/>
+          <w:sz w:val="20"/>
+          <w:szCs w:val="20"/>
+        </w:rPr>
+      </w:r>
+    </w:p>
+    <w:p>
+      <w:pPr>
+        <w:pStyle w:val="Normal"/>
+        <w:rPr>
+          <w:rFonts w:ascii="Calibri" w:hAnsi="Calibri"/>
+          <w:sz w:val="20"/>
+          <w:szCs w:val="20"/>
+        </w:rPr>
+      </w:pPr>
+      <w:r>
+        <w:rPr>
+          <w:rFonts w:ascii="Calibri" w:hAnsi="Calibri"/>
+          <w:sz w:val="20"/>
+          <w:szCs w:val="20"/>
+        </w:rPr>
+      </w:r>
+    </w:p>
+    <w:p>
+      <w:pPr>
+        <w:pStyle w:val="Normal"/>
+        <w:rPr>
+          <w:rFonts w:ascii="Calibri" w:hAnsi="Calibri"/>
+          <w:sz w:val="20"/>
+          <w:szCs w:val="20"/>
+        </w:rPr>
+      </w:pPr>
+      <w:r>
+        <w:rPr>
+          <w:rFonts w:ascii="Calibri" w:hAnsi="Calibri"/>
+          <w:sz w:val="20"/>
+          <w:szCs w:val="20"/>
+        </w:rPr>
+      </w:r>
+    </w:p>
+    <w:p>
+      <w:pPr>
+        <w:pStyle w:val="Normal"/>
+        <w:rPr>
+          <w:rFonts w:ascii="Calibri" w:hAnsi="Calibri"/>
+          <w:sz w:val="20"/>
+          <w:szCs w:val="20"/>
+        </w:rPr>
+      </w:pPr>
+      <w:r>
+        <w:rPr>
+          <w:rFonts w:ascii="Calibri" w:hAnsi="Calibri"/>
+          <w:sz w:val="20"/>
+          <w:szCs w:val="20"/>
+        </w:rPr>
+      </w:r>
+    </w:p>
+    <w:p>
+      <w:pPr>
+        <w:pStyle w:val="Normal"/>
+        <w:rPr>
+          <w:rFonts w:ascii="Calibri" w:hAnsi="Calibri"/>
+          <w:sz w:val="20"/>
+          <w:szCs w:val="20"/>
+        </w:rPr>
+      </w:pPr>
+      <w:r>
+        <w:rPr>
+          <w:rFonts w:ascii="Calibri" w:hAnsi="Calibri"/>
+          <w:sz w:val="20"/>
+          <w:szCs w:val="20"/>
+        </w:rPr>
+      </w:r>
+    </w:p>
+    <w:p>
+      <w:pPr>
+        <w:pStyle w:val="Normal"/>
+        <w:rPr>
+          <w:rFonts w:ascii="Calibri" w:hAnsi="Calibri"/>
+          <w:sz w:val="20"/>
+          <w:szCs w:val="20"/>
+        </w:rPr>
+      </w:pPr>
+      <w:r>
+        <w:rPr>
+          <w:rFonts w:ascii="Calibri" w:hAnsi="Calibri"/>
+          <w:sz w:val="20"/>
+          <w:szCs w:val="20"/>
+        </w:rPr>
+      </w:r>
+    </w:p>
+    <w:p>
+      <w:pPr>
+        <w:pStyle w:val="Normal"/>
+        <w:rPr>
+          <w:rFonts w:ascii="Calibri" w:hAnsi="Calibri"/>
+          <w:sz w:val="20"/>
+          <w:szCs w:val="20"/>
+        </w:rPr>
+      </w:pPr>
+      <w:r>
+        <w:rPr>
+          <w:rFonts w:ascii="Calibri" w:hAnsi="Calibri"/>
+          <w:sz w:val="20"/>
+          <w:szCs w:val="20"/>
+        </w:rPr>
+      </w:r>
+    </w:p>
+    <w:p>
+      <w:pPr>
+        <w:pStyle w:val="Normal"/>
+        <w:rPr>
+          <w:rFonts w:ascii="Calibri" w:hAnsi="Calibri"/>
+          <w:sz w:val="20"/>
+          <w:szCs w:val="20"/>
+        </w:rPr>
+      </w:pPr>
+      <w:ins w:id="47" w:author="Mathieu Nayrolles" w:date="2016-01-24T17:12:00Z">
         <w:r>
           <w:rPr>
             <w:rFonts w:ascii="Calibri" w:hAnsi="Calibri"/>
             <w:sz w:val="20"/>
             <w:szCs w:val="20"/>
           </w:rPr>
+          <w:t>The SUT is said to satisfy a property p at a given time where there exist a sequence of states x leading to a state where p holds. This can be written as:</w:t>
         </w:r>
       </w:ins>
     </w:p>
@@ -2979,251 +3157,24 @@
           <w:szCs w:val="20"/>
         </w:rPr>
       </w:pPr>
-      <w:ins w:id="52" w:author="Mathieu Nayrolles" w:date="2016-01-24T17:11:00Z">
-        <w:r>
-          <w:rPr>
-            <w:rFonts w:ascii="Calibri" w:hAnsi="Calibri"/>
-            <w:sz w:val="20"/>
-            <w:szCs w:val="20"/>
-          </w:rPr>
-          <w:drawing>
-            <wp:anchor behindDoc="0" distT="0" distB="0" distL="0" distR="0" simplePos="0" locked="0" layoutInCell="1" allowOverlap="1" relativeHeight="3">
-              <wp:simplePos x="0" y="0"/>
-              <wp:positionH relativeFrom="column">
-                <wp:align>center</wp:align>
-              </wp:positionH>
-              <wp:positionV relativeFrom="paragraph">
-                <wp:align>top</wp:align>
-              </wp:positionV>
-              <wp:extent cx="3624580" cy="943610"/>
-              <wp:effectExtent l="0" t="0" r="0" b="0"/>
-              <wp:wrapSquare wrapText="largest"/>
-              <wp:docPr id="3" name="Picture" descr=""/>
-              <wp:cNvGraphicFramePr>
-                <a:graphicFrameLocks xmlns:a="http://schemas.openxmlformats.org/drawingml/2006/main" noChangeAspect="1"/>
-              </wp:cNvGraphicFramePr>
-              <a:graphic xmlns:a="http://schemas.openxmlformats.org/drawingml/2006/main">
-                <a:graphicData uri="http://schemas.openxmlformats.org/drawingml/2006/picture">
-                  <pic:pic xmlns:pic="http://schemas.openxmlformats.org/drawingml/2006/picture">
-                    <pic:nvPicPr>
-                      <pic:cNvPr id="3" name="Picture" descr=""/>
-                      <pic:cNvPicPr>
-                        <a:picLocks noChangeAspect="1" noChangeArrowheads="1"/>
-                      </pic:cNvPicPr>
-                    </pic:nvPicPr>
-                    <pic:blipFill>
-                      <a:blip r:embed="rId5"/>
-                      <a:stretch>
-                        <a:fillRect/>
-                      </a:stretch>
-                    </pic:blipFill>
-                    <pic:spPr bwMode="auto">
-                      <a:xfrm>
-                        <a:off x="0" y="0"/>
-                        <a:ext cx="3624580" cy="943610"/>
-                      </a:xfrm>
-                      <a:prstGeom prst="rect">
-                        <a:avLst/>
-                      </a:prstGeom>
-                      <a:noFill/>
-                      <a:ln w="9525">
-                        <a:noFill/>
-                        <a:miter lim="800000"/>
-                        <a:headEnd/>
-                        <a:tailEnd/>
-                      </a:ln>
-                    </pic:spPr>
-                  </pic:pic>
-                </a:graphicData>
-              </a:graphic>
-            </wp:anchor>
-          </w:drawing>
-        </w:r>
-      </w:ins>
-    </w:p>
-    <w:p>
-      <w:pPr>
-        <w:pStyle w:val="Normal"/>
-        <w:rPr>
-          <w:rFonts w:ascii="Calibri" w:hAnsi="Calibri"/>
-          <w:sz w:val="20"/>
-          <w:szCs w:val="20"/>
-        </w:rPr>
-      </w:pPr>
-      <w:ins w:id="53" w:author="Mathieu Nayrolles" w:date="2016-01-24T17:12:00Z">
-        <w:r>
-          <w:rPr>
-            <w:rFonts w:ascii="Calibri" w:hAnsi="Calibri"/>
-            <w:sz w:val="20"/>
-            <w:szCs w:val="20"/>
-          </w:rPr>
-        </w:r>
-      </w:ins>
-    </w:p>
-    <w:p>
-      <w:pPr>
-        <w:pStyle w:val="Normal"/>
-        <w:rPr>
-          <w:rFonts w:ascii="Calibri" w:hAnsi="Calibri"/>
-          <w:sz w:val="20"/>
-          <w:szCs w:val="20"/>
-        </w:rPr>
-      </w:pPr>
-      <w:ins w:id="54" w:author="Mathieu Nayrolles" w:date="2016-01-24T17:12:00Z">
-        <w:r>
-          <w:rPr>
-            <w:rFonts w:ascii="Calibri" w:hAnsi="Calibri"/>
-            <w:sz w:val="20"/>
-            <w:szCs w:val="20"/>
-          </w:rPr>
-        </w:r>
-      </w:ins>
-    </w:p>
-    <w:p>
-      <w:pPr>
-        <w:pStyle w:val="Normal"/>
-        <w:rPr>
-          <w:rFonts w:ascii="Calibri" w:hAnsi="Calibri"/>
-          <w:sz w:val="20"/>
-          <w:szCs w:val="20"/>
-        </w:rPr>
-      </w:pPr>
-      <w:ins w:id="55" w:author="Mathieu Nayrolles" w:date="2016-01-24T17:12:00Z">
-        <w:r>
-          <w:rPr>
-            <w:rFonts w:ascii="Calibri" w:hAnsi="Calibri"/>
-            <w:sz w:val="20"/>
-            <w:szCs w:val="20"/>
-          </w:rPr>
-        </w:r>
-      </w:ins>
-    </w:p>
-    <w:p>
-      <w:pPr>
-        <w:pStyle w:val="Normal"/>
-        <w:rPr>
-          <w:rFonts w:ascii="Calibri" w:hAnsi="Calibri"/>
-          <w:sz w:val="20"/>
-          <w:szCs w:val="20"/>
-        </w:rPr>
-      </w:pPr>
-      <w:ins w:id="56" w:author="Mathieu Nayrolles" w:date="2016-01-24T17:12:00Z">
-        <w:r>
-          <w:rPr>
-            <w:rFonts w:ascii="Calibri" w:hAnsi="Calibri"/>
-            <w:sz w:val="20"/>
-            <w:szCs w:val="20"/>
-          </w:rPr>
-        </w:r>
-      </w:ins>
-    </w:p>
-    <w:p>
-      <w:pPr>
-        <w:pStyle w:val="Normal"/>
-        <w:rPr>
-          <w:rFonts w:ascii="Calibri" w:hAnsi="Calibri"/>
-          <w:sz w:val="20"/>
-          <w:szCs w:val="20"/>
-        </w:rPr>
-      </w:pPr>
-      <w:ins w:id="57" w:author="Mathieu Nayrolles" w:date="2016-01-24T17:12:00Z">
-        <w:r>
-          <w:rPr>
-            <w:rFonts w:ascii="Calibri" w:hAnsi="Calibri"/>
-            <w:sz w:val="20"/>
-            <w:szCs w:val="20"/>
-          </w:rPr>
-        </w:r>
-      </w:ins>
-    </w:p>
-    <w:p>
-      <w:pPr>
-        <w:pStyle w:val="Normal"/>
-        <w:rPr>
-          <w:rFonts w:ascii="Calibri" w:hAnsi="Calibri"/>
-          <w:sz w:val="20"/>
-          <w:szCs w:val="20"/>
-        </w:rPr>
-      </w:pPr>
-      <w:ins w:id="58" w:author="Mathieu Nayrolles" w:date="2016-01-24T17:12:00Z">
-        <w:r>
-          <w:rPr>
-            <w:rFonts w:ascii="Calibri" w:hAnsi="Calibri"/>
-            <w:sz w:val="20"/>
-            <w:szCs w:val="20"/>
-          </w:rPr>
-        </w:r>
-      </w:ins>
-    </w:p>
-    <w:p>
-      <w:pPr>
-        <w:pStyle w:val="Normal"/>
-        <w:rPr>
-          <w:rFonts w:ascii="Calibri" w:hAnsi="Calibri"/>
-          <w:sz w:val="20"/>
-          <w:szCs w:val="20"/>
-        </w:rPr>
-      </w:pPr>
-      <w:ins w:id="59" w:author="Mathieu Nayrolles" w:date="2016-01-24T17:12:00Z">
-        <w:r>
-          <w:rPr>
-            <w:rFonts w:ascii="Calibri" w:hAnsi="Calibri"/>
-            <w:sz w:val="20"/>
-            <w:szCs w:val="20"/>
-          </w:rPr>
-        </w:r>
-      </w:ins>
-    </w:p>
-    <w:p>
-      <w:pPr>
-        <w:pStyle w:val="Normal"/>
-        <w:rPr>
-          <w:rFonts w:ascii="Calibri" w:hAnsi="Calibri"/>
-          <w:sz w:val="20"/>
-          <w:szCs w:val="20"/>
-        </w:rPr>
-      </w:pPr>
-      <w:ins w:id="60" w:author="Mathieu Nayrolles" w:date="2016-01-24T17:12:00Z">
-        <w:r>
-          <w:rPr>
-            <w:rFonts w:ascii="Calibri" w:hAnsi="Calibri"/>
-            <w:sz w:val="20"/>
-            <w:szCs w:val="20"/>
-          </w:rPr>
-          <w:t>The SUT is said to satisfy a property p at a given time where there exist a sequence of states x</w:t>
-          <w:t xml:space="preserve"> leading to a state where p holds. This can be written as:</w:t>
-        </w:r>
-      </w:ins>
-    </w:p>
-    <w:p>
-      <w:pPr>
-        <w:pStyle w:val="Normal"/>
-        <w:rPr>
-          <w:rFonts w:ascii="Calibri" w:hAnsi="Calibri"/>
-          <w:sz w:val="20"/>
-          <w:szCs w:val="20"/>
-        </w:rPr>
-      </w:pPr>
-      <w:ins w:id="61" w:author="Mathieu Nayrolles" w:date="2016-01-24T17:12:00Z">
-        <w:r>
-          <w:rPr>
-            <w:rFonts w:ascii="Calibri" w:hAnsi="Calibri"/>
-            <w:sz w:val="20"/>
-            <w:szCs w:val="20"/>
-          </w:rPr>
-        </w:r>
-      </w:ins>
-    </w:p>
-    <w:p>
-      <w:pPr>
-        <w:pStyle w:val="Normal"/>
-        <w:rPr>
-          <w:rFonts w:ascii="Calibri" w:hAnsi="Calibri"/>
-          <w:sz w:val="20"/>
-          <w:szCs w:val="20"/>
-        </w:rPr>
-      </w:pPr>
-      <w:ins w:id="62" w:author="Mathieu Nayrolles" w:date="2016-01-24T17:12:00Z">
+      <w:r>
+        <w:rPr>
+          <w:rFonts w:ascii="Calibri" w:hAnsi="Calibri"/>
+          <w:sz w:val="20"/>
+          <w:szCs w:val="20"/>
+        </w:rPr>
+      </w:r>
+    </w:p>
+    <w:p>
+      <w:pPr>
+        <w:pStyle w:val="Normal"/>
+        <w:rPr>
+          <w:rFonts w:ascii="Calibri" w:hAnsi="Calibri"/>
+          <w:sz w:val="20"/>
+          <w:szCs w:val="20"/>
+        </w:rPr>
+      </w:pPr>
+      <w:ins w:id="48" w:author="Mathieu Nayrolles" w:date="2016-01-24T17:12:00Z">
         <w:r>
           <w:rPr>
             <w:rFonts w:ascii="Calibri" w:hAnsi="Calibri"/>
@@ -3243,13 +3194,31 @@
           <w:szCs w:val="20"/>
         </w:rPr>
       </w:pPr>
-      <w:ins w:id="63" w:author="Mathieu Nayrolles" w:date="2016-01-24T17:12:00Z">
+      <w:r>
+        <w:rPr>
+          <w:rFonts w:ascii="Calibri" w:hAnsi="Calibri"/>
+          <w:sz w:val="20"/>
+          <w:szCs w:val="20"/>
+        </w:rPr>
+      </w:r>
+    </w:p>
+    <w:p>
+      <w:pPr>
+        <w:pStyle w:val="Normal"/>
+        <w:rPr>
+          <w:rFonts w:ascii="Calibri" w:hAnsi="Calibri"/>
+          <w:sz w:val="20"/>
+          <w:szCs w:val="20"/>
+        </w:rPr>
+      </w:pPr>
+      <w:ins w:id="49" w:author="Mathieu Nayrolles" w:date="2016-01-24T17:12:00Z">
         <w:r>
           <w:rPr>
             <w:rFonts w:ascii="Calibri" w:hAnsi="Calibri"/>
             <w:sz w:val="20"/>
             <w:szCs w:val="20"/>
           </w:rPr>
+          <w:t>For the SUT of Figure 1, we can write (SU T, {S 0 , S 1 , S 2 }) |= p 3 because the sequence of states {S 0 , S 1 , S 2 } will lead to a state S 2 where p 3 holds. However, (SU T, {S 0 , S 1 , S 2 }) |= p 3 only ensures that ∃x such that p is reached at some point in the execution of the program and not that p 3 holds for ∀x. [...] As we are interested in verifying the absence of</w:t>
         </w:r>
       </w:ins>
     </w:p>
@@ -3262,30 +3231,7 @@
           <w:szCs w:val="20"/>
         </w:rPr>
       </w:pPr>
-      <w:ins w:id="64" w:author="Mathieu Nayrolles" w:date="2016-01-24T17:12:00Z">
-        <w:r>
-          <w:rPr>
-            <w:rFonts w:ascii="Calibri" w:hAnsi="Calibri"/>
-            <w:sz w:val="20"/>
-            <w:szCs w:val="20"/>
-          </w:rPr>
-          <w:t>For the SUT of Figure 1, we can write (SU T, {S 0 , S 1 , S 2 }) |= p 3 because the sequence of states</w:t>
-          <w:t xml:space="preserve"> {S 0 , S 1 , S 2 } will lead to a state S 2 where p 3 holds. However, (SU T, {S 0 , S 1 , S 2 }) |= p 3 only ensures</w:t>
-          <w:t xml:space="preserve"> that ∃x such that p is reached at some point in the execution of the program and not that p 3 holds</w:t>
-          <w:t xml:space="preserve"> for ∀x. [...] As we are interested in verifying the absence of</w:t>
-        </w:r>
-      </w:ins>
-    </w:p>
-    <w:p>
-      <w:pPr>
-        <w:pStyle w:val="Normal"/>
-        <w:rPr>
-          <w:rFonts w:ascii="Calibri" w:hAnsi="Calibri"/>
-          <w:sz w:val="20"/>
-          <w:szCs w:val="20"/>
-        </w:rPr>
-      </w:pPr>
-      <w:ins w:id="65" w:author="Mathieu Nayrolles" w:date="2016-01-24T17:12:00Z">
+      <w:ins w:id="50" w:author="Mathieu Nayrolles" w:date="2016-01-24T17:12:00Z">
         <w:r>
           <w:rPr>
             <w:rFonts w:ascii="Calibri" w:hAnsi="Calibri"/>
@@ -3305,7 +3251,7 @@
           <w:szCs w:val="20"/>
         </w:rPr>
       </w:pPr>
-      <w:ins w:id="66" w:author="Mathieu Nayrolles" w:date="2016-01-24T17:12:00Z">
+      <w:ins w:id="51" w:author="Mathieu Nayrolles" w:date="2016-01-24T17:12:00Z">
         <w:r>
           <w:rPr>
             <w:rFonts w:ascii="Calibri" w:hAnsi="Calibri"/>
@@ -3325,26 +3271,24 @@
           <w:szCs w:val="20"/>
         </w:rPr>
       </w:pPr>
-      <w:ins w:id="67" w:author="Mathieu Nayrolles" w:date="2016-01-24T17:12:00Z">
-        <w:r>
-          <w:rPr>
-            <w:rFonts w:ascii="Calibri" w:hAnsi="Calibri"/>
-            <w:sz w:val="20"/>
-            <w:szCs w:val="20"/>
-          </w:rPr>
-        </w:r>
-      </w:ins>
-    </w:p>
-    <w:p>
-      <w:pPr>
-        <w:pStyle w:val="Normal"/>
-        <w:rPr>
-          <w:rFonts w:ascii="Calibri" w:hAnsi="Calibri"/>
-          <w:sz w:val="20"/>
-          <w:szCs w:val="20"/>
-        </w:rPr>
-      </w:pPr>
-      <w:ins w:id="68" w:author="Mathieu Nayrolles" w:date="2016-01-24T17:12:00Z">
+      <w:r>
+        <w:rPr>
+          <w:rFonts w:ascii="Calibri" w:hAnsi="Calibri"/>
+          <w:sz w:val="20"/>
+          <w:szCs w:val="20"/>
+        </w:rPr>
+      </w:r>
+    </w:p>
+    <w:p>
+      <w:pPr>
+        <w:pStyle w:val="Normal"/>
+        <w:rPr>
+          <w:rFonts w:ascii="Calibri" w:hAnsi="Calibri"/>
+          <w:sz w:val="20"/>
+          <w:szCs w:val="20"/>
+        </w:rPr>
+      </w:pPr>
+      <w:ins w:id="52" w:author="Mathieu Nayrolles" w:date="2016-01-24T17:12:00Z">
         <w:r>
           <w:rPr>
             <w:rFonts w:ascii="Calibri" w:hAnsi="Calibri"/>
@@ -3354,7 +3298,7 @@
           <w:t>∀</w:t>
         </w:r>
       </w:ins>
-      <w:ins w:id="69" w:author="Mathieu Nayrolles" w:date="2016-01-24T17:12:00Z">
+      <w:ins w:id="53" w:author="Mathieu Nayrolles" w:date="2016-01-24T17:12:00Z">
         <w:r>
           <w:rPr>
             <w:rFonts w:ascii="Calibri" w:hAnsi="Calibri"/>
@@ -3374,26 +3318,24 @@
           <w:szCs w:val="20"/>
         </w:rPr>
       </w:pPr>
-      <w:ins w:id="70" w:author="Mathieu Nayrolles" w:date="2016-01-24T17:12:00Z">
-        <w:r>
-          <w:rPr>
-            <w:rFonts w:ascii="Calibri" w:hAnsi="Calibri"/>
-            <w:sz w:val="20"/>
-            <w:szCs w:val="20"/>
-          </w:rPr>
-        </w:r>
-      </w:ins>
-    </w:p>
-    <w:p>
-      <w:pPr>
-        <w:pStyle w:val="Normal"/>
-        <w:rPr>
-          <w:rFonts w:ascii="Calibri" w:hAnsi="Calibri"/>
-          <w:sz w:val="20"/>
-          <w:szCs w:val="20"/>
-        </w:rPr>
-      </w:pPr>
-      <w:ins w:id="71" w:author="Mathieu Nayrolles" w:date="2016-01-24T17:12:00Z">
+      <w:r>
+        <w:rPr>
+          <w:rFonts w:ascii="Calibri" w:hAnsi="Calibri"/>
+          <w:sz w:val="20"/>
+          <w:szCs w:val="20"/>
+        </w:rPr>
+      </w:r>
+    </w:p>
+    <w:p>
+      <w:pPr>
+        <w:pStyle w:val="Normal"/>
+        <w:rPr>
+          <w:rFonts w:ascii="Calibri" w:hAnsi="Calibri"/>
+          <w:sz w:val="20"/>
+          <w:szCs w:val="20"/>
+        </w:rPr>
+      </w:pPr>
+      <w:ins w:id="54" w:author="Mathieu Nayrolles" w:date="2016-01-24T17:12:00Z">
         <w:r>
           <w:rPr>
             <w:rFonts w:ascii="Calibri" w:hAnsi="Calibri"/>
@@ -3413,7 +3355,7 @@
           <w:szCs w:val="20"/>
         </w:rPr>
       </w:pPr>
-      <w:ins w:id="72" w:author="Mathieu Nayrolles" w:date="2016-01-24T17:12:00Z">
+      <w:ins w:id="55" w:author="Mathieu Nayrolles" w:date="2016-01-24T17:12:00Z">
         <w:r>
           <w:rPr>
             <w:rFonts w:ascii="Calibri" w:hAnsi="Calibri"/>
@@ -3433,16 +3375,14 @@
           <w:szCs w:val="20"/>
         </w:rPr>
       </w:pPr>
-      <w:ins w:id="73" w:author="Mathieu Nayrolles" w:date="2016-01-24T17:12:00Z">
+      <w:ins w:id="56" w:author="Mathieu Nayrolles" w:date="2016-01-24T17:12:00Z">
         <w:r>
           <w:rPr>
             <w:rFonts w:ascii="Calibri" w:hAnsi="Calibri"/>
             <w:sz w:val="20"/>
             <w:szCs w:val="20"/>
           </w:rPr>
-          <w:t>Java exception crash trace is compared with the original crash trace to assess if the bug is reproduced.</w:t>
-          <w:t xml:space="preserve"> While being accurate and exhaustive in finding counter-examples, model checking suffers from the</w:t>
-          <w:t xml:space="preserve"> state explosion problem, which hinders its applicability to large software systems.</w:t>
+          <w:t>Java exception crash trace is compared with the original crash trace to assess if the bug is reproduced. While being accurate and exhaustive in finding counter-examples, model checking suffers from the state explosion problem, which hinders its applicability to large software systems.</w:t>
         </w:r>
       </w:ins>
     </w:p>
@@ -3455,26 +3395,24 @@
           <w:szCs w:val="20"/>
         </w:rPr>
       </w:pPr>
-      <w:ins w:id="74" w:author="Mathieu Nayrolles" w:date="2016-01-24T17:12:00Z">
-        <w:r>
-          <w:rPr>
-            <w:rFonts w:ascii="Calibri" w:hAnsi="Calibri"/>
-            <w:sz w:val="20"/>
-            <w:szCs w:val="20"/>
-          </w:rPr>
-        </w:r>
-      </w:ins>
-    </w:p>
-    <w:p>
-      <w:pPr>
-        <w:pStyle w:val="Normal"/>
-        <w:rPr>
-          <w:rFonts w:ascii="Calibri" w:hAnsi="Calibri"/>
-          <w:sz w:val="20"/>
-          <w:szCs w:val="20"/>
-        </w:rPr>
-      </w:pPr>
-      <w:ins w:id="75" w:author="Mathieu Nayrolles" w:date="2016-01-24T17:14:00Z">
+      <w:r>
+        <w:rPr>
+          <w:rFonts w:ascii="Calibri" w:hAnsi="Calibri"/>
+          <w:sz w:val="20"/>
+          <w:szCs w:val="20"/>
+        </w:rPr>
+      </w:r>
+    </w:p>
+    <w:p>
+      <w:pPr>
+        <w:pStyle w:val="Normal"/>
+        <w:rPr>
+          <w:rFonts w:ascii="Calibri" w:hAnsi="Calibri"/>
+          <w:sz w:val="20"/>
+          <w:szCs w:val="20"/>
+        </w:rPr>
+      </w:pPr>
+      <w:ins w:id="57" w:author="Mathieu Nayrolles" w:date="2016-01-24T17:14:00Z">
         <w:r>
           <w:rPr>
             <w:rFonts w:ascii="Calibri" w:hAnsi="Calibri"/>
@@ -3494,15 +3432,13 @@
           <w:szCs w:val="20"/>
         </w:rPr>
       </w:pPr>
-      <w:ins w:id="76" w:author="Mathieu Nayrolles" w:date="2016-01-24T17:14:00Z">
-        <w:r>
-          <w:rPr>
-            <w:rFonts w:ascii="Calibri" w:hAnsi="Calibri"/>
-            <w:sz w:val="20"/>
-            <w:szCs w:val="20"/>
-          </w:rPr>
-        </w:r>
-      </w:ins>
+      <w:r>
+        <w:rPr>
+          <w:rFonts w:ascii="Calibri" w:hAnsi="Calibri"/>
+          <w:sz w:val="20"/>
+          <w:szCs w:val="20"/>
+        </w:rPr>
+      </w:r>
     </w:p>
     <w:p>
       <w:pPr>
@@ -3854,7 +3790,7 @@
           <w:szCs w:val="20"/>
         </w:rPr>
       </w:pPr>
-      <w:ins w:id="77" w:author="Mathieu Nayrolles" w:date="2016-01-22T02:29:00Z">
+      <w:ins w:id="58" w:author="Mathieu Nayrolles" w:date="2016-01-22T02:29:00Z">
         <w:r>
           <w:rPr>
             <w:rFonts w:ascii="Calibri" w:hAnsi="Calibri"/>
@@ -3883,7 +3819,7 @@
           <w:szCs w:val="20"/>
         </w:rPr>
       </w:pPr>
-      <w:ins w:id="78" w:author="Mathieu Nayrolles" w:date="2016-01-22T02:25:00Z">
+      <w:ins w:id="59" w:author="Mathieu Nayrolles" w:date="2016-01-22T02:25:00Z">
         <w:r>
           <w:rPr>
             <w:rFonts w:ascii="Calibri" w:hAnsi="Calibri"/>
@@ -3893,7 +3829,7 @@
           <w:t xml:space="preserve">The Java language provides the InvalidActivityException class which is a specialization of the Exception class. The Exception class have a </w:t>
         </w:r>
       </w:ins>
-      <w:ins w:id="79" w:author="Mathieu Nayrolles" w:date="2016-01-22T02:26:00Z">
+      <w:ins w:id="60" w:author="Mathieu Nayrolles" w:date="2016-01-22T02:26:00Z">
         <w:r>
           <w:rPr>
             <w:rFonts w:ascii="Calibri" w:hAnsi="Calibri"/>
@@ -3903,7 +3839,7 @@
           <w:t>String constructor that allows developers to define a comment to be displayed of the exception is thrown</w:t>
         </w:r>
       </w:ins>
-      <w:ins w:id="80" w:author="Mathieu Nayrolles" w:date="2016-01-22T02:27:00Z">
+      <w:ins w:id="61" w:author="Mathieu Nayrolles" w:date="2016-01-22T02:27:00Z">
         <w:r>
           <w:rPr>
             <w:rFonts w:ascii="Calibri" w:hAnsi="Calibri"/>
@@ -3913,7 +3849,7 @@
           <w:t xml:space="preserve">. </w:t>
         </w:r>
       </w:ins>
-      <w:del w:id="81" w:author="Mathieu Nayrolles" w:date="2016-01-22T02:27:00Z">
+      <w:del w:id="62" w:author="Mathieu Nayrolles" w:date="2016-01-22T02:27:00Z">
         <w:r>
           <w:rPr>
             <w:rFonts w:ascii="Calibri" w:hAnsi="Calibri"/>
@@ -3923,7 +3859,7 @@
           <w:delText xml:space="preserve">This is the result of the String constructor of InvalidActivityException in java i.e. </w:delText>
         </w:r>
       </w:del>
-      <w:ins w:id="82" w:author="Mathieu Nayrolles" w:date="2016-01-22T02:27:00Z">
+      <w:ins w:id="63" w:author="Mathieu Nayrolles" w:date="2016-01-22T02:27:00Z">
         <w:r>
           <w:rPr>
             <w:rFonts w:ascii="Calibri" w:hAnsi="Calibri"/>
@@ -3941,7 +3877,7 @@
         </w:rPr>
         <w:t>throw new InvalidActivityException("loopTimes");</w:t>
       </w:r>
-      <w:ins w:id="83" w:author="Mathieu Nayrolles" w:date="2016-01-22T02:27:00Z">
+      <w:ins w:id="64" w:author="Mathieu Nayrolles" w:date="2016-01-22T02:27:00Z">
         <w:r>
           <w:rPr>
             <w:rFonts w:ascii="Calibri" w:hAnsi="Calibri"/>
@@ -3951,7 +3887,7 @@
           <w:t xml:space="preserve"> will have been inserted after </w:t>
         </w:r>
       </w:ins>
-      <w:ins w:id="84" w:author="Mathieu Nayrolles" w:date="2016-01-22T02:28:00Z">
+      <w:ins w:id="65" w:author="Mathieu Nayrolles" w:date="2016-01-22T02:28:00Z">
         <w:r>
           <w:rPr>
             <w:rFonts w:ascii="Calibri" w:hAnsi="Calibri"/>
@@ -4372,11 +4308,9 @@
         <w:pStyle w:val="Normal"/>
         <w:rPr/>
       </w:pPr>
-      <w:ins w:id="85" w:author="Mathieu Nayrolles" w:date="2016-01-24T17:15:00Z">
-        <w:r>
-          <w:rPr/>
-        </w:r>
-      </w:ins>
+      <w:r>
+        <w:rPr/>
+      </w:r>
     </w:p>
     <w:p>
       <w:pPr>
@@ -4388,7 +4322,7 @@
           <w:szCs w:val="20"/>
         </w:rPr>
       </w:pPr>
-      <w:ins w:id="86" w:author="Mathieu Nayrolles" w:date="2016-01-24T17:16:00Z">
+      <w:ins w:id="66" w:author="Mathieu Nayrolles" w:date="2016-01-24T17:16:00Z">
         <w:r>
           <w:rPr>
             <w:rFonts w:ascii="Calibri" w:hAnsi="Calibri"/>
@@ -4396,9 +4330,7 @@
             <w:sz w:val="20"/>
             <w:szCs w:val="20"/>
           </w:rPr>
-          <w:t>A Java crash</w:t>
-          <w:t xml:space="preserve"> trace T of size N as an ordered sequence of frames T = f 0 , f 1 , f 2 , ..., f N . A frame represents either</w:t>
-          <w:t xml:space="preserve"> a method call preceded with its location in the source code, an exception, or a wrapped exception.</w:t>
+          <w:t>A Java crash trace T of size N as an ordered sequence of frames T = f 0 , f 1 , f 2 , ..., f N . A frame represents either a method call preceded with its location in the source code, an exception, or a wrapped exception.</w:t>
         </w:r>
       </w:ins>
     </w:p>
@@ -4407,11 +4339,9 @@
         <w:pStyle w:val="Normal"/>
         <w:rPr/>
       </w:pPr>
-      <w:ins w:id="87" w:author="Mathieu Nayrolles" w:date="2016-01-24T17:16:00Z">
-        <w:r>
-          <w:rPr/>
-        </w:r>
-      </w:ins>
+      <w:r>
+        <w:rPr/>
+      </w:r>
     </w:p>
     <w:p>
       <w:pPr>
@@ -4423,7 +4353,7 @@
           <w:szCs w:val="20"/>
         </w:rPr>
       </w:pPr>
-      <w:ins w:id="88" w:author="Mathieu Nayrolles" w:date="2016-01-24T17:16:00Z">
+      <w:ins w:id="67" w:author="Mathieu Nayrolles" w:date="2016-01-24T17:16:00Z">
         <w:r>
           <w:rPr>
             <w:rFonts w:ascii="Calibri" w:hAnsi="Calibri"/>
@@ -4445,7 +4375,7 @@
           <w:szCs w:val="20"/>
         </w:rPr>
       </w:pPr>
-      <w:ins w:id="89" w:author="Mathieu Nayrolles" w:date="2016-01-24T17:16:00Z">
+      <w:ins w:id="68" w:author="Mathieu Nayrolles" w:date="2016-01-24T17:16:00Z">
         <w:r>
           <w:rPr>
             <w:rFonts w:ascii="Calibri" w:hAnsi="Calibri"/>
@@ -4467,7 +4397,7 @@
           <w:szCs w:val="20"/>
         </w:rPr>
       </w:pPr>
-      <w:ins w:id="90" w:author="Mathieu Nayrolles" w:date="2016-01-24T17:16:00Z">
+      <w:ins w:id="69" w:author="Mathieu Nayrolles" w:date="2016-01-24T17:16:00Z">
         <w:r>
           <w:rPr>
             <w:rFonts w:ascii="Calibri" w:hAnsi="Calibri"/>
@@ -4489,7 +4419,7 @@
           <w:szCs w:val="20"/>
         </w:rPr>
       </w:pPr>
-      <w:ins w:id="91" w:author="Mathieu Nayrolles" w:date="2016-01-24T17:16:00Z">
+      <w:ins w:id="70" w:author="Mathieu Nayrolles" w:date="2016-01-24T17:16:00Z">
         <w:r>
           <w:rPr>
             <w:rFonts w:ascii="Calibri" w:hAnsi="Calibri"/>
@@ -4511,7 +4441,7 @@
           <w:szCs w:val="20"/>
         </w:rPr>
       </w:pPr>
-      <w:ins w:id="92" w:author="Mathieu Nayrolles" w:date="2016-01-24T17:16:00Z">
+      <w:ins w:id="71" w:author="Mathieu Nayrolles" w:date="2016-01-24T17:16:00Z">
         <w:r>
           <w:rPr>
             <w:rFonts w:ascii="Calibri" w:hAnsi="Calibri"/>
@@ -4533,7 +4463,7 @@
           <w:szCs w:val="20"/>
         </w:rPr>
       </w:pPr>
-      <w:ins w:id="93" w:author="Mathieu Nayrolles" w:date="2016-01-24T17:16:00Z">
+      <w:ins w:id="72" w:author="Mathieu Nayrolles" w:date="2016-01-24T17:16:00Z">
         <w:r>
           <w:rPr>
             <w:rFonts w:ascii="Calibri" w:hAnsi="Calibri"/>
@@ -4555,7 +4485,7 @@
           <w:szCs w:val="20"/>
         </w:rPr>
       </w:pPr>
-      <w:ins w:id="94" w:author="Mathieu Nayrolles" w:date="2016-01-24T17:16:00Z">
+      <w:ins w:id="73" w:author="Mathieu Nayrolles" w:date="2016-01-24T17:16:00Z">
         <w:r>
           <w:rPr>
             <w:rFonts w:ascii="Calibri" w:hAnsi="Calibri"/>
@@ -4577,7 +4507,7 @@
           <w:szCs w:val="20"/>
         </w:rPr>
       </w:pPr>
-      <w:ins w:id="95" w:author="Mathieu Nayrolles" w:date="2016-01-24T17:16:00Z">
+      <w:ins w:id="74" w:author="Mathieu Nayrolles" w:date="2016-01-24T17:16:00Z">
         <w:r>
           <w:rPr>
             <w:rFonts w:ascii="Calibri" w:hAnsi="Calibri"/>
@@ -4599,7 +4529,7 @@
           <w:szCs w:val="20"/>
         </w:rPr>
       </w:pPr>
-      <w:ins w:id="96" w:author="Mathieu Nayrolles" w:date="2016-01-24T17:16:00Z">
+      <w:ins w:id="75" w:author="Mathieu Nayrolles" w:date="2016-01-24T17:16:00Z">
         <w:r>
           <w:rPr>
             <w:rFonts w:ascii="Calibri" w:hAnsi="Calibri"/>
@@ -4621,7 +4551,7 @@
           <w:szCs w:val="20"/>
         </w:rPr>
       </w:pPr>
-      <w:ins w:id="97" w:author="Mathieu Nayrolles" w:date="2016-01-24T17:16:00Z">
+      <w:ins w:id="76" w:author="Mathieu Nayrolles" w:date="2016-01-24T17:16:00Z">
         <w:r>
           <w:rPr>
             <w:rFonts w:ascii="Calibri" w:hAnsi="Calibri"/>
@@ -4643,7 +4573,7 @@
           <w:szCs w:val="20"/>
         </w:rPr>
       </w:pPr>
-      <w:ins w:id="98" w:author="Mathieu Nayrolles" w:date="2016-01-24T17:16:00Z">
+      <w:ins w:id="77" w:author="Mathieu Nayrolles" w:date="2016-01-24T17:16:00Z">
         <w:r>
           <w:rPr>
             <w:rFonts w:ascii="Calibri" w:hAnsi="Calibri"/>
@@ -4665,7 +4595,7 @@
           <w:szCs w:val="20"/>
         </w:rPr>
       </w:pPr>
-      <w:ins w:id="99" w:author="Mathieu Nayrolles" w:date="2016-01-24T17:16:00Z">
+      <w:ins w:id="78" w:author="Mathieu Nayrolles" w:date="2016-01-24T17:16:00Z">
         <w:r>
           <w:rPr>
             <w:rFonts w:ascii="Calibri" w:hAnsi="Calibri"/>
@@ -4928,7 +4858,7 @@
           <w:sz w:val="22"/>
         </w:rPr>
       </w:pPr>
-      <w:ins w:id="100" w:author="Mathieu Nayrolles" w:date="2016-01-22T02:34:00Z">
+      <w:ins w:id="79" w:author="Mathieu Nayrolles" w:date="2016-01-22T02:34:00Z">
         <w:r>
           <w:rPr>
             <w:rFonts w:ascii="Calibri" w:hAnsi="Calibri"/>
@@ -5092,7 +5022,7 @@
           <w:sz w:val="22"/>
         </w:rPr>
       </w:pPr>
-      <w:ins w:id="101" w:author="Mathieu Nayrolles" w:date="2016-01-22T02:34:00Z">
+      <w:ins w:id="80" w:author="Mathieu Nayrolles" w:date="2016-01-22T02:34:00Z">
         <w:r>
           <w:rPr>
             <w:rFonts w:ascii="Calibri" w:hAnsi="Calibri"/>
@@ -5102,34 +5032,486 @@
           <w:t>Also in 1.2</w:t>
         </w:r>
       </w:ins>
-      <w:ins w:id="102" w:author="Mathieu Nayrolles" w:date="2016-01-22T02:35:00Z">
+      <w:ins w:id="81" w:author="Mathieu Nayrolles" w:date="2016-01-22T02:35:00Z">
         <w:r>
           <w:rPr>
             <w:rFonts w:ascii="Calibri" w:hAnsi="Calibri"/>
             <w:color w:val="FF0000"/>
             <w:sz w:val="22"/>
           </w:rPr>
-          <w:t xml:space="preserve"> (Figure </w:t>
+          <w:t xml:space="preserve"> (Figure 10).</w:t>
         </w:r>
       </w:ins>
-      <w:ins w:id="103" w:author="Mathieu Nayrolles" w:date="2016-01-22T02:35:00Z">
+    </w:p>
+    <w:p>
+      <w:pPr>
+        <w:pStyle w:val="Normal"/>
+        <w:rPr>
+          <w:rFonts w:ascii="Calibri" w:hAnsi="Calibri"/>
+          <w:sz w:val="20"/>
+          <w:szCs w:val="20"/>
+        </w:rPr>
+      </w:pPr>
+      <w:r>
+        <w:rPr>
+          <w:rFonts w:ascii="Calibri" w:hAnsi="Calibri"/>
+          <w:sz w:val="20"/>
+          <w:szCs w:val="20"/>
+        </w:rPr>
+      </w:r>
+    </w:p>
+    <w:p>
+      <w:pPr>
+        <w:pStyle w:val="Normal"/>
+        <w:rPr>
+          <w:rFonts w:ascii="Calibri" w:hAnsi="Calibri"/>
+          <w:sz w:val="20"/>
+          <w:szCs w:val="20"/>
+        </w:rPr>
+      </w:pPr>
+      <w:r>
+        <w:rPr>
+          <w:rFonts w:ascii="Calibri" w:hAnsi="Calibri"/>
+          <w:sz w:val="20"/>
+          <w:szCs w:val="20"/>
+        </w:rPr>
+      </w:r>
+    </w:p>
+    <w:p>
+      <w:pPr>
+        <w:pStyle w:val="Heading2"/>
+        <w:numPr>
+          <w:ilvl w:val="1"/>
+          <w:numId w:val="1"/>
+        </w:numPr>
+        <w:spacing w:before="0" w:after="0"/>
+        <w:rPr>
+          <w:rFonts w:ascii="Calibri" w:hAnsi="Calibri"/>
+          <w:sz w:val="20"/>
+          <w:szCs w:val="20"/>
+        </w:rPr>
+      </w:pPr>
+      <w:r>
+        <w:rPr>
+          <w:rFonts w:ascii="Calibri" w:hAnsi="Calibri"/>
+          <w:sz w:val="20"/>
+          <w:szCs w:val="20"/>
+        </w:rPr>
+        <w:t>R1.34. Page 11: l.09 "allow to reach": grammar</w:t>
+      </w:r>
+    </w:p>
+    <w:p>
+      <w:pPr>
+        <w:pStyle w:val="Normal"/>
+        <w:rPr>
+          <w:rFonts w:ascii="Calibri" w:hAnsi="Calibri"/>
+          <w:sz w:val="20"/>
+          <w:szCs w:val="20"/>
+        </w:rPr>
+      </w:pPr>
+      <w:r>
+        <w:rPr>
+          <w:rFonts w:ascii="Calibri" w:hAnsi="Calibri"/>
+          <w:sz w:val="20"/>
+          <w:szCs w:val="20"/>
+        </w:rPr>
+        <w:t>Fixed.</w:t>
+      </w:r>
+    </w:p>
+    <w:p>
+      <w:pPr>
+        <w:pStyle w:val="Normal"/>
+        <w:rPr>
+          <w:rFonts w:ascii="Calibri" w:hAnsi="Calibri"/>
+          <w:sz w:val="20"/>
+          <w:szCs w:val="20"/>
+        </w:rPr>
+      </w:pPr>
+      <w:r>
+        <w:rPr>
+          <w:rFonts w:ascii="Calibri" w:hAnsi="Calibri"/>
+          <w:sz w:val="20"/>
+          <w:szCs w:val="20"/>
+        </w:rPr>
+      </w:r>
+    </w:p>
+    <w:p>
+      <w:pPr>
+        <w:pStyle w:val="Heading3"/>
+        <w:numPr>
+          <w:ilvl w:val="2"/>
+          <w:numId w:val="1"/>
+        </w:numPr>
+        <w:spacing w:before="0" w:after="0"/>
+        <w:rPr>
+          <w:rFonts w:ascii="Calibri" w:hAnsi="Calibri"/>
+          <w:color w:val="00000A"/>
+          <w:sz w:val="20"/>
+          <w:szCs w:val="20"/>
+        </w:rPr>
+      </w:pPr>
+      <w:r>
+        <w:rPr>
+          <w:rFonts w:ascii="Calibri" w:hAnsi="Calibri"/>
+          <w:color w:val="00000A"/>
+          <w:sz w:val="20"/>
+          <w:szCs w:val="20"/>
+        </w:rPr>
+        <w:t>R1.35.</w:t>
+      </w:r>
+      <w:r>
+        <w:rPr>
+          <w:rFonts w:ascii="Calibri" w:hAnsi="Calibri"/>
+          <w:sz w:val="20"/>
+          <w:szCs w:val="20"/>
+        </w:rPr>
+        <w:t xml:space="preserve"> </w:t>
+      </w:r>
+      <w:r>
+        <w:rPr>
+          <w:rFonts w:ascii="Calibri" w:hAnsi="Calibri"/>
+          <w:color w:val="00000A"/>
+          <w:sz w:val="20"/>
+          <w:szCs w:val="20"/>
+        </w:rPr>
+        <w:t>Page 11</w:t>
+      </w:r>
+      <w:r>
+        <w:rPr>
+          <w:rFonts w:ascii="Calibri" w:hAnsi="Calibri"/>
+          <w:sz w:val="20"/>
+          <w:szCs w:val="20"/>
+        </w:rPr>
+        <w:t xml:space="preserve">: </w:t>
+      </w:r>
+      <w:r>
+        <w:rPr>
+          <w:rFonts w:ascii="Calibri" w:hAnsi="Calibri"/>
+          <w:color w:val="00000A"/>
+          <w:sz w:val="20"/>
+          <w:szCs w:val="20"/>
+        </w:rPr>
+        <w:t>Figure 6: what is "entry"? What is the purpose of the two self-loops in z0 and z1?</w:t>
+      </w:r>
+    </w:p>
+    <w:p>
+      <w:pPr>
+        <w:pStyle w:val="Normal"/>
+        <w:rPr>
+          <w:rFonts w:ascii="Calibri" w:hAnsi="Calibri"/>
+          <w:sz w:val="20"/>
+          <w:szCs w:val="20"/>
+        </w:rPr>
+      </w:pPr>
+      <w:r>
+        <w:rPr>
+          <w:rFonts w:ascii="Calibri" w:hAnsi="Calibri"/>
+          <w:sz w:val="20"/>
+          <w:szCs w:val="20"/>
+        </w:rPr>
+        <w:t xml:space="preserve">By entry, we mean the entry point of the program, i.e. the main in Java. We just put the self-loops there because they can occur. It was just part of the example. We could have picked another example. </w:t>
+      </w:r>
+    </w:p>
+    <w:p>
+      <w:pPr>
+        <w:pStyle w:val="Normal"/>
+        <w:rPr>
+          <w:rFonts w:ascii="Calibri" w:hAnsi="Calibri"/>
+          <w:sz w:val="20"/>
+          <w:szCs w:val="20"/>
+        </w:rPr>
+      </w:pPr>
+      <w:r>
+        <w:rPr>
+          <w:rFonts w:ascii="Calibri" w:hAnsi="Calibri"/>
+          <w:sz w:val="20"/>
+          <w:szCs w:val="20"/>
+        </w:rPr>
+      </w:r>
+    </w:p>
+    <w:p>
+      <w:pPr>
+        <w:pStyle w:val="Heading3"/>
+        <w:numPr>
+          <w:ilvl w:val="2"/>
+          <w:numId w:val="1"/>
+        </w:numPr>
+        <w:tabs>
+          <w:tab w:val="left" w:pos="0" w:leader="none"/>
+        </w:tabs>
+        <w:spacing w:before="0" w:after="0"/>
+        <w:ind w:left="0" w:right="0" w:hanging="720"/>
+        <w:rPr>
+          <w:rFonts w:ascii="Calibri" w:hAnsi="Calibri"/>
+          <w:color w:val="00000A"/>
+          <w:sz w:val="20"/>
+          <w:szCs w:val="20"/>
+        </w:rPr>
+      </w:pPr>
+      <w:r>
+        <w:rPr>
+          <w:rFonts w:ascii="Calibri" w:hAnsi="Calibri"/>
+          <w:color w:val="00000A"/>
+          <w:sz w:val="20"/>
+          <w:szCs w:val="20"/>
+        </w:rPr>
+        <w:t>R1.36. Page 11: l.31 as a comment, the "worst case scenario" is the best-case scenario from the perspective of state space explosion...</w:t>
+      </w:r>
+    </w:p>
+    <w:p>
+      <w:pPr>
+        <w:pStyle w:val="TextBody"/>
+        <w:rPr>
+          <w:rFonts w:ascii="Calibri" w:hAnsi="Calibri"/>
+          <w:sz w:val="20"/>
+          <w:szCs w:val="20"/>
+        </w:rPr>
+      </w:pPr>
+      <w:r>
+        <w:rPr>
+          <w:rFonts w:ascii="Calibri" w:hAnsi="Calibri"/>
+          <w:sz w:val="20"/>
+          <w:szCs w:val="20"/>
+        </w:rPr>
+        <w:t>We agree that we can at look at it this way, but what we are really interested in is the worst case scenario of our approach.</w:t>
+      </w:r>
+    </w:p>
+    <w:p>
+      <w:pPr>
+        <w:pStyle w:val="Normal"/>
+        <w:rPr>
+          <w:rFonts w:ascii="Calibri" w:hAnsi="Calibri"/>
+          <w:sz w:val="20"/>
+          <w:szCs w:val="20"/>
+        </w:rPr>
+      </w:pPr>
+      <w:r>
+        <w:rPr>
+          <w:rFonts w:ascii="Calibri" w:hAnsi="Calibri"/>
+          <w:sz w:val="20"/>
+          <w:szCs w:val="20"/>
+        </w:rPr>
+      </w:r>
+    </w:p>
+    <w:p>
+      <w:pPr>
+        <w:pStyle w:val="Heading3"/>
+        <w:numPr>
+          <w:ilvl w:val="2"/>
+          <w:numId w:val="1"/>
+        </w:numPr>
+        <w:tabs>
+          <w:tab w:val="left" w:pos="0" w:leader="none"/>
+        </w:tabs>
+        <w:spacing w:before="0" w:after="0"/>
+        <w:ind w:left="0" w:right="0" w:hanging="720"/>
+        <w:rPr>
+          <w:rFonts w:ascii="Calibri" w:hAnsi="Calibri"/>
+          <w:color w:val="00000A"/>
+          <w:sz w:val="20"/>
+          <w:szCs w:val="20"/>
+          <w:shd w:fill="FFFF00" w:val="clear"/>
+        </w:rPr>
+      </w:pPr>
+      <w:r>
+        <w:rPr>
+          <w:rFonts w:ascii="Calibri" w:hAnsi="Calibri"/>
+          <w:color w:val="00000A"/>
+          <w:sz w:val="20"/>
+          <w:szCs w:val="20"/>
+        </w:rPr>
+        <w:t>R1.37. Page 11:</w:t>
+      </w:r>
+      <w:r>
+        <w:rPr>
+          <w:rFonts w:ascii="Calibri" w:hAnsi="Calibri"/>
+          <w:sz w:val="20"/>
+          <w:szCs w:val="20"/>
+        </w:rPr>
+        <w:t xml:space="preserve"> </w:t>
+      </w:r>
+      <w:r>
+        <w:rPr>
+          <w:rFonts w:ascii="Calibri" w:hAnsi="Calibri"/>
+          <w:color w:val="00000A"/>
+          <w:sz w:val="20"/>
+          <w:szCs w:val="20"/>
+          <w:shd w:fill="FFFF00" w:val="clear"/>
+        </w:rPr>
+        <w:t>l.44 how can a slice be empty? Since there is an underlying execution between frame f_i and f_{i+1}, there have to be program statements, no? Again, a definition of a slice would have helped me (perhaps). I also didn't understand why "offset" is reset to 1 in Algorithm 1.</w:t>
+      </w:r>
+    </w:p>
+    <w:p>
+      <w:pPr>
+        <w:pStyle w:val="TextBody"/>
+        <w:rPr>
+          <w:rFonts w:ascii="Calibri" w:hAnsi="Calibri"/>
+          <w:sz w:val="20"/>
+          <w:szCs w:val="20"/>
+        </w:rPr>
+      </w:pPr>
+      <w:r>
+        <w:rPr>
+          <w:rFonts w:ascii="Calibri" w:hAnsi="Calibri"/>
+          <w:sz w:val="20"/>
+          <w:szCs w:val="20"/>
+        </w:rPr>
+      </w:r>
+    </w:p>
+    <w:p>
+      <w:pPr>
+        <w:pStyle w:val="TextBody"/>
+        <w:rPr>
+          <w:rFonts w:ascii="Calibri" w:hAnsi="Calibri"/>
+          <w:color w:val="FF0000"/>
+          <w:sz w:val="20"/>
+          <w:szCs w:val="20"/>
+        </w:rPr>
+      </w:pPr>
+      <w:r>
+        <w:rPr>
+          <w:rFonts w:ascii="Calibri" w:hAnsi="Calibri"/>
+          <w:sz w:val="20"/>
+          <w:szCs w:val="20"/>
+        </w:rPr>
+        <w:t xml:space="preserve">The slice could be empty if the entire crash trace is corrupt. We simply can collect other parts of the program that will be used to guide the model checker. We added the definition of a slice when addressing comment R1.3. I hope this is all clear now. </w:t>
+      </w:r>
+      <w:r>
+        <w:rPr>
+          <w:rFonts w:ascii="Calibri" w:hAnsi="Calibri"/>
+          <w:color w:val="FF0000"/>
+          <w:sz w:val="20"/>
+          <w:szCs w:val="20"/>
+        </w:rPr>
+        <w:t>[Wahab] Please make sure that all the comments connect to each other at the end.</w:t>
+      </w:r>
+    </w:p>
+    <w:p>
+      <w:pPr>
+        <w:pStyle w:val="TextBody"/>
+        <w:rPr/>
+      </w:pPr>
+      <w:ins w:id="82" w:author="Mathieu Nayrolles" w:date="2016-01-24T19:11:00Z">
+        <w:r>
+          <w:rPr/>
+          <w:t>You can refer  to R1.2 to precision about the algorithm itself.</w:t>
+        </w:r>
+      </w:ins>
+    </w:p>
+    <w:p>
+      <w:pPr>
+        <w:pStyle w:val="Normal"/>
+        <w:rPr>
+          <w:rFonts w:ascii="Calibri" w:hAnsi="Calibri"/>
+          <w:sz w:val="20"/>
+          <w:szCs w:val="20"/>
+        </w:rPr>
+      </w:pPr>
+      <w:r>
+        <w:rPr>
+          <w:rFonts w:ascii="Calibri" w:hAnsi="Calibri"/>
+          <w:sz w:val="20"/>
+          <w:szCs w:val="20"/>
+        </w:rPr>
+      </w:r>
+    </w:p>
+    <w:p>
+      <w:pPr>
+        <w:pStyle w:val="Heading3"/>
+        <w:numPr>
+          <w:ilvl w:val="2"/>
+          <w:numId w:val="1"/>
+        </w:numPr>
+        <w:spacing w:before="0" w:after="0"/>
+        <w:rPr>
+          <w:rFonts w:ascii="Calibri" w:hAnsi="Calibri"/>
+          <w:color w:val="00000A"/>
+          <w:sz w:val="20"/>
+          <w:szCs w:val="20"/>
+        </w:rPr>
+      </w:pPr>
+      <w:r>
+        <w:rPr>
+          <w:rFonts w:ascii="Calibri" w:hAnsi="Calibri"/>
+          <w:color w:val="00000A"/>
+          <w:sz w:val="20"/>
+          <w:szCs w:val="20"/>
+        </w:rPr>
+        <w:t>R1.38. Page 11: l.48 "would": is colloquial</w:t>
+      </w:r>
+    </w:p>
+    <w:p>
+      <w:pPr>
+        <w:pStyle w:val="TextBody"/>
+        <w:rPr>
+          <w:rFonts w:ascii="Calibri" w:hAnsi="Calibri"/>
+          <w:color w:val="FF0000"/>
+          <w:sz w:val="20"/>
+          <w:szCs w:val="20"/>
+        </w:rPr>
+      </w:pPr>
+      <w:r>
+        <w:rPr>
+          <w:rFonts w:ascii="Calibri" w:hAnsi="Calibri"/>
+          <w:color w:val="FF0000"/>
+          <w:sz w:val="20"/>
+          <w:szCs w:val="20"/>
+        </w:rPr>
+        <w:t>[Wahab] He means that is informal. You can change it to something else, like “will”. Don’t forget to address the comment too.</w:t>
+      </w:r>
+    </w:p>
+    <w:p>
+      <w:pPr>
+        <w:pStyle w:val="TextBody"/>
+        <w:rPr>
+          <w:rFonts w:ascii="Calibri" w:hAnsi="Calibri"/>
+          <w:color w:val="FF0000"/>
+          <w:sz w:val="20"/>
+          <w:szCs w:val="20"/>
+        </w:rPr>
+      </w:pPr>
+      <w:ins w:id="83" w:author="Mathieu Nayrolles" w:date="2016-01-24T19:12:00Z">
         <w:r>
           <w:rPr>
             <w:rFonts w:ascii="Calibri" w:hAnsi="Calibri"/>
             <w:color w:val="FF0000"/>
-            <w:sz w:val="22"/>
+            <w:sz w:val="20"/>
+            <w:szCs w:val="20"/>
           </w:rPr>
-          <w:t>10</w:t>
+          <w:t xml:space="preserve">This has been modified. </w:t>
         </w:r>
       </w:ins>
-      <w:ins w:id="104" w:author="Mathieu Nayrolles" w:date="2016-01-22T02:35:00Z">
+    </w:p>
+    <w:p>
+      <w:pPr>
+        <w:pStyle w:val="TextBody"/>
+        <w:rPr/>
+      </w:pPr>
+      <w:ins w:id="84" w:author="Mathieu Nayrolles" w:date="2016-01-24T19:12:00Z">
+        <w:r>
+          <w:rPr/>
+        </w:r>
+      </w:ins>
+    </w:p>
+    <w:p>
+      <w:pPr>
+        <w:pStyle w:val="TextBody"/>
+        <w:rPr>
+          <w:rFonts w:ascii="Calibri" w:hAnsi="Calibri"/>
+          <w:color w:val="FF0000"/>
+          <w:sz w:val="20"/>
+          <w:szCs w:val="20"/>
+        </w:rPr>
+      </w:pPr>
+      <w:ins w:id="85" w:author="Mathieu Nayrolles" w:date="2016-01-24T19:12:00Z">
         <w:r>
           <w:rPr>
             <w:rFonts w:ascii="Calibri" w:hAnsi="Calibri"/>
             <w:color w:val="FF0000"/>
-            <w:sz w:val="22"/>
+            <w:sz w:val="20"/>
+            <w:szCs w:val="20"/>
           </w:rPr>
-          <w:t>).</w:t>
+          <w:t>In our case, using testing will mean that the tester knows what to look for in order to detect the causes of the failure. We do not assume this knowledge in JCHARMING.</w:t>
         </w:r>
       </w:ins>
     </w:p>
@@ -5152,6 +5534,66 @@
     </w:p>
     <w:p>
       <w:pPr>
+        <w:pStyle w:val="Heading3"/>
+        <w:numPr>
+          <w:ilvl w:val="2"/>
+          <w:numId w:val="1"/>
+        </w:numPr>
+        <w:spacing w:before="0" w:after="0"/>
+        <w:rPr>
+          <w:rFonts w:ascii="Calibri" w:hAnsi="Calibri"/>
+          <w:color w:val="00000A"/>
+          <w:sz w:val="20"/>
+          <w:szCs w:val="20"/>
+        </w:rPr>
+      </w:pPr>
+      <w:r>
+        <w:rPr>
+          <w:rFonts w:ascii="Calibri" w:hAnsi="Calibri"/>
+          <w:color w:val="00000A"/>
+          <w:sz w:val="20"/>
+          <w:szCs w:val="20"/>
+        </w:rPr>
+        <w:t>R1.39. Page 11</w:t>
+      </w:r>
+      <w:r>
+        <w:rPr>
+          <w:rFonts w:ascii="Calibri" w:hAnsi="Calibri"/>
+          <w:sz w:val="20"/>
+          <w:szCs w:val="20"/>
+        </w:rPr>
+        <w:t xml:space="preserve">: </w:t>
+      </w:r>
+      <w:r>
+        <w:rPr>
+          <w:rFonts w:ascii="Calibri" w:hAnsi="Calibri"/>
+          <w:color w:val="00000A"/>
+          <w:sz w:val="20"/>
+          <w:szCs w:val="20"/>
+        </w:rPr>
+        <w:t>l.55 comma after WALA[31]</w:t>
+      </w:r>
+    </w:p>
+    <w:p>
+      <w:pPr>
+        <w:pStyle w:val="Normal"/>
+        <w:rPr>
+          <w:rFonts w:ascii="Calibri" w:hAnsi="Calibri"/>
+          <w:sz w:val="20"/>
+          <w:szCs w:val="20"/>
+        </w:rPr>
+      </w:pPr>
+      <w:r>
+        <w:rPr>
+          <w:rFonts w:ascii="Calibri" w:hAnsi="Calibri"/>
+          <w:sz w:val="20"/>
+          <w:szCs w:val="20"/>
+        </w:rPr>
+        <w:t>Fixed.</w:t>
+      </w:r>
+    </w:p>
+    <w:p>
+      <w:pPr>
         <w:pStyle w:val="Normal"/>
         <w:rPr>
           <w:rFonts w:ascii="Calibri" w:hAnsi="Calibri"/>
@@ -5172,198 +5614,188 @@
         <w:pStyle w:val="Heading2"/>
         <w:numPr>
           <w:ilvl w:val="1"/>
-          <w:numId w:val="1"/>
-        </w:numPr>
-        <w:spacing w:before="0" w:after="0"/>
-        <w:rPr>
-          <w:rFonts w:ascii="Calibri" w:hAnsi="Calibri"/>
-          <w:sz w:val="20"/>
-          <w:szCs w:val="20"/>
-        </w:rPr>
-      </w:pPr>
-      <w:r>
-        <w:rPr>
-          <w:rFonts w:ascii="Calibri" w:hAnsi="Calibri"/>
-          <w:sz w:val="20"/>
-          <w:szCs w:val="20"/>
-        </w:rPr>
-        <w:t>R1.34. Page 11: l.09 "allow to reach": grammar</w:t>
-      </w:r>
-    </w:p>
-    <w:p>
-      <w:pPr>
-        <w:pStyle w:val="Normal"/>
-        <w:rPr>
-          <w:rFonts w:ascii="Calibri" w:hAnsi="Calibri"/>
-          <w:sz w:val="20"/>
-          <w:szCs w:val="20"/>
-        </w:rPr>
-      </w:pPr>
-      <w:r>
-        <w:rPr>
-          <w:rFonts w:ascii="Calibri" w:hAnsi="Calibri"/>
-          <w:sz w:val="20"/>
-          <w:szCs w:val="20"/>
-        </w:rPr>
-        <w:t>Fixed.</w:t>
-      </w:r>
-    </w:p>
-    <w:p>
-      <w:pPr>
-        <w:pStyle w:val="Normal"/>
-        <w:rPr>
-          <w:rFonts w:ascii="Calibri" w:hAnsi="Calibri"/>
-          <w:sz w:val="20"/>
-          <w:szCs w:val="20"/>
-        </w:rPr>
-      </w:pPr>
-      <w:r>
-        <w:rPr>
-          <w:rFonts w:ascii="Calibri" w:hAnsi="Calibri"/>
-          <w:sz w:val="20"/>
-          <w:szCs w:val="20"/>
-        </w:rPr>
-      </w:r>
-    </w:p>
-    <w:p>
-      <w:pPr>
-        <w:pStyle w:val="Heading3"/>
-        <w:numPr>
-          <w:ilvl w:val="2"/>
-          <w:numId w:val="1"/>
-        </w:numPr>
-        <w:spacing w:before="0" w:after="0"/>
-        <w:rPr>
-          <w:rFonts w:ascii="Calibri" w:hAnsi="Calibri"/>
-          <w:color w:val="00000A"/>
-          <w:sz w:val="20"/>
-          <w:szCs w:val="20"/>
-        </w:rPr>
-      </w:pPr>
-      <w:r>
-        <w:rPr>
-          <w:rFonts w:ascii="Calibri" w:hAnsi="Calibri"/>
-          <w:color w:val="00000A"/>
-          <w:sz w:val="20"/>
-          <w:szCs w:val="20"/>
-        </w:rPr>
-        <w:t>R1.35.</w:t>
-      </w:r>
-      <w:r>
-        <w:rPr>
-          <w:rFonts w:ascii="Calibri" w:hAnsi="Calibri"/>
-          <w:sz w:val="20"/>
-          <w:szCs w:val="20"/>
-        </w:rPr>
-        <w:t xml:space="preserve"> </w:t>
-      </w:r>
-      <w:r>
-        <w:rPr>
-          <w:rFonts w:ascii="Calibri" w:hAnsi="Calibri"/>
-          <w:color w:val="00000A"/>
-          <w:sz w:val="20"/>
-          <w:szCs w:val="20"/>
-        </w:rPr>
-        <w:t>Page 11</w:t>
-      </w:r>
-      <w:r>
-        <w:rPr>
-          <w:rFonts w:ascii="Calibri" w:hAnsi="Calibri"/>
-          <w:sz w:val="20"/>
-          <w:szCs w:val="20"/>
-        </w:rPr>
-        <w:t xml:space="preserve">: </w:t>
-      </w:r>
-      <w:r>
-        <w:rPr>
-          <w:rFonts w:ascii="Calibri" w:hAnsi="Calibri"/>
-          <w:color w:val="00000A"/>
-          <w:sz w:val="20"/>
-          <w:szCs w:val="20"/>
-        </w:rPr>
-        <w:t>Figure 6: what is "entry"? What is the purpose of the two self-loops in z0 and z1?</w:t>
-      </w:r>
-    </w:p>
-    <w:p>
-      <w:pPr>
-        <w:pStyle w:val="Normal"/>
-        <w:rPr>
-          <w:rFonts w:ascii="Calibri" w:hAnsi="Calibri"/>
-          <w:sz w:val="20"/>
-          <w:szCs w:val="20"/>
-        </w:rPr>
-      </w:pPr>
-      <w:r>
-        <w:rPr>
-          <w:rFonts w:ascii="Calibri" w:hAnsi="Calibri"/>
-          <w:sz w:val="20"/>
-          <w:szCs w:val="20"/>
-        </w:rPr>
-        <w:t xml:space="preserve">By entry, we mean the entry point of the program, i.e. the main in Java. We just put the self-loops there because they can occur. It was just part of the example. We could have picked another example. </w:t>
-      </w:r>
-    </w:p>
-    <w:p>
-      <w:pPr>
-        <w:pStyle w:val="Normal"/>
-        <w:rPr>
-          <w:rFonts w:ascii="Calibri" w:hAnsi="Calibri"/>
-          <w:sz w:val="20"/>
-          <w:szCs w:val="20"/>
-        </w:rPr>
-      </w:pPr>
-      <w:r>
-        <w:rPr>
-          <w:rFonts w:ascii="Calibri" w:hAnsi="Calibri"/>
-          <w:sz w:val="20"/>
-          <w:szCs w:val="20"/>
-        </w:rPr>
-      </w:r>
-    </w:p>
-    <w:p>
-      <w:pPr>
-        <w:pStyle w:val="Heading3"/>
-        <w:numPr>
-          <w:ilvl w:val="2"/>
           <w:numId w:val="1"/>
         </w:numPr>
         <w:tabs>
           <w:tab w:val="left" w:pos="0" w:leader="none"/>
         </w:tabs>
         <w:spacing w:before="0" w:after="0"/>
-        <w:ind w:left="0" w:right="0" w:hanging="720"/>
-        <w:rPr>
-          <w:rFonts w:ascii="Calibri" w:hAnsi="Calibri"/>
-          <w:color w:val="00000A"/>
-          <w:sz w:val="20"/>
-          <w:szCs w:val="20"/>
-        </w:rPr>
-      </w:pPr>
-      <w:r>
-        <w:rPr>
-          <w:rFonts w:ascii="Calibri" w:hAnsi="Calibri"/>
-          <w:color w:val="00000A"/>
-          <w:sz w:val="20"/>
-          <w:szCs w:val="20"/>
-        </w:rPr>
-        <w:t>R1.36. Page 11: l.31 as a comment, the "worst case scenario" is the best-case scenario from the perspective of state space explosion...</w:t>
-      </w:r>
-    </w:p>
-    <w:p>
-      <w:pPr>
-        <w:pStyle w:val="TextBody"/>
-        <w:rPr>
-          <w:rFonts w:ascii="Calibri" w:hAnsi="Calibri"/>
-          <w:sz w:val="20"/>
-          <w:szCs w:val="20"/>
-        </w:rPr>
-      </w:pPr>
-      <w:r>
-        <w:rPr>
-          <w:rFonts w:ascii="Calibri" w:hAnsi="Calibri"/>
-          <w:sz w:val="20"/>
-          <w:szCs w:val="20"/>
-        </w:rPr>
-        <w:t>We agree that we can at look at it this way, but what we are really interested in is the worst case scenario of our approach.</w:t>
+        <w:ind w:left="0" w:right="0" w:hanging="576"/>
+        <w:rPr>
+          <w:rFonts w:ascii="Calibri" w:hAnsi="Calibri"/>
+          <w:sz w:val="20"/>
+          <w:szCs w:val="20"/>
+        </w:rPr>
+      </w:pPr>
+      <w:r>
+        <w:rPr>
+          <w:rFonts w:ascii="Calibri" w:hAnsi="Calibri"/>
+          <w:sz w:val="20"/>
+          <w:szCs w:val="20"/>
+        </w:rPr>
+        <w:t>R1.40. Page 12:  l.6-l.14 what is the point in this paragraph? "At first sight, it may appear that static slicing alone be used..."... OK, and what at second sight?</w:t>
+      </w:r>
+    </w:p>
+    <w:p>
+      <w:pPr>
+        <w:pStyle w:val="Normal"/>
+        <w:rPr>
+          <w:rFonts w:ascii="Calibri" w:hAnsi="Calibri"/>
+          <w:sz w:val="20"/>
+          <w:szCs w:val="20"/>
+        </w:rPr>
+      </w:pPr>
+      <w:r>
+        <w:rPr>
+          <w:rFonts w:ascii="Calibri" w:hAnsi="Calibri"/>
+          <w:sz w:val="20"/>
+          <w:szCs w:val="20"/>
+        </w:rPr>
+      </w:r>
+    </w:p>
+    <w:p>
+      <w:pPr>
+        <w:pStyle w:val="Normal"/>
+        <w:rPr>
+          <w:rFonts w:ascii="Calibri" w:hAnsi="Calibri"/>
+          <w:iCs/>
+          <w:sz w:val="20"/>
+          <w:szCs w:val="20"/>
+        </w:rPr>
+      </w:pPr>
+      <w:r>
+        <w:rPr>
+          <w:rFonts w:ascii="Calibri" w:hAnsi="Calibri"/>
+          <w:sz w:val="20"/>
+          <w:szCs w:val="20"/>
+        </w:rPr>
+        <w:t xml:space="preserve">The </w:t>
+      </w:r>
+      <w:r>
+        <w:rPr>
+          <w:rFonts w:ascii="Calibri" w:hAnsi="Calibri"/>
+          <w:iCs/>
+          <w:sz w:val="20"/>
+          <w:szCs w:val="20"/>
+        </w:rPr>
+        <w:t xml:space="preserve">second sight </w:t>
+      </w:r>
+      <w:r>
+        <w:rPr>
+          <w:rFonts w:ascii="Calibri" w:hAnsi="Calibri"/>
+          <w:sz w:val="20"/>
+          <w:szCs w:val="20"/>
+        </w:rPr>
+        <w:t>is “</w:t>
+      </w:r>
+      <w:r>
+        <w:rPr>
+          <w:rFonts w:ascii="Calibri" w:hAnsi="Calibri"/>
+          <w:iCs/>
+          <w:sz w:val="20"/>
+          <w:szCs w:val="20"/>
+        </w:rPr>
+        <w:t>The result will be a dynamic slice. This assumes that we know in advance which input we need to provide to the program in order to reach the crash, which defeats the purpose of bug reproduction in the first place.”</w:t>
+      </w:r>
+    </w:p>
+    <w:p>
+      <w:pPr>
+        <w:pStyle w:val="Normal"/>
+        <w:rPr>
+          <w:rFonts w:ascii="Calibri" w:hAnsi="Calibri"/>
+          <w:sz w:val="20"/>
+          <w:szCs w:val="20"/>
+        </w:rPr>
+      </w:pPr>
+      <w:r>
+        <w:rPr>
+          <w:rFonts w:ascii="Calibri" w:hAnsi="Calibri"/>
+          <w:sz w:val="20"/>
+          <w:szCs w:val="20"/>
+        </w:rPr>
+      </w:r>
+    </w:p>
+    <w:p>
+      <w:pPr>
+        <w:pStyle w:val="Heading3"/>
+        <w:numPr>
+          <w:ilvl w:val="2"/>
+          <w:numId w:val="1"/>
+        </w:numPr>
+        <w:spacing w:before="0" w:after="0"/>
+        <w:rPr>
+          <w:rFonts w:ascii="Calibri" w:hAnsi="Calibri"/>
+          <w:color w:val="00000A"/>
+          <w:sz w:val="20"/>
+          <w:szCs w:val="20"/>
+          <w:lang w:val="fr-CA"/>
+        </w:rPr>
+      </w:pPr>
+      <w:r>
+        <w:rPr>
+          <w:rFonts w:ascii="Calibri" w:hAnsi="Calibri"/>
+          <w:color w:val="00000A"/>
+          <w:sz w:val="20"/>
+          <w:szCs w:val="20"/>
+          <w:lang w:val="fr-CA"/>
+        </w:rPr>
+        <w:t>R1.41.</w:t>
+      </w:r>
+      <w:r>
+        <w:rPr>
+          <w:rFonts w:ascii="Calibri" w:hAnsi="Calibri"/>
+          <w:sz w:val="20"/>
+          <w:szCs w:val="20"/>
+          <w:lang w:val="fr-CA"/>
+        </w:rPr>
+        <w:t xml:space="preserve"> </w:t>
+      </w:r>
+      <w:r>
+        <w:rPr>
+          <w:rFonts w:ascii="Calibri" w:hAnsi="Calibri"/>
+          <w:color w:val="00000A"/>
+          <w:sz w:val="20"/>
+          <w:szCs w:val="20"/>
+          <w:lang w:val="fr-CA"/>
+        </w:rPr>
+        <w:t>Page 12</w:t>
+      </w:r>
+      <w:r>
+        <w:rPr>
+          <w:rFonts w:ascii="Calibri" w:hAnsi="Calibri"/>
+          <w:sz w:val="20"/>
+          <w:szCs w:val="20"/>
+          <w:lang w:val="fr-CA"/>
+        </w:rPr>
+        <w:t xml:space="preserve">:  </w:t>
+      </w:r>
+      <w:r>
+        <w:rPr>
+          <w:rFonts w:ascii="Calibri" w:hAnsi="Calibri"/>
+          <w:color w:val="00000A"/>
+          <w:sz w:val="20"/>
+          <w:szCs w:val="20"/>
+          <w:lang w:val="fr-CA"/>
+        </w:rPr>
+        <w:t>l.20 "frame" -&gt; frames</w:t>
+      </w:r>
+    </w:p>
+    <w:p>
+      <w:pPr>
+        <w:pStyle w:val="Normal"/>
+        <w:rPr>
+          <w:rFonts w:ascii="Calibri" w:hAnsi="Calibri"/>
+          <w:sz w:val="20"/>
+          <w:szCs w:val="20"/>
+        </w:rPr>
+      </w:pPr>
+      <w:r>
+        <w:rPr>
+          <w:rFonts w:ascii="Calibri" w:hAnsi="Calibri"/>
+          <w:sz w:val="20"/>
+          <w:szCs w:val="20"/>
+        </w:rPr>
+        <w:t xml:space="preserve">We could not find this typo. </w:t>
       </w:r>
     </w:p>
     <w:p>
@@ -5400,35 +5832,16 @@
           <w:color w:val="00000A"/>
           <w:sz w:val="20"/>
           <w:szCs w:val="20"/>
-          <w:shd w:fill="FFFF00" w:val="clear"/>
-        </w:rPr>
-      </w:pPr>
-      <w:r>
-        <w:rPr>
-          <w:rFonts w:ascii="Calibri" w:hAnsi="Calibri"/>
-          <w:color w:val="00000A"/>
-          <w:sz w:val="20"/>
-          <w:szCs w:val="20"/>
-        </w:rPr>
-        <w:t>R1.37. Page 11:</w:t>
-      </w:r>
-      <w:r>
-        <w:rPr>
-          <w:rFonts w:ascii="Calibri" w:hAnsi="Calibri"/>
-          <w:sz w:val="20"/>
-          <w:szCs w:val="20"/>
-        </w:rPr>
-        <w:t xml:space="preserve"> </w:t>
-      </w:r>
-      <w:r>
-        <w:rPr>
-          <w:rFonts w:ascii="Calibri" w:hAnsi="Calibri"/>
-          <w:color w:val="00000A"/>
-          <w:sz w:val="20"/>
-          <w:szCs w:val="20"/>
-          <w:shd w:fill="FFFF00" w:val="clear"/>
-        </w:rPr>
-        <w:t>l.44 how can a slice be empty? Since there is an underlying execution between frame f_i and f_{i+1}, there have to be program statements, no? Again, a definition of a slice would have helped me (perhaps). I also didn't understand why "offset" is reset to 1 in Algorithm 1.</w:t>
+        </w:rPr>
+      </w:pPr>
+      <w:r>
+        <w:rPr>
+          <w:rFonts w:ascii="Calibri" w:hAnsi="Calibri"/>
+          <w:color w:val="00000A"/>
+          <w:sz w:val="20"/>
+          <w:szCs w:val="20"/>
+        </w:rPr>
+        <w:t>R1.42. Page 12:  l.24 shouldn't "i+offset" be frames[i+offset]?Algorithm 1: shouldn't the slicing criterion change in each iteration of the loop?</w:t>
       </w:r>
     </w:p>
     <w:p>
@@ -5436,16 +5849,19 @@
         <w:pStyle w:val="TextBody"/>
         <w:rPr>
           <w:rFonts w:ascii="Calibri" w:hAnsi="Calibri"/>
-          <w:sz w:val="20"/>
-          <w:szCs w:val="20"/>
-        </w:rPr>
-      </w:pPr>
-      <w:r>
-        <w:rPr>
-          <w:rFonts w:ascii="Calibri" w:hAnsi="Calibri"/>
-          <w:sz w:val="20"/>
-          <w:szCs w:val="20"/>
-        </w:rPr>
+          <w:color w:val="FF0000"/>
+          <w:sz w:val="20"/>
+          <w:szCs w:val="20"/>
+        </w:rPr>
+      </w:pPr>
+      <w:r>
+        <w:rPr>
+          <w:rFonts w:ascii="Calibri" w:hAnsi="Calibri"/>
+          <w:color w:val="FF0000"/>
+          <w:sz w:val="20"/>
+          <w:szCs w:val="20"/>
+        </w:rPr>
+        <w:t xml:space="preserve">[Wahab] You should explain that the slicing criterion does not change. Explain also why not frames[i+offset]. A way to address this comment is to explain  why you used i+offset. The idea is to explain even if you feel that the comment is not clear. </w:t>
       </w:r>
     </w:p>
     <w:p>
@@ -5453,451 +5869,12 @@
         <w:pStyle w:val="TextBody"/>
         <w:rPr>
           <w:rFonts w:ascii="Calibri" w:hAnsi="Calibri"/>
-          <w:color w:val="FF0000"/>
-          <w:sz w:val="20"/>
-          <w:szCs w:val="20"/>
-        </w:rPr>
-      </w:pPr>
-      <w:r>
-        <w:rPr>
-          <w:rFonts w:ascii="Calibri" w:hAnsi="Calibri"/>
-          <w:sz w:val="20"/>
-          <w:szCs w:val="20"/>
-        </w:rPr>
-        <w:t xml:space="preserve">The slice could be empty if the entire crash trace is corrupt. We simply can collect other parts of the program that will be used to guide the model checker. We added the definition of a slice when addressing comment R1.3. I hope this is all clear now. </w:t>
-      </w:r>
-      <w:r>
-        <w:rPr>
-          <w:rFonts w:ascii="Calibri" w:hAnsi="Calibri"/>
-          <w:color w:val="FF0000"/>
-          <w:sz w:val="20"/>
-          <w:szCs w:val="20"/>
-        </w:rPr>
-        <w:t>[Wahab] Please make sure that all the comments connect to each other at the end.</w:t>
-      </w:r>
-    </w:p>
-    <w:p>
-      <w:pPr>
-        <w:pStyle w:val="Normal"/>
-        <w:rPr>
-          <w:rFonts w:ascii="Calibri" w:hAnsi="Calibri"/>
-          <w:sz w:val="20"/>
-          <w:szCs w:val="20"/>
-        </w:rPr>
-      </w:pPr>
-      <w:r>
-        <w:rPr>
-          <w:rFonts w:ascii="Calibri" w:hAnsi="Calibri"/>
-          <w:sz w:val="20"/>
-          <w:szCs w:val="20"/>
-        </w:rPr>
-      </w:r>
-    </w:p>
-    <w:p>
-      <w:pPr>
-        <w:pStyle w:val="Heading3"/>
-        <w:numPr>
-          <w:ilvl w:val="2"/>
-          <w:numId w:val="1"/>
-        </w:numPr>
-        <w:spacing w:before="0" w:after="0"/>
-        <w:rPr>
-          <w:rFonts w:ascii="Calibri" w:hAnsi="Calibri"/>
-          <w:color w:val="00000A"/>
-          <w:sz w:val="20"/>
-          <w:szCs w:val="20"/>
-        </w:rPr>
-      </w:pPr>
-      <w:r>
-        <w:rPr>
-          <w:rFonts w:ascii="Calibri" w:hAnsi="Calibri"/>
-          <w:color w:val="00000A"/>
-          <w:sz w:val="20"/>
-          <w:szCs w:val="20"/>
-        </w:rPr>
-        <w:t>R1.38. Page 11: l.48 "would": is colloquial</w:t>
-      </w:r>
-    </w:p>
-    <w:p>
-      <w:pPr>
-        <w:pStyle w:val="TextBody"/>
-        <w:rPr>
-          <w:rFonts w:ascii="Calibri" w:hAnsi="Calibri"/>
-          <w:color w:val="FF0000"/>
-          <w:sz w:val="20"/>
-          <w:szCs w:val="20"/>
-        </w:rPr>
-      </w:pPr>
-      <w:r>
-        <w:rPr>
-          <w:rFonts w:ascii="Calibri" w:hAnsi="Calibri"/>
-          <w:color w:val="FF0000"/>
-          <w:sz w:val="20"/>
-          <w:szCs w:val="20"/>
-        </w:rPr>
-        <w:t>[Wahab] He means that is informal. You can change it to something else, like “will”. Don’t forget to address the comment too.</w:t>
-      </w:r>
-    </w:p>
-    <w:p>
-      <w:pPr>
-        <w:pStyle w:val="Normal"/>
-        <w:rPr>
-          <w:rFonts w:ascii="Calibri" w:hAnsi="Calibri"/>
-          <w:sz w:val="20"/>
-          <w:szCs w:val="20"/>
-        </w:rPr>
-      </w:pPr>
-      <w:r>
-        <w:rPr>
-          <w:rFonts w:ascii="Calibri" w:hAnsi="Calibri"/>
-          <w:sz w:val="20"/>
-          <w:szCs w:val="20"/>
-        </w:rPr>
-      </w:r>
-    </w:p>
-    <w:p>
-      <w:pPr>
-        <w:pStyle w:val="Heading3"/>
-        <w:numPr>
-          <w:ilvl w:val="2"/>
-          <w:numId w:val="1"/>
-        </w:numPr>
-        <w:spacing w:before="0" w:after="0"/>
-        <w:rPr>
-          <w:rFonts w:ascii="Calibri" w:hAnsi="Calibri"/>
-          <w:color w:val="00000A"/>
-          <w:sz w:val="20"/>
-          <w:szCs w:val="20"/>
-        </w:rPr>
-      </w:pPr>
-      <w:r>
-        <w:rPr>
-          <w:rFonts w:ascii="Calibri" w:hAnsi="Calibri"/>
-          <w:color w:val="00000A"/>
-          <w:sz w:val="20"/>
-          <w:szCs w:val="20"/>
-        </w:rPr>
-        <w:t>R1.39. Page 11</w:t>
-      </w:r>
-      <w:r>
-        <w:rPr>
-          <w:rFonts w:ascii="Calibri" w:hAnsi="Calibri"/>
-          <w:sz w:val="20"/>
-          <w:szCs w:val="20"/>
-        </w:rPr>
-        <w:t xml:space="preserve">: </w:t>
-      </w:r>
-      <w:r>
-        <w:rPr>
-          <w:rFonts w:ascii="Calibri" w:hAnsi="Calibri"/>
-          <w:color w:val="00000A"/>
-          <w:sz w:val="20"/>
-          <w:szCs w:val="20"/>
-        </w:rPr>
-        <w:t>l.55 comma after WALA[31]</w:t>
-      </w:r>
-    </w:p>
-    <w:p>
-      <w:pPr>
-        <w:pStyle w:val="Normal"/>
-        <w:rPr>
-          <w:rFonts w:ascii="Calibri" w:hAnsi="Calibri"/>
-          <w:sz w:val="20"/>
-          <w:szCs w:val="20"/>
-        </w:rPr>
-      </w:pPr>
-      <w:r>
-        <w:rPr>
-          <w:rFonts w:ascii="Calibri" w:hAnsi="Calibri"/>
-          <w:sz w:val="20"/>
-          <w:szCs w:val="20"/>
-        </w:rPr>
-        <w:t>Fixed.</w:t>
-      </w:r>
-    </w:p>
-    <w:p>
-      <w:pPr>
-        <w:pStyle w:val="Normal"/>
-        <w:rPr>
-          <w:rFonts w:ascii="Calibri" w:hAnsi="Calibri"/>
-          <w:sz w:val="20"/>
-          <w:szCs w:val="20"/>
-        </w:rPr>
-      </w:pPr>
-      <w:r>
-        <w:rPr>
-          <w:rFonts w:ascii="Calibri" w:hAnsi="Calibri"/>
-          <w:sz w:val="20"/>
-          <w:szCs w:val="20"/>
-        </w:rPr>
-      </w:r>
-    </w:p>
-    <w:p>
-      <w:pPr>
-        <w:pStyle w:val="Heading2"/>
-        <w:numPr>
-          <w:ilvl w:val="1"/>
-          <w:numId w:val="1"/>
-        </w:numPr>
-        <w:tabs>
-          <w:tab w:val="left" w:pos="0" w:leader="none"/>
-        </w:tabs>
-        <w:spacing w:before="0" w:after="0"/>
-        <w:ind w:left="0" w:right="0" w:hanging="576"/>
-        <w:rPr>
-          <w:rFonts w:ascii="Calibri" w:hAnsi="Calibri"/>
-          <w:sz w:val="20"/>
-          <w:szCs w:val="20"/>
-        </w:rPr>
-      </w:pPr>
-      <w:r>
-        <w:rPr>
-          <w:rFonts w:ascii="Calibri" w:hAnsi="Calibri"/>
-          <w:sz w:val="20"/>
-          <w:szCs w:val="20"/>
-        </w:rPr>
-        <w:t>R1.40. Page 12:  l.6-l.14 what is the point in this paragraph? "At first sight, it may appear that static slicing alone be used..."... OK, and what at second sight?</w:t>
-      </w:r>
-    </w:p>
-    <w:p>
-      <w:pPr>
-        <w:pStyle w:val="Normal"/>
-        <w:rPr>
-          <w:rFonts w:ascii="Calibri" w:hAnsi="Calibri"/>
-          <w:sz w:val="20"/>
-          <w:szCs w:val="20"/>
-        </w:rPr>
-      </w:pPr>
-      <w:r>
-        <w:rPr>
-          <w:rFonts w:ascii="Calibri" w:hAnsi="Calibri"/>
-          <w:sz w:val="20"/>
-          <w:szCs w:val="20"/>
-        </w:rPr>
-      </w:r>
-    </w:p>
-    <w:p>
-      <w:pPr>
-        <w:pStyle w:val="Normal"/>
-        <w:rPr>
-          <w:rFonts w:ascii="Calibri" w:hAnsi="Calibri"/>
-          <w:iCs/>
-          <w:sz w:val="20"/>
-          <w:szCs w:val="20"/>
-        </w:rPr>
-      </w:pPr>
-      <w:r>
-        <w:rPr>
-          <w:rFonts w:ascii="Calibri" w:hAnsi="Calibri"/>
-          <w:sz w:val="20"/>
-          <w:szCs w:val="20"/>
-        </w:rPr>
-        <w:t xml:space="preserve">The </w:t>
-      </w:r>
-      <w:r>
-        <w:rPr>
-          <w:rFonts w:ascii="Calibri" w:hAnsi="Calibri"/>
-          <w:iCs/>
-          <w:sz w:val="20"/>
-          <w:szCs w:val="20"/>
-        </w:rPr>
-        <w:t xml:space="preserve">second sight </w:t>
-      </w:r>
-      <w:r>
-        <w:rPr>
-          <w:rFonts w:ascii="Calibri" w:hAnsi="Calibri"/>
-          <w:sz w:val="20"/>
-          <w:szCs w:val="20"/>
-        </w:rPr>
-        <w:t>is “</w:t>
-      </w:r>
-      <w:r>
-        <w:rPr>
-          <w:rFonts w:ascii="Calibri" w:hAnsi="Calibri"/>
-          <w:iCs/>
-          <w:sz w:val="20"/>
-          <w:szCs w:val="20"/>
-        </w:rPr>
-        <w:t>The result will be a dynamic slice. This assumes that we know in advance which input we need to provide to the program in order to reach the crash, which defeats the purpose of bug reproduction in the first place.”</w:t>
-      </w:r>
-    </w:p>
-    <w:p>
-      <w:pPr>
-        <w:pStyle w:val="Normal"/>
-        <w:rPr>
-          <w:rFonts w:ascii="Calibri" w:hAnsi="Calibri"/>
-          <w:sz w:val="20"/>
-          <w:szCs w:val="20"/>
-        </w:rPr>
-      </w:pPr>
-      <w:r>
-        <w:rPr>
-          <w:rFonts w:ascii="Calibri" w:hAnsi="Calibri"/>
-          <w:sz w:val="20"/>
-          <w:szCs w:val="20"/>
-        </w:rPr>
-      </w:r>
-    </w:p>
-    <w:p>
-      <w:pPr>
-        <w:pStyle w:val="Heading3"/>
-        <w:numPr>
-          <w:ilvl w:val="2"/>
-          <w:numId w:val="1"/>
-        </w:numPr>
-        <w:spacing w:before="0" w:after="0"/>
-        <w:rPr>
-          <w:rFonts w:ascii="Calibri" w:hAnsi="Calibri"/>
-          <w:color w:val="00000A"/>
-          <w:sz w:val="20"/>
-          <w:szCs w:val="20"/>
-          <w:lang w:val="fr-CA"/>
-        </w:rPr>
-      </w:pPr>
-      <w:r>
-        <w:rPr>
-          <w:rFonts w:ascii="Calibri" w:hAnsi="Calibri"/>
-          <w:color w:val="00000A"/>
-          <w:sz w:val="20"/>
-          <w:szCs w:val="20"/>
-          <w:lang w:val="fr-CA"/>
-        </w:rPr>
-        <w:t>R1.41.</w:t>
-      </w:r>
-      <w:r>
-        <w:rPr>
-          <w:rFonts w:ascii="Calibri" w:hAnsi="Calibri"/>
-          <w:sz w:val="20"/>
-          <w:szCs w:val="20"/>
-          <w:lang w:val="fr-CA"/>
-        </w:rPr>
-        <w:t xml:space="preserve"> </w:t>
-      </w:r>
-      <w:r>
-        <w:rPr>
-          <w:rFonts w:ascii="Calibri" w:hAnsi="Calibri"/>
-          <w:color w:val="00000A"/>
-          <w:sz w:val="20"/>
-          <w:szCs w:val="20"/>
-          <w:lang w:val="fr-CA"/>
-        </w:rPr>
-        <w:t>Page 12</w:t>
-      </w:r>
-      <w:r>
-        <w:rPr>
-          <w:rFonts w:ascii="Calibri" w:hAnsi="Calibri"/>
-          <w:sz w:val="20"/>
-          <w:szCs w:val="20"/>
-          <w:lang w:val="fr-CA"/>
-        </w:rPr>
-        <w:t xml:space="preserve">:  </w:t>
-      </w:r>
-      <w:r>
-        <w:rPr>
-          <w:rFonts w:ascii="Calibri" w:hAnsi="Calibri"/>
-          <w:color w:val="00000A"/>
-          <w:sz w:val="20"/>
-          <w:szCs w:val="20"/>
-          <w:lang w:val="fr-CA"/>
-        </w:rPr>
-        <w:t>l.20 "frame" -&gt; frames</w:t>
-      </w:r>
-    </w:p>
-    <w:p>
-      <w:pPr>
-        <w:pStyle w:val="Normal"/>
-        <w:rPr>
-          <w:rFonts w:ascii="Calibri" w:hAnsi="Calibri"/>
-          <w:sz w:val="20"/>
-          <w:szCs w:val="20"/>
-        </w:rPr>
-      </w:pPr>
-      <w:r>
-        <w:rPr>
-          <w:rFonts w:ascii="Calibri" w:hAnsi="Calibri"/>
-          <w:sz w:val="20"/>
-          <w:szCs w:val="20"/>
-        </w:rPr>
-        <w:t xml:space="preserve">We could not find this typo. </w:t>
-      </w:r>
-    </w:p>
-    <w:p>
-      <w:pPr>
-        <w:pStyle w:val="Normal"/>
-        <w:rPr>
-          <w:rFonts w:ascii="Calibri" w:hAnsi="Calibri"/>
-          <w:sz w:val="20"/>
-          <w:szCs w:val="20"/>
-        </w:rPr>
-      </w:pPr>
-      <w:r>
-        <w:rPr>
-          <w:rFonts w:ascii="Calibri" w:hAnsi="Calibri"/>
-          <w:sz w:val="20"/>
-          <w:szCs w:val="20"/>
-        </w:rPr>
-      </w:r>
-    </w:p>
-    <w:p>
-      <w:pPr>
-        <w:pStyle w:val="Heading3"/>
-        <w:numPr>
-          <w:ilvl w:val="2"/>
-          <w:numId w:val="1"/>
-        </w:numPr>
-        <w:tabs>
-          <w:tab w:val="left" w:pos="0" w:leader="none"/>
-        </w:tabs>
-        <w:spacing w:before="0" w:after="0"/>
-        <w:ind w:left="0" w:right="0" w:hanging="720"/>
-        <w:rPr>
-          <w:rFonts w:ascii="Calibri" w:hAnsi="Calibri"/>
-          <w:color w:val="00000A"/>
-          <w:sz w:val="20"/>
-          <w:szCs w:val="20"/>
-        </w:rPr>
-      </w:pPr>
-      <w:r>
-        <w:rPr>
-          <w:rFonts w:ascii="Calibri" w:hAnsi="Calibri"/>
-          <w:color w:val="00000A"/>
-          <w:sz w:val="20"/>
-          <w:szCs w:val="20"/>
-        </w:rPr>
-        <w:t>R1.42. Page 12:  l.24 shouldn't "i+offset" be frames[i+offset]?Algorithm 1: shouldn't the slicing criterion change in each iteration of the loop?</w:t>
-      </w:r>
-    </w:p>
-    <w:p>
-      <w:pPr>
-        <w:pStyle w:val="TextBody"/>
-        <w:rPr>
-          <w:rFonts w:ascii="Calibri" w:hAnsi="Calibri"/>
-          <w:color w:val="FF0000"/>
-          <w:sz w:val="20"/>
-          <w:szCs w:val="20"/>
-        </w:rPr>
-      </w:pPr>
-      <w:r>
-        <w:rPr>
-          <w:rFonts w:ascii="Calibri" w:hAnsi="Calibri"/>
-          <w:color w:val="FF0000"/>
-          <w:sz w:val="20"/>
-          <w:szCs w:val="20"/>
-        </w:rPr>
-        <w:t xml:space="preserve">[Wahab] You should explain that the slicing criterion does not change. Explain also why not frames[i+offset]. A way to address this comment is to explain  why you used i+offset. The idea is to explain even if you feel that the comment is not clear. </w:t>
-      </w:r>
-    </w:p>
-    <w:p>
-      <w:pPr>
-        <w:pStyle w:val="TextBody"/>
-        <w:rPr>
-          <w:rFonts w:ascii="Calibri" w:hAnsi="Calibri"/>
-          <w:color w:val="00000A"/>
-          <w:sz w:val="20"/>
-          <w:szCs w:val="20"/>
-        </w:rPr>
-      </w:pPr>
-      <w:ins w:id="105" w:author="Mathieu Nayrolles" w:date="2016-01-22T02:38:00Z">
+          <w:color w:val="00000A"/>
+          <w:sz w:val="20"/>
+          <w:szCs w:val="20"/>
+        </w:rPr>
+      </w:pPr>
+      <w:ins w:id="86" w:author="Mathieu Nayrolles" w:date="2016-01-22T02:38:00Z">
         <w:r>
           <w:rPr>
             <w:rFonts w:ascii="Calibri" w:hAnsi="Calibri"/>
@@ -5908,7 +5885,7 @@
           <w:t xml:space="preserve">Yes, it should be </w:t>
         </w:r>
       </w:ins>
-      <w:ins w:id="106" w:author="Mathieu Nayrolles" w:date="2016-01-22T02:39:00Z">
+      <w:ins w:id="87" w:author="Mathieu Nayrolles" w:date="2016-01-22T02:39:00Z">
         <w:r>
           <w:rPr>
             <w:rFonts w:ascii="Calibri" w:hAnsi="Calibri"/>
@@ -5919,7 +5896,7 @@
           <w:t xml:space="preserve">frames[i+offset]. Thanks for pointing this. </w:t>
         </w:r>
       </w:ins>
-      <w:ins w:id="107" w:author="Mathieu Nayrolles" w:date="2016-01-22T02:40:00Z">
+      <w:ins w:id="88" w:author="Mathieu Nayrolles" w:date="2016-01-22T02:40:00Z">
         <w:r>
           <w:rPr>
             <w:rFonts w:ascii="Calibri" w:hAnsi="Calibri"/>
@@ -5941,7 +5918,7 @@
           <w:szCs w:val="20"/>
         </w:rPr>
       </w:pPr>
-      <w:ins w:id="108" w:author="Mathieu Nayrolles" w:date="2016-01-22T02:41:00Z">
+      <w:ins w:id="89" w:author="Mathieu Nayrolles" w:date="2016-01-22T02:41:00Z">
         <w:r>
           <w:rPr>
             <w:rFonts w:ascii="Calibri" w:hAnsi="Calibri"/>
@@ -5952,7 +5929,7 @@
           <w:t xml:space="preserve">The slicing criterion do change between </w:t>
         </w:r>
       </w:ins>
-      <w:ins w:id="109" w:author="Mathieu Nayrolles" w:date="2016-01-22T02:42:00Z">
+      <w:ins w:id="90" w:author="Mathieu Nayrolles" w:date="2016-01-22T02:42:00Z">
         <w:r>
           <w:rPr>
             <w:rFonts w:ascii="Calibri" w:hAnsi="Calibri"/>
@@ -5963,7 +5940,7 @@
           <w:t>each iteration. At each iteration, we ask WALA to perform a new backward static slice between two different point of the SUT. The slice is static</w:t>
         </w:r>
       </w:ins>
-      <w:ins w:id="110" w:author="Mathieu Nayrolles" w:date="2016-01-22T02:43:00Z">
+      <w:ins w:id="91" w:author="Mathieu Nayrolles" w:date="2016-01-22T02:43:00Z">
         <w:r>
           <w:rPr>
             <w:rFonts w:ascii="Calibri" w:hAnsi="Calibri"/>
@@ -6074,7 +6051,7 @@
         <w:pStyle w:val="TextBody"/>
         <w:rPr/>
       </w:pPr>
-      <w:ins w:id="111" w:author="Mathieu Nayrolles" w:date="2016-01-24T17:23:00Z">
+      <w:ins w:id="92" w:author="Mathieu Nayrolles" w:date="2016-01-24T17:23:00Z">
         <w:r>
           <w:rPr/>
           <w:t xml:space="preserve">We thank the reviewer for pointing out this equation. We reworked the whole passage in order to provide a better understanding. </w:t>
@@ -6086,7 +6063,7 @@
         <w:pStyle w:val="TextBody"/>
         <w:rPr/>
       </w:pPr>
-      <w:ins w:id="112" w:author="Mathieu Nayrolles" w:date="2016-01-24T17:23:00Z">
+      <w:ins w:id="93" w:author="Mathieu Nayrolles" w:date="2016-01-24T17:23:00Z">
         <w:r>
           <w:rPr/>
           <w:t>Equation 6 has been slitted in two (equation 6 and 7) and follows the same notation as equations 1, 2 and 3.</w:t>
@@ -6098,18 +6075,16 @@
         <w:pStyle w:val="TextBody"/>
         <w:rPr/>
       </w:pPr>
-      <w:ins w:id="113" w:author="Mathieu Nayrolles" w:date="2016-01-24T17:23:00Z">
-        <w:r>
-          <w:rPr/>
-        </w:r>
-      </w:ins>
+      <w:r>
+        <w:rPr/>
+      </w:r>
     </w:p>
     <w:p>
       <w:pPr>
         <w:pStyle w:val="TextBody"/>
         <w:rPr/>
       </w:pPr>
-      <w:ins w:id="114" w:author="Mathieu Nayrolles" w:date="2016-01-24T17:23:00Z">
+      <w:ins w:id="94" w:author="Mathieu Nayrolles" w:date="2016-01-24T17:23:00Z">
         <w:r>
           <w:rPr/>
           <w:t>Using backward slicing, the search space of the model checker that processes the example of</w:t>
@@ -6121,7 +6096,7 @@
         <w:pStyle w:val="TextBody"/>
         <w:rPr/>
       </w:pPr>
-      <w:ins w:id="115" w:author="Mathieu Nayrolles" w:date="2016-01-24T17:23:00Z">
+      <w:ins w:id="95" w:author="Mathieu Nayrolles" w:date="2016-01-24T17:23:00Z">
         <w:r>
           <w:rPr/>
           <w:t>Figures 2 to 4, where a crash happens when i &gt; 2 , is given by the following expression:</w:t>
@@ -6133,7 +6108,7 @@
         <w:pStyle w:val="TextBody"/>
         <w:rPr/>
       </w:pPr>
-      <w:ins w:id="116" w:author="Mathieu Nayrolles" w:date="2016-01-24T17:23:00Z">
+      <w:ins w:id="96" w:author="Mathieu Nayrolles" w:date="2016-01-24T17:23:00Z">
         <w:r>
           <w:rPr/>
           <w:t>Sliced_{SUT} =</w:t>
@@ -6145,13 +6120,13 @@
         <w:pStyle w:val="TextBody"/>
         <w:rPr/>
       </w:pPr>
-      <w:ins w:id="117" w:author="Mathieu Nayrolles" w:date="2016-01-24T17:23:00Z">
+      <w:ins w:id="97" w:author="Mathieu Nayrolles" w:date="2016-01-24T17:23:00Z">
         <w:r>
           <w:rPr/>
           <w:t xml:space="preserve">  </w:t>
         </w:r>
       </w:ins>
-      <w:ins w:id="118" w:author="Mathieu Nayrolles" w:date="2016-01-24T17:23:00Z">
+      <w:ins w:id="98" w:author="Mathieu Nayrolles" w:date="2016-01-24T17:23:00Z">
         <w:r>
           <w:rPr/>
           <w:t>\begin{pmatrix}</w:t>
@@ -6163,13 +6138,13 @@
         <w:pStyle w:val="TextBody"/>
         <w:rPr/>
       </w:pPr>
-      <w:ins w:id="119" w:author="Mathieu Nayrolles" w:date="2016-01-24T17:23:00Z">
+      <w:ins w:id="99" w:author="Mathieu Nayrolles" w:date="2016-01-24T17:23:00Z">
         <w:r>
           <w:rPr/>
           <w:t xml:space="preserve">    </w:t>
         </w:r>
       </w:ins>
-      <w:ins w:id="120" w:author="Mathieu Nayrolles" w:date="2016-01-24T17:23:00Z">
+      <w:ins w:id="100" w:author="Mathieu Nayrolles" w:date="2016-01-24T17:23:00Z">
         <w:r>
           <w:rPr/>
           <w:t>\bigcup_{i=0}^{entry} bslice_{[f_{i+1} \leftarrow f_i]} \subseteq SUT, \\</w:t>
@@ -6181,13 +6156,13 @@
         <w:pStyle w:val="TextBody"/>
         <w:rPr/>
       </w:pPr>
-      <w:ins w:id="121" w:author="Mathieu Nayrolles" w:date="2016-01-24T17:23:00Z">
+      <w:ins w:id="101" w:author="Mathieu Nayrolles" w:date="2016-01-24T17:23:00Z">
         <w:r>
           <w:rPr/>
           <w:t xml:space="preserve">    </w:t>
         </w:r>
       </w:ins>
-      <w:ins w:id="122" w:author="Mathieu Nayrolles" w:date="2016-01-24T17:23:00Z">
+      <w:ins w:id="102" w:author="Mathieu Nayrolles" w:date="2016-01-24T17:23:00Z">
         <w:r>
           <w:rPr/>
           <w:t>S_0, \\</w:t>
@@ -6199,13 +6174,13 @@
         <w:pStyle w:val="TextBody"/>
         <w:rPr/>
       </w:pPr>
-      <w:ins w:id="123" w:author="Mathieu Nayrolles" w:date="2016-01-24T17:23:00Z">
+      <w:ins w:id="103" w:author="Mathieu Nayrolles" w:date="2016-01-24T17:23:00Z">
         <w:r>
           <w:rPr/>
           <w:t xml:space="preserve">    </w:t>
         </w:r>
       </w:ins>
-      <w:ins w:id="124" w:author="Mathieu Nayrolles" w:date="2016-01-24T17:23:00Z">
+      <w:ins w:id="104" w:author="Mathieu Nayrolles" w:date="2016-01-24T17:23:00Z">
         <w:r>
           <w:rPr/>
           <w:t>T.\bigcup_{i=0}^{entry} bslice_{[f_{i+1} \leftarrow f_i]}  \subseteq T.SUT, \\</w:t>
@@ -6217,13 +6192,13 @@
         <w:pStyle w:val="TextBody"/>
         <w:rPr/>
       </w:pPr>
-      <w:ins w:id="125" w:author="Mathieu Nayrolles" w:date="2016-01-24T17:23:00Z">
+      <w:ins w:id="105" w:author="Mathieu Nayrolles" w:date="2016-01-24T17:23:00Z">
         <w:r>
           <w:rPr/>
           <w:t xml:space="preserve">    </w:t>
         </w:r>
       </w:ins>
-      <w:ins w:id="126" w:author="Mathieu Nayrolles" w:date="2016-01-24T17:23:00Z">
+      <w:ins w:id="106" w:author="Mathieu Nayrolles" w:date="2016-01-24T17:23:00Z">
         <w:r>
           <w:rPr/>
           <w:t>L</w:t>
@@ -6235,13 +6210,13 @@
         <w:pStyle w:val="TextBody"/>
         <w:rPr/>
       </w:pPr>
-      <w:ins w:id="127" w:author="Mathieu Nayrolles" w:date="2016-01-24T17:23:00Z">
+      <w:ins w:id="107" w:author="Mathieu Nayrolles" w:date="2016-01-24T17:23:00Z">
         <w:r>
           <w:rPr/>
           <w:t xml:space="preserve">  </w:t>
         </w:r>
       </w:ins>
-      <w:ins w:id="128" w:author="Mathieu Nayrolles" w:date="2016-01-24T17:23:00Z">
+      <w:ins w:id="108" w:author="Mathieu Nayrolles" w:date="2016-01-24T17:23:00Z">
         <w:r>
           <w:rPr/>
           <w:t>\end{pmatrix}</w:t>
@@ -6253,7 +6228,7 @@
         <w:pStyle w:val="TextBody"/>
         <w:rPr/>
       </w:pPr>
-      <w:ins w:id="129" w:author="Mathieu Nayrolles" w:date="2016-01-24T17:23:00Z">
+      <w:ins w:id="109" w:author="Mathieu Nayrolles" w:date="2016-01-24T17:23:00Z">
         <w:r>
           <w:rPr/>
           <w:t>Where i=0 bslice [f i+1 ←f i ] ⊆ SU T is the subset of states that can be reached in the computed</w:t>
@@ -6265,13 +6240,10 @@
         <w:pStyle w:val="TextBody"/>
         <w:rPr/>
       </w:pPr>
-      <w:ins w:id="130" w:author="Mathieu Nayrolles" w:date="2016-01-24T17:23:00Z">
+      <w:ins w:id="110" w:author="Mathieu Nayrolles" w:date="2016-01-24T17:23:00Z">
         <w:r>
           <w:rPr/>
-          <w:t>entry</w:t>
-          <w:t xml:space="preserve"> backward slice, S 0 the set of initial states, T. i=0 bslice [f i+1 ←f i ] the subset of transitions relations</w:t>
-          <w:t xml:space="preserve"> between states that exist in the computed backward slice and L the labeling function which labels a</w:t>
-          <w:t xml:space="preserve"> state with a set of atomic properties. Then, in the sliced SUT, we try to find:</w:t>
+          <w:t>entry backward slice, S 0 the set of initial states, T. i=0 bslice [f i+1 ←f i ] the subset of transitions relations between states that exist in the computed backward slice and L the labeling function which labels a state with a set of atomic properties. Then, in the sliced SUT, we try to find:</w:t>
         </w:r>
       </w:ins>
     </w:p>
@@ -6280,7 +6252,7 @@
         <w:pStyle w:val="TextBody"/>
         <w:rPr/>
       </w:pPr>
-      <w:ins w:id="131" w:author="Mathieu Nayrolles" w:date="2016-01-24T17:23:00Z">
+      <w:ins w:id="111" w:author="Mathieu Nayrolles" w:date="2016-01-24T17:23:00Z">
         <w:r>
           <w:rPr/>
           <w:t>(Sliced SU T , x) |= p i&gt;2</w:t>
@@ -6292,7 +6264,7 @@
         <w:pStyle w:val="TextBody"/>
         <w:rPr/>
       </w:pPr>
-      <w:ins w:id="132" w:author="Mathieu Nayrolles" w:date="2016-01-24T17:23:00Z">
+      <w:ins w:id="112" w:author="Mathieu Nayrolles" w:date="2016-01-24T17:23:00Z">
         <w:r>
           <w:rPr/>
           <w:t>That is, there exists a sequence of state transitions x that satisfies p i&gt;2 .</w:t>
@@ -6304,11 +6276,9 @@
         <w:pStyle w:val="TextBody"/>
         <w:rPr/>
       </w:pPr>
-      <w:del w:id="133" w:author="Mathieu Nayrolles" w:date="2016-01-24T17:47:00Z">
-        <w:r>
-          <w:rPr/>
-        </w:r>
-      </w:del>
+      <w:r>
+        <w:rPr/>
+      </w:r>
     </w:p>
     <w:p>
       <w:pPr>
@@ -6413,7 +6383,7 @@
           <w:szCs w:val="20"/>
         </w:rPr>
       </w:pPr>
-      <w:ins w:id="134" w:author="Mathieu Nayrolles" w:date="2016-01-24T17:59:00Z">
+      <w:ins w:id="113" w:author="Mathieu Nayrolles" w:date="2016-01-24T17:59:00Z">
         <w:r>
           <w:rPr>
             <w:rFonts w:ascii="Calibri" w:hAnsi="Calibri"/>
@@ -6424,7 +6394,7 @@
           <w:t xml:space="preserve">This paragraph was particularly unclear. </w:t>
         </w:r>
       </w:ins>
-      <w:del w:id="135" w:author="Mathieu Nayrolles" w:date="2016-01-24T17:59:00Z">
+      <w:del w:id="114" w:author="Mathieu Nayrolles" w:date="2016-01-24T17:59:00Z">
         <w:r>
           <w:rPr>
             <w:rFonts w:ascii="Calibri" w:hAnsi="Calibri"/>
@@ -6435,7 +6405,7 @@
           <w:delText>[Wahab] Please explain.</w:delText>
         </w:r>
       </w:del>
-      <w:ins w:id="136" w:author="Mathieu Nayrolles" w:date="2016-01-24T17:59:00Z">
+      <w:ins w:id="115" w:author="Mathieu Nayrolles" w:date="2016-01-24T17:59:00Z">
         <w:r>
           <w:rPr>
             <w:rFonts w:ascii="Calibri" w:hAnsi="Calibri"/>
@@ -6443,21 +6413,10 @@
             <w:sz w:val="20"/>
             <w:szCs w:val="20"/>
           </w:rPr>
-          <w:t xml:space="preserve"> </w:t>
+          <w:t xml:space="preserve"> What we meant is </w:t>
         </w:r>
       </w:ins>
-      <w:ins w:id="137" w:author="Mathieu Nayrolles" w:date="2016-01-24T17:59:00Z">
-        <w:r>
-          <w:rPr>
-            <w:rFonts w:ascii="Calibri" w:hAnsi="Calibri"/>
-            <w:color w:val="FF0000"/>
-            <w:sz w:val="20"/>
-            <w:szCs w:val="20"/>
-          </w:rPr>
-          <w:t xml:space="preserve">What we meant is </w:t>
-        </w:r>
-      </w:ins>
-      <w:ins w:id="138" w:author="Mathieu Nayrolles" w:date="2016-01-24T18:01:00Z">
+      <w:ins w:id="116" w:author="Mathieu Nayrolles" w:date="2016-01-24T18:01:00Z">
         <w:r>
           <w:rPr>
             <w:rFonts w:ascii="Calibri" w:hAnsi="Calibri"/>
@@ -6479,7 +6438,7 @@
           <w:iCs w:val="false"/>
         </w:rPr>
       </w:pPr>
-      <w:ins w:id="139" w:author="Mathieu Nayrolles" w:date="2016-01-24T18:02:00Z">
+      <w:ins w:id="117" w:author="Mathieu Nayrolles" w:date="2016-01-24T18:02:00Z">
         <w:r>
           <w:rPr>
             <w:i w:val="false"/>
@@ -6584,7 +6543,7 @@
         </w:rPr>
         <w:t xml:space="preserve">If the first line of the stack trace, i.e., frame 0, is corrupt then JCHARMING cannot perform the slicing because  it does not know where to go. The result is a non-directed model checking which is likely to fail. We added a sentence to make this clear (please see paragraph </w:t>
       </w:r>
-      <w:del w:id="140" w:author="Mathieu Nayrolles" w:date="2016-01-22T02:37:00Z">
+      <w:del w:id="118" w:author="Mathieu Nayrolles" w:date="2016-01-22T02:37:00Z">
         <w:r>
           <w:rPr>
             <w:rFonts w:ascii="Calibri" w:hAnsi="Calibri"/>
@@ -6595,7 +6554,7 @@
           <w:delText>XX</w:delText>
         </w:r>
       </w:del>
-      <w:del w:id="141" w:author="Mathieu Nayrolles" w:date="2016-01-22T02:37:00Z">
+      <w:del w:id="119" w:author="Mathieu Nayrolles" w:date="2016-01-22T02:37:00Z">
         <w:r>
           <w:rPr>
             <w:rFonts w:ascii="Calibri" w:hAnsi="Calibri"/>
@@ -6605,7 +6564,7 @@
           <w:delText>, page</w:delText>
         </w:r>
       </w:del>
-      <w:del w:id="142" w:author="Mathieu Nayrolles" w:date="2016-01-22T02:37:00Z">
+      <w:del w:id="120" w:author="Mathieu Nayrolles" w:date="2016-01-22T02:37:00Z">
         <w:r>
           <w:rPr>
             <w:rFonts w:ascii="Calibri" w:hAnsi="Calibri"/>
@@ -6616,7 +6575,7 @@
           <w:delText xml:space="preserve"> Y</w:delText>
         </w:r>
       </w:del>
-      <w:ins w:id="143" w:author="Mathieu Nayrolles" w:date="2016-01-22T02:37:00Z">
+      <w:ins w:id="121" w:author="Mathieu Nayrolles" w:date="2016-01-22T02:37:00Z">
         <w:r>
           <w:rPr>
             <w:rFonts w:ascii="Calibri" w:hAnsi="Calibri"/>
@@ -6627,7 +6586,7 @@
           <w:t xml:space="preserve">last </w:t>
         </w:r>
       </w:ins>
-      <w:ins w:id="144" w:author="Mathieu Nayrolles" w:date="2016-01-22T02:38:00Z">
+      <w:ins w:id="122" w:author="Mathieu Nayrolles" w:date="2016-01-22T02:38:00Z">
         <w:r>
           <w:rPr>
             <w:rFonts w:ascii="Calibri" w:hAnsi="Calibri"/>
@@ -6991,7 +6950,7 @@
           <w:szCs w:val="20"/>
         </w:rPr>
       </w:pPr>
-      <w:ins w:id="145" w:author="Mathieu Nayrolles" w:date="2016-01-22T02:41:00Z">
+      <w:ins w:id="123" w:author="Mathieu Nayrolles" w:date="2016-01-22T02:41:00Z">
         <w:r>
           <w:rPr>
             <w:rFonts w:ascii="Calibri" w:hAnsi="Calibri"/>
@@ -7495,7 +7454,7 @@
         </w:rPr>
         <w:t xml:space="preserve">In fact, the removed lines belong to software that are not part of the SUT such as the Java primitives or embedded libraries. If the bug lies there (outside the SUT) we can't reproduce it because JCHARMING will not be able to find the point of entry to compute the static slice. The preprocessing step does not affect the SUT. In other words, we do not remove anything that is part of the SUT. In other words, the removed variables and lines won’t affect the construction of test cases since the test cases are designed to exercise the SUT (which calls Java libraries). The test cases are not designed to exercise Java libraries </w:t>
       </w:r>
-      <w:ins w:id="146" w:author="Mathieu Nayrolles" w:date="2016-01-22T02:44:00Z">
+      <w:ins w:id="124" w:author="Mathieu Nayrolles" w:date="2016-01-22T02:44:00Z">
         <w:r>
           <w:rPr>
             <w:rFonts w:ascii="Calibri" w:hAnsi="Calibri"/>
@@ -7505,7 +7464,7 @@
           <w:t>directly.</w:t>
         </w:r>
       </w:ins>
-      <w:del w:id="147" w:author="Mathieu Nayrolles" w:date="2016-01-22T02:44:00Z">
+      <w:del w:id="125" w:author="Mathieu Nayrolles" w:date="2016-01-22T02:44:00Z">
         <w:r>
           <w:rPr>
             <w:rFonts w:ascii="Calibri" w:hAnsi="Calibri"/>
@@ -7720,7 +7679,7 @@
           <w:szCs w:val="20"/>
         </w:rPr>
       </w:pPr>
-      <w:ins w:id="148" w:author="Mathieu Nayrolles" w:date="2016-01-22T02:47:00Z">
+      <w:ins w:id="126" w:author="Mathieu Nayrolles" w:date="2016-01-22T02:47:00Z">
         <w:r>
           <w:rPr>
             <w:rFonts w:ascii="Calibri" w:hAnsi="Calibri"/>
@@ -8053,55 +8012,35 @@
         </w:rPr>
         <w:t>The generated exception does not belong to Struts</w:t>
       </w:r>
-      <w:ins w:id="149" w:author="Mathieu Nayrolles" w:date="2016-01-24T18:02:00Z">
+      <w:ins w:id="127" w:author="Mathieu Nayrolles" w:date="2016-01-24T18:02:00Z">
         <w:r>
           <w:rPr>
             <w:rFonts w:ascii="Calibri" w:hAnsi="Calibri"/>
             <w:sz w:val="20"/>
             <w:szCs w:val="20"/>
           </w:rPr>
-          <w:t xml:space="preserve"> </w:t>
+          <w:t xml:space="preserve"> system</w:t>
         </w:r>
       </w:ins>
-      <w:ins w:id="150" w:author="Mathieu Nayrolles" w:date="2016-01-24T18:02:00Z">
+      <w:r>
+        <w:rPr>
+          <w:rFonts w:ascii="Calibri" w:hAnsi="Calibri"/>
+          <w:sz w:val="20"/>
+          <w:szCs w:val="20"/>
+        </w:rPr>
+        <w:t>.</w:t>
+      </w:r>
+      <w:ins w:id="128" w:author="Mathieu Nayrolles" w:date="2016-01-24T18:02:00Z">
         <w:r>
           <w:rPr>
             <w:rFonts w:ascii="Calibri" w:hAnsi="Calibri"/>
             <w:sz w:val="20"/>
             <w:szCs w:val="20"/>
           </w:rPr>
-          <w:t>system</w:t>
+          <w:t xml:space="preserve"> Indeed, the first fra</w:t>
         </w:r>
       </w:ins>
-      <w:r>
-        <w:rPr>
-          <w:rFonts w:ascii="Calibri" w:hAnsi="Calibri"/>
-          <w:sz w:val="20"/>
-          <w:szCs w:val="20"/>
-        </w:rPr>
-        <w:t>.</w:t>
-      </w:r>
-      <w:ins w:id="151" w:author="Mathieu Nayrolles" w:date="2016-01-24T18:02:00Z">
-        <w:r>
-          <w:rPr>
-            <w:rFonts w:ascii="Calibri" w:hAnsi="Calibri"/>
-            <w:sz w:val="20"/>
-            <w:szCs w:val="20"/>
-          </w:rPr>
-          <w:t xml:space="preserve"> </w:t>
-        </w:r>
-      </w:ins>
-      <w:ins w:id="152" w:author="Mathieu Nayrolles" w:date="2016-01-24T18:02:00Z">
-        <w:r>
-          <w:rPr>
-            <w:rFonts w:ascii="Calibri" w:hAnsi="Calibri"/>
-            <w:sz w:val="20"/>
-            <w:szCs w:val="20"/>
-          </w:rPr>
-          <w:t>Indeed, the first fra</w:t>
-        </w:r>
-      </w:ins>
-      <w:ins w:id="153" w:author="Mathieu Nayrolles" w:date="2016-01-24T18:03:00Z">
+      <w:ins w:id="129" w:author="Mathieu Nayrolles" w:date="2016-01-24T18:03:00Z">
         <w:r>
           <w:rPr>
             <w:rFonts w:ascii="Calibri" w:hAnsi="Calibri"/>
@@ -8111,7 +8050,7 @@
           <w:t>me is from the Struts program, the rest of the stack trace belongs to log4j. As we were using Log4J as SUT, JCHARMING could not perform the backward static slici</w:t>
         </w:r>
       </w:ins>
-      <w:ins w:id="154" w:author="Mathieu Nayrolles" w:date="2016-01-24T18:04:00Z">
+      <w:ins w:id="130" w:author="Mathieu Nayrolles" w:date="2016-01-24T18:04:00Z">
         <w:r>
           <w:rPr>
             <w:rFonts w:ascii="Calibri" w:hAnsi="Calibri"/>
@@ -8121,7 +8060,7 @@
           <w:t>ng and fall back to undirected moel checking of Log4j as a whole.</w:t>
         </w:r>
       </w:ins>
-      <w:del w:id="155" w:author="Mathieu Nayrolles" w:date="2016-01-24T18:04:00Z">
+      <w:del w:id="131" w:author="Mathieu Nayrolles" w:date="2016-01-24T18:04:00Z">
         <w:r>
           <w:rPr>
             <w:rFonts w:ascii="Calibri" w:hAnsi="Calibri"/>
@@ -8514,11 +8453,9 @@
         <w:pStyle w:val="Normal"/>
         <w:rPr/>
       </w:pPr>
-      <w:ins w:id="156" w:author="Mathieu Nayrolles" w:date="2016-01-24T18:06:00Z">
-        <w:r>
-          <w:rPr/>
-        </w:r>
-      </w:ins>
+      <w:r>
+        <w:rPr/>
+      </w:r>
     </w:p>
     <w:p>
       <w:pPr>
@@ -8531,7 +8468,7 @@
           <w:szCs w:val="20"/>
         </w:rPr>
       </w:pPr>
-      <w:ins w:id="157" w:author="Mathieu Nayrolles" w:date="2016-01-24T18:06:00Z">
+      <w:ins w:id="132" w:author="Mathieu Nayrolles" w:date="2016-01-24T18:06:00Z">
         <w:r>
           <w:rPr>
             <w:rFonts w:ascii="Calibri" w:hAnsi="Calibri"/>
@@ -8543,7 +8480,7 @@
           <w:t>All the equations have been reworked and their descrip</w:t>
         </w:r>
       </w:ins>
-      <w:ins w:id="158" w:author="Mathieu Nayrolles" w:date="2016-01-24T18:07:00Z">
+      <w:ins w:id="133" w:author="Mathieu Nayrolles" w:date="2016-01-24T18:07:00Z">
         <w:r>
           <w:rPr>
             <w:rFonts w:ascii="Calibri" w:hAnsi="Calibri"/>
@@ -8564,27 +8501,25 @@
           <w:bCs w:val="false"/>
         </w:rPr>
       </w:pPr>
-      <w:ins w:id="159" w:author="Mathieu Nayrolles" w:date="2016-01-24T18:07:00Z">
-        <w:r>
-          <w:rPr>
-            <w:b w:val="false"/>
-            <w:bCs w:val="false"/>
-          </w:rPr>
-        </w:r>
-      </w:ins>
-    </w:p>
-    <w:p>
-      <w:pPr>
-        <w:pStyle w:val="Normal"/>
-        <w:rPr>
-          <w:rFonts w:ascii="Calibri" w:hAnsi="Calibri"/>
+      <w:r>
+        <w:rPr>
           <w:b w:val="false"/>
           <w:bCs w:val="false"/>
-          <w:sz w:val="20"/>
-          <w:szCs w:val="20"/>
-        </w:rPr>
-      </w:pPr>
-      <w:ins w:id="160" w:author="Mathieu Nayrolles" w:date="2016-01-24T18:07:00Z">
+        </w:rPr>
+      </w:r>
+    </w:p>
+    <w:p>
+      <w:pPr>
+        <w:pStyle w:val="Normal"/>
+        <w:rPr>
+          <w:rFonts w:ascii="Calibri" w:hAnsi="Calibri"/>
+          <w:b w:val="false"/>
+          <w:bCs w:val="false"/>
+          <w:sz w:val="20"/>
+          <w:szCs w:val="20"/>
+        </w:rPr>
+      </w:pPr>
+      <w:ins w:id="134" w:author="Mathieu Nayrolles" w:date="2016-01-24T18:07:00Z">
         <w:r>
           <w:rPr>
             <w:rFonts w:ascii="Calibri" w:hAnsi="Calibri"/>
@@ -8596,7 +8531,7 @@
           <w:t xml:space="preserve">For the properties, we added two paragraphs explaining how JPF </w:t>
         </w:r>
       </w:ins>
-      <w:ins w:id="161" w:author="Mathieu Nayrolles" w:date="2016-01-24T18:08:00Z">
+      <w:ins w:id="135" w:author="Mathieu Nayrolles" w:date="2016-01-24T18:08:00Z">
         <w:r>
           <w:rPr>
             <w:rFonts w:ascii="Calibri" w:hAnsi="Calibri"/>
@@ -8617,14 +8552,12 @@
           <w:bCs w:val="false"/>
         </w:rPr>
       </w:pPr>
-      <w:ins w:id="162" w:author="Mathieu Nayrolles" w:date="2016-01-24T18:08:00Z">
-        <w:r>
-          <w:rPr>
-            <w:b w:val="false"/>
-            <w:bCs w:val="false"/>
-          </w:rPr>
-        </w:r>
-      </w:ins>
+      <w:r>
+        <w:rPr>
+          <w:b w:val="false"/>
+          <w:bCs w:val="false"/>
+        </w:rPr>
+      </w:r>
     </w:p>
     <w:p>
       <w:pPr>
@@ -8639,7 +8572,7 @@
           <w:szCs w:val="20"/>
         </w:rPr>
       </w:pPr>
-      <w:ins w:id="163" w:author="Mathieu Nayrolles" w:date="2016-01-24T18:08:00Z">
+      <w:ins w:id="136" w:author="Mathieu Nayrolles" w:date="2016-01-24T18:08:00Z">
         <w:r>
           <w:rPr>
             <w:rFonts w:ascii="Calibri" w:hAnsi="Calibri"/>
@@ -8664,31 +8597,29 @@
           <w:iCs/>
         </w:rPr>
       </w:pPr>
-      <w:ins w:id="164" w:author="Mathieu Nayrolles" w:date="2016-01-24T18:08:00Z">
-        <w:r>
-          <w:rPr>
-            <w:b w:val="false"/>
-            <w:bCs w:val="false"/>
-            <w:i/>
-            <w:iCs/>
-          </w:rPr>
-        </w:r>
-      </w:ins>
-    </w:p>
-    <w:p>
-      <w:pPr>
-        <w:pStyle w:val="Normal"/>
-        <w:rPr>
-          <w:rFonts w:ascii="Calibri" w:hAnsi="Calibri"/>
+      <w:r>
+        <w:rPr>
           <w:b w:val="false"/>
           <w:bCs w:val="false"/>
           <w:i/>
           <w:iCs/>
-          <w:sz w:val="20"/>
-          <w:szCs w:val="20"/>
-        </w:rPr>
-      </w:pPr>
-      <w:ins w:id="165" w:author="Mathieu Nayrolles" w:date="2016-01-24T18:08:00Z">
+        </w:rPr>
+      </w:r>
+    </w:p>
+    <w:p>
+      <w:pPr>
+        <w:pStyle w:val="Normal"/>
+        <w:rPr>
+          <w:rFonts w:ascii="Calibri" w:hAnsi="Calibri"/>
+          <w:b w:val="false"/>
+          <w:bCs w:val="false"/>
+          <w:i/>
+          <w:iCs/>
+          <w:sz w:val="20"/>
+          <w:szCs w:val="20"/>
+        </w:rPr>
+      </w:pPr>
+      <w:ins w:id="137" w:author="Mathieu Nayrolles" w:date="2016-01-24T18:08:00Z">
         <w:r>
           <w:rPr>
             <w:rFonts w:ascii="Calibri" w:hAnsi="Calibri"/>
@@ -8847,11 +8778,9 @@
         <w:pStyle w:val="Normal"/>
         <w:rPr/>
       </w:pPr>
-      <w:ins w:id="166" w:author="Mathieu Nayrolles" w:date="2016-01-24T18:14:00Z">
-        <w:r>
-          <w:rPr/>
-        </w:r>
-      </w:ins>
+      <w:r>
+        <w:rPr/>
+      </w:r>
     </w:p>
     <w:p>
       <w:pPr>
@@ -8863,8 +8792,16 @@
           <w:szCs w:val="20"/>
         </w:rPr>
       </w:pPr>
-      <w:ins w:id="167" w:author="Mathieu Nayrolles" w:date="2016-01-24T18:14:00Z">
-        <w:commentRangeStart w:id="2"/>
+      <w:commentRangeStart w:id="2"/>
+      <w:r>
+        <w:rPr>
+          <w:rFonts w:ascii="Calibri" w:hAnsi="Calibri"/>
+          <w:color w:val="FF0000"/>
+          <w:sz w:val="20"/>
+          <w:szCs w:val="20"/>
+        </w:rPr>
+      </w:r>
+      <w:ins w:id="138" w:author="Mathieu Nayrolles" w:date="2016-01-24T18:14:00Z">
         <w:r>
           <w:rPr>
             <w:rFonts w:ascii="Calibri" w:hAnsi="Calibri"/>
@@ -8886,7 +8823,7 @@
           <w:szCs w:val="20"/>
         </w:rPr>
       </w:pPr>
-      <w:ins w:id="168" w:author="Mathieu Nayrolles" w:date="2016-01-24T18:14:00Z">
+      <w:ins w:id="139" w:author="Mathieu Nayrolles" w:date="2016-01-24T18:14:00Z">
         <w:r>
           <w:rPr>
             <w:rFonts w:ascii="Calibri" w:hAnsi="Calibri"/>
@@ -8908,7 +8845,7 @@
           <w:szCs w:val="20"/>
         </w:rPr>
       </w:pPr>
-      <w:ins w:id="169" w:author="Mathieu Nayrolles" w:date="2016-01-24T18:14:00Z">
+      <w:ins w:id="140" w:author="Mathieu Nayrolles" w:date="2016-01-24T18:14:00Z">
         <w:r>
           <w:rPr>
             <w:rFonts w:ascii="Calibri" w:hAnsi="Calibri"/>
@@ -8930,7 +8867,7 @@
           <w:szCs w:val="20"/>
         </w:rPr>
       </w:pPr>
-      <w:ins w:id="170" w:author="Mathieu Nayrolles" w:date="2016-01-24T18:14:00Z">
+      <w:ins w:id="141" w:author="Mathieu Nayrolles" w:date="2016-01-24T18:14:00Z">
         <w:r>
           <w:rPr>
             <w:rFonts w:ascii="Calibri" w:hAnsi="Calibri"/>
@@ -8952,7 +8889,7 @@
           <w:szCs w:val="20"/>
         </w:rPr>
       </w:pPr>
-      <w:ins w:id="171" w:author="Mathieu Nayrolles" w:date="2016-01-24T18:14:00Z">
+      <w:ins w:id="142" w:author="Mathieu Nayrolles" w:date="2016-01-24T18:14:00Z">
         <w:r>
           <w:rPr>
             <w:rFonts w:ascii="Calibri" w:hAnsi="Calibri"/>
@@ -8963,58 +8900,37 @@
           <w:t>the number of states that need to be examined.</w:t>
         </w:r>
       </w:ins>
-      <w:ins w:id="172" w:author="Mathieu Nayrolles" w:date="2016-01-24T18:14:00Z">
-        <w:commentRangeEnd w:id="2"/>
-        <w:r>
-          <w:rPr>
-            <w:rFonts w:ascii="Calibri" w:hAnsi="Calibri"/>
-            <w:color w:val="FF0000"/>
-            <w:sz w:val="20"/>
-            <w:szCs w:val="20"/>
-          </w:rPr>
-        </w:r>
-      </w:ins>
-      <w:ins w:id="173" w:author="Mathieu Nayrolles" w:date="2016-01-24T18:14:00Z">
-        <w:r>
-          <w:rPr>
-            <w:rFonts w:ascii="Calibri" w:hAnsi="Calibri"/>
-            <w:color w:val="FF0000"/>
-            <w:sz w:val="20"/>
-            <w:szCs w:val="20"/>
-          </w:rPr>
-          <w:commentReference w:id="2"/>
-        </w:r>
-      </w:ins>
+      <w:commentRangeEnd w:id="2"/>
+      <w:r>
+        <w:rPr>
+          <w:rFonts w:ascii="Calibri" w:hAnsi="Calibri"/>
+          <w:color w:val="FF0000"/>
+          <w:sz w:val="20"/>
+          <w:szCs w:val="20"/>
+        </w:rPr>
+      </w:r>
+      <w:r>
+        <w:rPr>
+          <w:rFonts w:ascii="Calibri" w:hAnsi="Calibri"/>
+          <w:color w:val="FF0000"/>
+          <w:sz w:val="20"/>
+          <w:szCs w:val="20"/>
+        </w:rPr>
+        <w:commentReference w:id="2"/>
+      </w:r>
     </w:p>
     <w:p>
       <w:pPr>
         <w:pStyle w:val="Normal"/>
         <w:rPr/>
       </w:pPr>
-      <w:ins w:id="174" w:author="Mathieu Nayrolles" w:date="2016-01-24T18:14:00Z">
-        <w:r>
-          <w:rPr/>
-        </w:r>
-      </w:ins>
-    </w:p>
-    <w:p>
-      <w:pPr>
-        <w:pStyle w:val="Normal"/>
+      <w:r>
         <w:rPr/>
-      </w:pPr>
-      <w:ins w:id="175" w:author="Mathieu Nayrolles" w:date="2016-01-24T18:09:00Z">
-        <w:r>
-          <w:rPr/>
-        </w:r>
-      </w:ins>
-    </w:p>
-    <w:p>
-      <w:pPr>
-        <w:pStyle w:val="Normal"/>
-        <w:numPr>
-          <w:ilvl w:val="0"/>
-          <w:numId w:val="1"/>
-        </w:numPr>
+      </w:r>
+    </w:p>
+    <w:p>
+      <w:pPr>
+        <w:pStyle w:val="Normal"/>
         <w:rPr/>
       </w:pPr>
       <w:r>
@@ -9028,6 +8944,19 @@
           <w:ilvl w:val="0"/>
           <w:numId w:val="1"/>
         </w:numPr>
+        <w:rPr/>
+      </w:pPr>
+      <w:r>
+        <w:rPr/>
+      </w:r>
+    </w:p>
+    <w:p>
+      <w:pPr>
+        <w:pStyle w:val="Normal"/>
+        <w:numPr>
+          <w:ilvl w:val="0"/>
+          <w:numId w:val="1"/>
+        </w:numPr>
         <w:rPr>
           <w:rFonts w:ascii="Calibri" w:hAnsi="Calibri"/>
           <w:b/>
@@ -9073,11 +9002,9 @@
         <w:pStyle w:val="Normal"/>
         <w:rPr/>
       </w:pPr>
-      <w:ins w:id="176" w:author="Mathieu Nayrolles" w:date="2016-01-24T18:21:00Z">
-        <w:r>
-          <w:rPr/>
-        </w:r>
-      </w:ins>
+      <w:r>
+        <w:rPr/>
+      </w:r>
     </w:p>
     <w:p>
       <w:pPr>
@@ -9090,7 +9017,7 @@
           <w:szCs w:val="20"/>
         </w:rPr>
       </w:pPr>
-      <w:ins w:id="177" w:author="Mathieu Nayrolles" w:date="2016-01-24T18:21:00Z">
+      <w:ins w:id="143" w:author="Mathieu Nayrolles" w:date="2016-01-24T18:21:00Z">
         <w:r>
           <w:rPr>
             <w:rFonts w:ascii="Calibri" w:hAnsi="Calibri"/>
@@ -9111,14 +9038,12 @@
           <w:bCs w:val="false"/>
         </w:rPr>
       </w:pPr>
-      <w:ins w:id="178" w:author="Mathieu Nayrolles" w:date="2016-01-24T18:22:00Z">
-        <w:r>
-          <w:rPr>
-            <w:b w:val="false"/>
-            <w:bCs w:val="false"/>
-          </w:rPr>
-        </w:r>
-      </w:ins>
+      <w:r>
+        <w:rPr>
+          <w:b w:val="false"/>
+          <w:bCs w:val="false"/>
+        </w:rPr>
+      </w:r>
     </w:p>
     <w:p>
       <w:pPr>
@@ -9133,7 +9058,7 @@
           <w:szCs w:val="20"/>
         </w:rPr>
       </w:pPr>
-      <w:ins w:id="179" w:author="Mathieu Nayrolles" w:date="2016-01-24T18:22:00Z">
+      <w:ins w:id="144" w:author="Mathieu Nayrolles" w:date="2016-01-24T18:22:00Z">
         <w:r>
           <w:rPr>
             <w:rFonts w:ascii="Calibri" w:hAnsi="Calibri"/>
@@ -9161,7 +9086,7 @@
           <w:szCs w:val="20"/>
         </w:rPr>
       </w:pPr>
-      <w:ins w:id="180" w:author="Mathieu Nayrolles" w:date="2016-01-24T18:22:00Z">
+      <w:ins w:id="145" w:author="Mathieu Nayrolles" w:date="2016-01-24T18:22:00Z">
         <w:r>
           <w:rPr>
             <w:rFonts w:ascii="Calibri" w:hAnsi="Calibri"/>
@@ -9189,7 +9114,7 @@
           <w:szCs w:val="20"/>
         </w:rPr>
       </w:pPr>
-      <w:ins w:id="181" w:author="Mathieu Nayrolles" w:date="2016-01-24T18:22:00Z">
+      <w:ins w:id="146" w:author="Mathieu Nayrolles" w:date="2016-01-24T18:22:00Z">
         <w:r>
           <w:rPr>
             <w:rFonts w:ascii="Calibri" w:hAnsi="Calibri"/>
@@ -9303,11 +9228,9 @@
         <w:pStyle w:val="Normal"/>
         <w:rPr/>
       </w:pPr>
-      <w:ins w:id="182" w:author="Mathieu Nayrolles" w:date="2016-01-24T18:53:00Z">
-        <w:r>
-          <w:rPr/>
-        </w:r>
-      </w:ins>
+      <w:r>
+        <w:rPr/>
+      </w:r>
     </w:p>
     <w:p>
       <w:pPr>
@@ -9322,7 +9245,7 @@
           <w:lang w:val="en-US" w:eastAsia="zh-CN" w:bidi="hi-IN"/>
         </w:rPr>
       </w:pPr>
-      <w:ins w:id="183" w:author="Mathieu Nayrolles" w:date="2016-01-24T18:53:00Z">
+      <w:ins w:id="147" w:author="Mathieu Nayrolles" w:date="2016-01-24T18:53:00Z">
         <w:r>
           <w:rPr>
             <w:rFonts w:ascii="Calibri" w:hAnsi="Calibri"/>
@@ -9334,7 +9257,7 @@
           <w:t xml:space="preserve">Thanks for suggesting </w:t>
         </w:r>
       </w:ins>
-      <w:ins w:id="184" w:author="Mathieu Nayrolles" w:date="2016-01-24T18:56:00Z">
+      <w:ins w:id="148" w:author="Mathieu Nayrolles" w:date="2016-01-24T18:56:00Z">
         <w:r>
           <w:rPr>
             <w:rFonts w:ascii="Calibri" w:hAnsi="Calibri"/>
@@ -9346,7 +9269,7 @@
           <w:t xml:space="preserve">this. We report the </w:t>
         </w:r>
       </w:ins>
-      <w:ins w:id="185" w:author="Mathieu Nayrolles" w:date="2016-01-24T18:56:00Z">
+      <w:ins w:id="149" w:author="Mathieu Nayrolles" w:date="2016-01-24T18:56:00Z">
         <w:r>
           <w:rPr>
             <w:rFonts w:eastAsia="Droid Sans Fallback" w:cs="FreeSans" w:ascii="Calibri" w:hAnsi="Calibri"/>
@@ -9360,7 +9283,7 @@
           <w:t xml:space="preserve">amount length of counter-example in a </w:t>
         </w:r>
       </w:ins>
-      <w:ins w:id="186" w:author="Mathieu Nayrolles" w:date="2016-01-24T18:57:00Z">
+      <w:ins w:id="150" w:author="Mathieu Nayrolles" w:date="2016-01-24T18:57:00Z">
         <w:r>
           <w:rPr>
             <w:rFonts w:eastAsia="Droid Sans Fallback" w:cs="FreeSans" w:ascii="Calibri" w:hAnsi="Calibri"/>
@@ -9380,11 +9303,9 @@
         <w:pStyle w:val="Normal"/>
         <w:rPr/>
       </w:pPr>
-      <w:ins w:id="187" w:author="Mathieu Nayrolles" w:date="2016-01-24T18:53:00Z">
-        <w:r>
-          <w:rPr/>
-        </w:r>
-      </w:ins>
+      <w:r>
+        <w:rPr/>
+      </w:r>
     </w:p>
     <w:p>
       <w:pPr>
@@ -9394,14 +9315,13 @@
           <w:iCs/>
         </w:rPr>
       </w:pPr>
-      <w:ins w:id="188" w:author="Mathieu Nayrolles" w:date="2016-01-24T18:53:00Z">
+      <w:ins w:id="151" w:author="Mathieu Nayrolles" w:date="2016-01-24T18:53:00Z">
         <w:r>
           <w:rPr>
             <w:i/>
             <w:iCs/>
           </w:rPr>
-          <w:t>Finally,</w:t>
-          <w:t xml:space="preserve"> we report the number of statements in the produced JUnit test, i.e. the counter example. While</w:t>
+          <w:t>Finally, we report the number of statements in the produced JUnit test, i.e. the counter example. While</w:t>
         </w:r>
       </w:ins>
     </w:p>
@@ -9413,7 +9333,7 @@
           <w:iCs/>
         </w:rPr>
       </w:pPr>
-      <w:ins w:id="189" w:author="Mathieu Nayrolles" w:date="2016-01-24T18:53:00Z">
+      <w:ins w:id="152" w:author="Mathieu Nayrolles" w:date="2016-01-24T18:53:00Z">
         <w:r>
           <w:rPr>
             <w:i/>
@@ -9431,7 +9351,7 @@
           <w:iCs/>
         </w:rPr>
       </w:pPr>
-      <w:ins w:id="190" w:author="Mathieu Nayrolles" w:date="2016-01-24T18:53:00Z">
+      <w:ins w:id="153" w:author="Mathieu Nayrolles" w:date="2016-01-24T18:53:00Z">
         <w:r>
           <w:rPr>
             <w:i/>
@@ -9449,7 +9369,7 @@
           <w:iCs/>
         </w:rPr>
       </w:pPr>
-      <w:ins w:id="191" w:author="Mathieu Nayrolles" w:date="2016-01-24T18:53:00Z">
+      <w:ins w:id="154" w:author="Mathieu Nayrolles" w:date="2016-01-24T18:53:00Z">
         <w:r>
           <w:rPr>
             <w:i/>
@@ -9467,7 +9387,7 @@
           <w:iCs/>
         </w:rPr>
       </w:pPr>
-      <w:ins w:id="192" w:author="Mathieu Nayrolles" w:date="2016-01-24T18:53:00Z">
+      <w:ins w:id="155" w:author="Mathieu Nayrolles" w:date="2016-01-24T18:53:00Z">
         <w:r>
           <w:rPr>
             <w:i/>
@@ -9485,7 +9405,7 @@
           <w:iCs/>
         </w:rPr>
       </w:pPr>
-      <w:ins w:id="193" w:author="Mathieu Nayrolles" w:date="2016-01-24T18:53:00Z">
+      <w:ins w:id="156" w:author="Mathieu Nayrolles" w:date="2016-01-24T18:53:00Z">
         <w:r>
           <w:rPr>
             <w:i/>
@@ -9503,7 +9423,7 @@
           <w:iCs/>
         </w:rPr>
       </w:pPr>
-      <w:ins w:id="194" w:author="Mathieu Nayrolles" w:date="2016-01-24T18:53:00Z">
+      <w:ins w:id="157" w:author="Mathieu Nayrolles" w:date="2016-01-24T18:53:00Z">
         <w:r>
           <w:rPr>
             <w:i/>
@@ -9680,7 +9600,7 @@
         </w:rPr>
         <w:t xml:space="preserve"> </w:t>
       </w:r>
-      <w:ins w:id="195" w:author="Mathieu Nayrolles" w:date="2016-01-22T03:19:00Z">
+      <w:ins w:id="158" w:author="Mathieu Nayrolles" w:date="2016-01-22T03:19:00Z">
         <w:r>
           <w:rPr>
             <w:rFonts w:ascii="Calibri" w:hAnsi="Calibri"/>
@@ -10469,7 +10389,7 @@
           <w:szCs w:val="20"/>
         </w:rPr>
       </w:pPr>
-      <w:ins w:id="196" w:author="Mathieu Nayrolles" w:date="2016-01-22T03:19:00Z">
+      <w:ins w:id="159" w:author="Mathieu Nayrolles" w:date="2016-01-22T03:19:00Z">
         <w:r>
           <w:rPr>
             <w:rFonts w:ascii="Calibri" w:hAnsi="Calibri"/>
@@ -11667,31 +11587,70 @@
           <w:szCs w:val="20"/>
         </w:rPr>
       </w:pPr>
-      <w:r>
-        <w:rPr>
-          <w:rFonts w:ascii="Calibri" w:hAnsi="Calibri"/>
-          <w:sz w:val="20"/>
-          <w:szCs w:val="20"/>
-        </w:rPr>
-        <w:t xml:space="preserve">In Java Pathfinder (the model checking engine we extended), the system is exercised until it crashes. If no crash can be yield, then the property </w:t>
-      </w:r>
-      <w:r>
-        <w:rPr>
-          <w:rFonts w:ascii="Calibri" w:hAnsi="Calibri"/>
-          <w:iCs/>
-          <w:sz w:val="20"/>
-          <w:szCs w:val="20"/>
-        </w:rPr>
-        <w:t>The program must not crash</w:t>
-      </w:r>
-      <w:r>
-        <w:rPr>
-          <w:rFonts w:ascii="Calibri" w:hAnsi="Calibri"/>
-          <w:sz w:val="20"/>
-          <w:szCs w:val="20"/>
-        </w:rPr>
-        <w:t xml:space="preserve"> is satisfied. There is only one property that we don't need to define. The plural here is only use in the context of preliminaries about model checking. </w:t>
-      </w:r>
+      <w:del w:id="160" w:author="Mathieu Nayrolles" w:date="2016-01-24T19:13:00Z">
+        <w:r>
+          <w:rPr>
+            <w:rFonts w:ascii="Calibri" w:hAnsi="Calibri"/>
+            <w:sz w:val="20"/>
+            <w:szCs w:val="20"/>
+          </w:rPr>
+          <w:delText xml:space="preserve">In Java Pathfinder (the model checking engine we extended), the system is exercised until it crashes. If no crash can be yield, then the property </w:delText>
+        </w:r>
+      </w:del>
+      <w:del w:id="161" w:author="Mathieu Nayrolles" w:date="2016-01-24T19:13:00Z">
+        <w:r>
+          <w:rPr>
+            <w:rFonts w:ascii="Calibri" w:hAnsi="Calibri"/>
+            <w:iCs/>
+            <w:sz w:val="20"/>
+            <w:szCs w:val="20"/>
+          </w:rPr>
+          <w:delText>The program must not crash</w:delText>
+        </w:r>
+      </w:del>
+      <w:del w:id="162" w:author="Mathieu Nayrolles" w:date="2016-01-24T19:13:00Z">
+        <w:r>
+          <w:rPr>
+            <w:rFonts w:ascii="Calibri" w:hAnsi="Calibri"/>
+            <w:sz w:val="20"/>
+            <w:szCs w:val="20"/>
+          </w:rPr>
+          <w:delText xml:space="preserve"> is satisfied. There is only one property that we don't need to define. The plural here is only use in the context of preliminaries about model checking. </w:delText>
+        </w:r>
+      </w:del>
+    </w:p>
+    <w:p>
+      <w:pPr>
+        <w:pStyle w:val="TextBody"/>
+        <w:spacing w:lineRule="auto" w:line="240" w:before="0" w:after="0"/>
+        <w:rPr/>
+      </w:pPr>
+      <w:ins w:id="163" w:author="Mathieu Nayrolles" w:date="2016-01-24T19:13:00Z">
+        <w:r>
+          <w:rPr/>
+        </w:r>
+      </w:ins>
+    </w:p>
+    <w:p>
+      <w:pPr>
+        <w:pStyle w:val="TextBody"/>
+        <w:spacing w:lineRule="auto" w:line="240" w:before="0" w:after="0"/>
+        <w:rPr>
+          <w:rFonts w:ascii="Calibri" w:hAnsi="Calibri"/>
+          <w:sz w:val="20"/>
+          <w:szCs w:val="20"/>
+        </w:rPr>
+      </w:pPr>
+      <w:ins w:id="164" w:author="Mathieu Nayrolles" w:date="2016-01-24T19:13:00Z">
+        <w:r>
+          <w:rPr>
+            <w:rFonts w:ascii="Calibri" w:hAnsi="Calibri"/>
+            <w:sz w:val="20"/>
+            <w:szCs w:val="20"/>
+          </w:rPr>
+          <w:t>R2.1</w:t>
+        </w:r>
+      </w:ins>
     </w:p>
     <w:p>
       <w:pPr>
@@ -12237,6 +12196,33 @@
     </w:p>
     <w:p>
       <w:pPr>
+        <w:pStyle w:val="TextBody"/>
+        <w:numPr>
+          <w:ilvl w:val="0"/>
+          <w:numId w:val="1"/>
+        </w:numPr>
+        <w:spacing w:lineRule="auto" w:line="240" w:before="0" w:after="0"/>
+        <w:rPr>
+          <w:rFonts w:ascii="Calibri" w:hAnsi="Calibri"/>
+          <w:color w:val="FF0000"/>
+          <w:sz w:val="20"/>
+          <w:szCs w:val="20"/>
+        </w:rPr>
+      </w:pPr>
+      <w:ins w:id="165" w:author="Mathieu Nayrolles" w:date="2016-01-24T19:14:00Z">
+        <w:r>
+          <w:rPr>
+            <w:rFonts w:ascii="Calibri" w:hAnsi="Calibri"/>
+            <w:color w:val="FF0000"/>
+            <w:sz w:val="20"/>
+            <w:szCs w:val="20"/>
+          </w:rPr>
+          <w:t>I have added the references.</w:t>
+        </w:r>
+      </w:ins>
+    </w:p>
+    <w:p>
+      <w:pPr>
         <w:pStyle w:val="Heading3"/>
         <w:numPr>
           <w:ilvl w:val="2"/>
@@ -12537,6 +12523,17 @@
           <w:szCs w:val="20"/>
         </w:rPr>
       </w:pPr>
+      <w:ins w:id="166" w:author="Mathieu Nayrolles" w:date="2016-01-24T19:15:00Z">
+        <w:commentRangeStart w:id="5"/>
+        <w:r>
+          <w:rPr>
+            <w:rFonts w:ascii="Calibri" w:hAnsi="Calibri"/>
+            <w:color w:val="00000A"/>
+            <w:sz w:val="20"/>
+            <w:szCs w:val="20"/>
+          </w:rPr>
+        </w:r>
+      </w:ins>
       <w:r>
         <w:rPr>
           <w:rFonts w:ascii="Calibri" w:hAnsi="Calibri"/>
@@ -12692,6 +12689,26 @@
         </w:rPr>
         <w:t>Both. A backward slice (bslice) is a subset.</w:t>
       </w:r>
+      <w:ins w:id="167" w:author="Mathieu Nayrolles" w:date="2016-01-24T19:15:00Z">
+        <w:commentRangeEnd w:id="5"/>
+        <w:r>
+          <w:rPr>
+            <w:rFonts w:ascii="Calibri" w:hAnsi="Calibri"/>
+            <w:sz w:val="20"/>
+            <w:szCs w:val="20"/>
+          </w:rPr>
+        </w:r>
+      </w:ins>
+      <w:ins w:id="168" w:author="Mathieu Nayrolles" w:date="2016-01-24T19:15:00Z">
+        <w:r>
+          <w:rPr>
+            <w:rFonts w:ascii="Calibri" w:hAnsi="Calibri"/>
+            <w:sz w:val="20"/>
+            <w:szCs w:val="20"/>
+          </w:rPr>
+          <w:commentReference w:id="5"/>
+        </w:r>
+      </w:ins>
     </w:p>
     <w:p>
       <w:pPr>
@@ -12796,6 +12813,17 @@
           <w:szCs w:val="20"/>
         </w:rPr>
       </w:pPr>
+      <w:ins w:id="169" w:author="Mathieu Nayrolles" w:date="2016-01-24T19:14:00Z">
+        <w:commentRangeStart w:id="6"/>
+        <w:r>
+          <w:rPr>
+            <w:rFonts w:ascii="Calibri" w:hAnsi="Calibri"/>
+            <w:color w:val="00000A"/>
+            <w:sz w:val="20"/>
+            <w:szCs w:val="20"/>
+          </w:rPr>
+        </w:r>
+      </w:ins>
       <w:r>
         <w:rPr>
           <w:rFonts w:ascii="Calibri" w:hAnsi="Calibri"/>
@@ -13071,6 +13099,26 @@
         </w:rPr>
         <w:t>This has been corrected.</w:t>
       </w:r>
+      <w:ins w:id="170" w:author="Mathieu Nayrolles" w:date="2016-01-24T19:14:00Z">
+        <w:commentRangeEnd w:id="6"/>
+        <w:r>
+          <w:rPr>
+            <w:rFonts w:ascii="Calibri" w:hAnsi="Calibri"/>
+            <w:sz w:val="20"/>
+            <w:szCs w:val="20"/>
+          </w:rPr>
+        </w:r>
+      </w:ins>
+      <w:ins w:id="171" w:author="Mathieu Nayrolles" w:date="2016-01-24T19:14:00Z">
+        <w:r>
+          <w:rPr>
+            <w:rFonts w:ascii="Calibri" w:hAnsi="Calibri"/>
+            <w:sz w:val="20"/>
+            <w:szCs w:val="20"/>
+          </w:rPr>
+          <w:commentReference w:id="6"/>
+        </w:r>
+      </w:ins>
     </w:p>
     <w:p>
       <w:pPr>
@@ -16144,6 +16192,18 @@
           <w:shd w:fill="FFFF00" w:val="clear"/>
         </w:rPr>
       </w:pPr>
+      <w:ins w:id="172" w:author="Mathieu Nayrolles" w:date="2016-01-24T19:46:00Z">
+        <w:commentRangeStart w:id="7"/>
+        <w:r>
+          <w:rPr>
+            <w:rFonts w:ascii="Calibri" w:hAnsi="Calibri"/>
+            <w:color w:val="00000A"/>
+            <w:sz w:val="20"/>
+            <w:szCs w:val="20"/>
+            <w:shd w:fill="FFFF00" w:val="clear"/>
+          </w:rPr>
+        </w:r>
+      </w:ins>
       <w:r>
         <w:rPr>
           <w:rFonts w:ascii="Calibri" w:hAnsi="Calibri"/>
@@ -16154,6 +16214,30 @@
         </w:rPr>
         <w:t>We believe that JCHARMING could have successfully reproduced the crash: couldn't you test this?</w:t>
       </w:r>
+      <w:ins w:id="173" w:author="Mathieu Nayrolles" w:date="2016-01-24T19:46:00Z">
+        <w:commentRangeEnd w:id="7"/>
+        <w:r>
+          <w:rPr>
+            <w:rFonts w:ascii="Calibri" w:hAnsi="Calibri"/>
+            <w:color w:val="00000A"/>
+            <w:sz w:val="20"/>
+            <w:szCs w:val="20"/>
+            <w:shd w:fill="FFFF00" w:val="clear"/>
+          </w:rPr>
+        </w:r>
+      </w:ins>
+      <w:ins w:id="174" w:author="Mathieu Nayrolles" w:date="2016-01-24T19:46:00Z">
+        <w:r>
+          <w:rPr>
+            <w:rFonts w:ascii="Calibri" w:hAnsi="Calibri"/>
+            <w:color w:val="00000A"/>
+            <w:sz w:val="20"/>
+            <w:szCs w:val="20"/>
+            <w:shd w:fill="FFFF00" w:val="clear"/>
+          </w:rPr>
+          <w:commentReference w:id="7"/>
+        </w:r>
+      </w:ins>
     </w:p>
     <w:p>
       <w:pPr>
@@ -16249,11 +16333,301 @@
     </w:p>
     <w:p>
       <w:pPr>
-        <w:pStyle w:val="Normal"/>
-        <w:numPr>
-          <w:ilvl w:val="0"/>
-          <w:numId w:val="1"/>
-        </w:numPr>
+        <w:pStyle w:val="Heading3"/>
+        <w:spacing w:before="0" w:after="0"/>
+        <w:rPr/>
+      </w:pPr>
+      <w:r>
+        <w:rPr/>
+      </w:r>
+    </w:p>
+    <w:p>
+      <w:pPr>
+        <w:pStyle w:val="Normal"/>
+        <w:numPr>
+          <w:ilvl w:val="0"/>
+          <w:numId w:val="1"/>
+        </w:numPr>
+        <w:rPr>
+          <w:rFonts w:ascii="Calibri" w:hAnsi="Calibri"/>
+          <w:sz w:val="20"/>
+          <w:szCs w:val="20"/>
+        </w:rPr>
+      </w:pPr>
+      <w:ins w:id="175" w:author="Mathieu Nayrolles" w:date="2016-01-24T19:46:00Z">
+        <w:r>
+          <w:rPr>
+            <w:rFonts w:ascii="Calibri" w:hAnsi="Calibri"/>
+            <w:sz w:val="20"/>
+            <w:szCs w:val="20"/>
+          </w:rPr>
+          <w:t xml:space="preserve">We completed the related </w:t>
+        </w:r>
+      </w:ins>
+      <w:ins w:id="176" w:author="Mathieu Nayrolles" w:date="2016-01-24T19:47:00Z">
+        <w:r>
+          <w:rPr>
+            <w:rFonts w:ascii="Calibri" w:hAnsi="Calibri"/>
+            <w:sz w:val="20"/>
+            <w:szCs w:val="20"/>
+          </w:rPr>
+          <w:t>work section with the result of each approach when we could find them. Indeed, many papers focus on implementations details and/or only report successfully reproduced bug without discussing the not reproduced bug.</w:t>
+        </w:r>
+      </w:ins>
+    </w:p>
+    <w:p>
+      <w:pPr>
+        <w:pStyle w:val="Normal"/>
+        <w:rPr>
+          <w:rFonts w:ascii="Calibri" w:hAnsi="Calibri"/>
+          <w:sz w:val="20"/>
+          <w:szCs w:val="20"/>
+        </w:rPr>
+      </w:pPr>
+      <w:ins w:id="177" w:author="Mathieu Nayrolles" w:date="2016-01-24T19:47:00Z">
+        <w:r>
+          <w:rPr>
+            <w:rFonts w:ascii="Calibri" w:hAnsi="Calibri"/>
+            <w:sz w:val="20"/>
+            <w:szCs w:val="20"/>
+          </w:rPr>
+        </w:r>
+      </w:ins>
+    </w:p>
+    <w:p>
+      <w:pPr>
+        <w:pStyle w:val="Normal"/>
+        <w:rPr>
+          <w:rFonts w:ascii="Calibri" w:hAnsi="Calibri"/>
+          <w:sz w:val="20"/>
+          <w:szCs w:val="20"/>
+        </w:rPr>
+      </w:pPr>
+      <w:ins w:id="178" w:author="Mathieu Nayrolles" w:date="2016-01-24T19:47:00Z">
+        <w:r>
+          <w:rPr>
+            <w:rFonts w:ascii="Calibri" w:hAnsi="Calibri"/>
+            <w:sz w:val="20"/>
+            <w:szCs w:val="20"/>
+          </w:rPr>
+          <w:t>The related work section now concludes :</w:t>
+        </w:r>
+      </w:ins>
+    </w:p>
+    <w:p>
+      <w:pPr>
+        <w:pStyle w:val="Normal"/>
+        <w:rPr>
+          <w:rFonts w:ascii="Calibri" w:hAnsi="Calibri"/>
+          <w:sz w:val="20"/>
+          <w:szCs w:val="20"/>
+        </w:rPr>
+      </w:pPr>
+      <w:ins w:id="179" w:author="Mathieu Nayrolles" w:date="2016-01-24T19:47:00Z">
+        <w:r>
+          <w:rPr>
+            <w:rFonts w:ascii="Calibri" w:hAnsi="Calibri"/>
+            <w:sz w:val="20"/>
+            <w:szCs w:val="20"/>
+          </w:rPr>
+        </w:r>
+      </w:ins>
+    </w:p>
+    <w:p>
+      <w:pPr>
+        <w:pStyle w:val="Normal"/>
+        <w:rPr>
+          <w:rFonts w:ascii="Calibri" w:hAnsi="Calibri"/>
+          <w:i/>
+          <w:iCs/>
+          <w:sz w:val="20"/>
+          <w:szCs w:val="20"/>
+        </w:rPr>
+      </w:pPr>
+      <w:ins w:id="180" w:author="Mathieu Nayrolles" w:date="2016-01-24T19:47:00Z">
+        <w:r>
+          <w:rPr>
+            <w:rFonts w:ascii="Calibri" w:hAnsi="Calibri"/>
+            <w:i/>
+            <w:iCs/>
+            <w:sz w:val="20"/>
+            <w:szCs w:val="20"/>
+          </w:rPr>
+          <w:t>JCHARMING's directed model checking overcomes the state explosion problem of</w:t>
+        </w:r>
+      </w:ins>
+    </w:p>
+    <w:p>
+      <w:pPr>
+        <w:pStyle w:val="Normal"/>
+        <w:rPr>
+          <w:rFonts w:ascii="Calibri" w:hAnsi="Calibri"/>
+          <w:i/>
+          <w:iCs/>
+          <w:sz w:val="20"/>
+          <w:szCs w:val="20"/>
+        </w:rPr>
+      </w:pPr>
+      <w:ins w:id="181" w:author="Mathieu Nayrolles" w:date="2016-01-24T19:47:00Z">
+        <w:r>
+          <w:rPr>
+            <w:rFonts w:ascii="Calibri" w:hAnsi="Calibri"/>
+            <w:i/>
+            <w:iCs/>
+            <w:sz w:val="20"/>
+            <w:szCs w:val="20"/>
+          </w:rPr>
+          <w:t>classical model checking techniques and allows the generation of</w:t>
+        </w:r>
+      </w:ins>
+    </w:p>
+    <w:p>
+      <w:pPr>
+        <w:pStyle w:val="Normal"/>
+        <w:rPr>
+          <w:rFonts w:ascii="Calibri" w:hAnsi="Calibri"/>
+          <w:i/>
+          <w:iCs/>
+          <w:sz w:val="20"/>
+          <w:szCs w:val="20"/>
+        </w:rPr>
+      </w:pPr>
+      <w:ins w:id="182" w:author="Mathieu Nayrolles" w:date="2016-01-24T19:47:00Z">
+        <w:r>
+          <w:rPr>
+            <w:rFonts w:ascii="Calibri" w:hAnsi="Calibri"/>
+            <w:i/>
+            <w:iCs/>
+            <w:sz w:val="20"/>
+            <w:szCs w:val="20"/>
+          </w:rPr>
+          <w:t>JUnit test cases in a reasonable amount of time.</w:t>
+        </w:r>
+      </w:ins>
+    </w:p>
+    <w:p>
+      <w:pPr>
+        <w:pStyle w:val="Normal"/>
+        <w:rPr>
+          <w:rFonts w:ascii="Calibri" w:hAnsi="Calibri"/>
+          <w:i/>
+          <w:iCs/>
+          <w:sz w:val="20"/>
+          <w:szCs w:val="20"/>
+        </w:rPr>
+      </w:pPr>
+      <w:ins w:id="183" w:author="Mathieu Nayrolles" w:date="2016-01-24T19:47:00Z">
+        <w:r>
+          <w:rPr>
+            <w:rFonts w:ascii="Calibri" w:hAnsi="Calibri"/>
+            <w:i/>
+            <w:iCs/>
+            <w:sz w:val="20"/>
+            <w:szCs w:val="20"/>
+          </w:rPr>
+          <w:t>JCHARMING is also easy to deploy. It does not require instrumentation,</w:t>
+        </w:r>
+      </w:ins>
+    </w:p>
+    <w:p>
+      <w:pPr>
+        <w:pStyle w:val="Normal"/>
+        <w:rPr>
+          <w:rFonts w:ascii="Calibri" w:hAnsi="Calibri"/>
+          <w:i/>
+          <w:iCs/>
+          <w:sz w:val="20"/>
+          <w:szCs w:val="20"/>
+        </w:rPr>
+      </w:pPr>
+      <w:ins w:id="184" w:author="Mathieu Nayrolles" w:date="2016-01-24T19:47:00Z">
+        <w:r>
+          <w:rPr>
+            <w:rFonts w:ascii="Calibri" w:hAnsi="Calibri"/>
+            <w:i/>
+            <w:iCs/>
+            <w:sz w:val="20"/>
+            <w:szCs w:val="20"/>
+          </w:rPr>
+          <w:t>and hence does not require access to data that may potentially</w:t>
+        </w:r>
+      </w:ins>
+    </w:p>
+    <w:p>
+      <w:pPr>
+        <w:pStyle w:val="Normal"/>
+        <w:rPr>
+          <w:rFonts w:ascii="Calibri" w:hAnsi="Calibri"/>
+          <w:i/>
+          <w:iCs/>
+          <w:sz w:val="20"/>
+          <w:szCs w:val="20"/>
+        </w:rPr>
+      </w:pPr>
+      <w:ins w:id="185" w:author="Mathieu Nayrolles" w:date="2016-01-24T19:47:00Z">
+        <w:r>
+          <w:rPr>
+            <w:rFonts w:ascii="Calibri" w:hAnsi="Calibri"/>
+            <w:i/>
+            <w:iCs/>
+            <w:sz w:val="20"/>
+            <w:szCs w:val="20"/>
+          </w:rPr>
+          <w:t>be considered confidential.</w:t>
+        </w:r>
+      </w:ins>
+    </w:p>
+    <w:p>
+      <w:pPr>
+        <w:pStyle w:val="Normal"/>
+        <w:rPr>
+          <w:rFonts w:ascii="Calibri" w:hAnsi="Calibri"/>
+          <w:i/>
+          <w:iCs/>
+          <w:sz w:val="20"/>
+          <w:szCs w:val="20"/>
+        </w:rPr>
+      </w:pPr>
+      <w:ins w:id="186" w:author="Mathieu Nayrolles" w:date="2016-01-24T19:47:00Z">
+        <w:r>
+          <w:rPr>
+            <w:rFonts w:ascii="Calibri" w:hAnsi="Calibri"/>
+            <w:i/>
+            <w:iCs/>
+            <w:sz w:val="20"/>
+            <w:szCs w:val="20"/>
+          </w:rPr>
+          <w:t>Moreover, JCHARMING offers better results than approaches that only uses bug report materials.</w:t>
+        </w:r>
+      </w:ins>
+    </w:p>
+    <w:p>
+      <w:pPr>
+        <w:pStyle w:val="Normal"/>
+        <w:rPr>
+          <w:rFonts w:ascii="Calibri" w:hAnsi="Calibri"/>
+          <w:i/>
+          <w:iCs/>
+          <w:sz w:val="20"/>
+          <w:szCs w:val="20"/>
+        </w:rPr>
+      </w:pPr>
+      <w:ins w:id="187" w:author="Mathieu Nayrolles" w:date="2016-01-24T19:47:00Z">
+        <w:r>
+          <w:rPr>
+            <w:rFonts w:ascii="Calibri" w:hAnsi="Calibri"/>
+            <w:i/>
+            <w:iCs/>
+            <w:sz w:val="20"/>
+            <w:szCs w:val="20"/>
+          </w:rPr>
+          <w:t>Indeed, our approach was able to reproduce 80\% (24/30) of submitted bugs and outperforms STAR (64\%, 38/64) and BugRedux (37.5\%, 6/16).</w:t>
+        </w:r>
+      </w:ins>
+    </w:p>
+    <w:p>
+      <w:pPr>
+        <w:pStyle w:val="Normal"/>
         <w:rPr>
           <w:rFonts w:ascii="Calibri" w:hAnsi="Calibri"/>
           <w:sz w:val="20"/>
@@ -16844,6 +17218,90 @@
     </w:p>
   </w:comment>
   <w:comment w:id="2" w:author="Mathieu Nayrolles" w:date="2016-01-24T18:14:56Z" w:initials="">
+    <w:p>
+      <w:r>
+        <w:rPr>
+          <w:rFonts w:cs="FreeSans" w:ascii="Droid Sans" w:hAnsi="Droid Sans" w:eastAsia="Droid Sans Fallback"/>
+          <w:b w:val="false"/>
+          <w:bCs w:val="false"/>
+          <w:i w:val="false"/>
+          <w:iCs w:val="false"/>
+          <w:caps w:val="false"/>
+          <w:smallCaps w:val="false"/>
+          <w:strike w:val="false"/>
+          <w:dstrike w:val="false"/>
+          <w:outline w:val="false"/>
+          <w:shadow w:val="false"/>
+          <w:emboss w:val="false"/>
+          <w:imprint w:val="false"/>
+          <w:color w:val="00000A"/>
+          <w:spacing w:val="0"/>
+          <w:w w:val="100"/>
+          <w:position w:val="0"/>
+          <w:sz w:val="20"/>
+          <w:sz w:val="20"/>
+          <w:szCs w:val="24"/>
+          <w:u w:val="none"/>
+          <w:vertAlign w:val="baseline"/>
+          <w:em w:val="none"/>
+          <w:lang w:bidi="hi-IN" w:val="en-US" w:eastAsia="zh-CN"/>
+        </w:rPr>
+        <w:t>This was already here.</w:t>
+      </w:r>
+    </w:p>
+  </w:comment>
+  <w:comment w:id="3" w:author="Wahab" w:date="2016-01-18T15:30:00Z" w:initials="AH">
+    <w:p>
+      <w:r>
+        <w:rPr/>
+        <w:t>Please add 'a'</w:t>
+      </w:r>
+    </w:p>
+  </w:comment>
+  <w:comment w:id="4" w:author="Mathieu Nayrolles" w:date="2016-01-22T03:20:15Z" w:initials="">
+    <w:p>
+      <w:r>
+        <w:rPr>
+          <w:rFonts w:cs="FreeSans" w:ascii="Droid Sans" w:hAnsi="Droid Sans" w:eastAsia="Droid Sans Fallback"/>
+          <w:b w:val="false"/>
+          <w:bCs w:val="false"/>
+          <w:i/>
+          <w:iCs w:val="false"/>
+          <w:caps w:val="false"/>
+          <w:smallCaps w:val="false"/>
+          <w:strike w:val="false"/>
+          <w:dstrike w:val="false"/>
+          <w:outline w:val="false"/>
+          <w:shadow w:val="false"/>
+          <w:emboss w:val="false"/>
+          <w:imprint w:val="false"/>
+          <w:color w:val="00000A"/>
+          <w:spacing w:val="0"/>
+          <w:w w:val="100"/>
+          <w:position w:val="0"/>
+          <w:sz w:val="16"/>
+          <w:sz w:val="16"/>
+          <w:szCs w:val="24"/>
+          <w:u w:val="none"/>
+          <w:vertAlign w:val="baseline"/>
+          <w:em w:val="none"/>
+          <w:lang w:bidi="hi-IN" w:val="en-US" w:eastAsia="zh-CN"/>
+        </w:rPr>
+        <w:t>Reply to Wahab (01/18/2016, 15:30): "..."</w:t>
+      </w:r>
+    </w:p>
+    <w:p>
+      <w:r>
+        <w:rPr>
+          <w:rFonts w:ascii="Droid Sans" w:hAnsi="Droid Sans"/>
+          <w:sz w:val="20"/>
+          <w:lang w:val="en-US" w:eastAsia="zh-CN" w:bidi="hi-IN"/>
+        </w:rPr>
+        <w:t>done</w:t>
+      </w:r>
+    </w:p>
+  </w:comment>
+  <w:comment w:id="5" w:author="Mathieu Nayrolles" w:date="2016-01-24T19:15:54Z" w:initials="">
     <w:p>
       <w:r>
         <w:rPr>
@@ -16872,26 +17330,18 @@
           <w:em w:val="none"/>
           <w:lang w:val="en-US" w:eastAsia="zh-CN" w:bidi="hi-IN"/>
         </w:rPr>
-        <w:t>This was already here.</w:t>
+        <w:t>All the equations have been reworked. They are now more formal and coherent with each other.</w:t>
       </w:r>
     </w:p>
   </w:comment>
-  <w:comment w:id="3" w:author="Wahab" w:date="2016-01-18T15:30:00Z" w:initials="AH">
-    <w:p>
-      <w:r>
-        <w:rPr/>
-        <w:t>Please add 'a'</w:t>
-      </w:r>
-    </w:p>
-  </w:comment>
-  <w:comment w:id="4" w:author="Mathieu Nayrolles" w:date="2016-01-22T03:20:15Z" w:initials="">
-    <w:p>
-      <w:r>
-        <w:rPr>
-          <w:rFonts w:cs="FreeSans" w:ascii="Droid Sans" w:hAnsi="Droid Sans" w:eastAsia="Droid Sans Fallback"/>
+  <w:comment w:id="6" w:author="Mathieu Nayrolles" w:date="2016-01-24T19:14:52Z" w:initials="">
+    <w:p>
+      <w:r>
+        <w:rPr>
+          <w:rFonts w:eastAsia="Droid Sans Fallback" w:cs="FreeSans" w:ascii="Droid Sans" w:hAnsi="Droid Sans"/>
           <w:b w:val="false"/>
           <w:bCs w:val="false"/>
-          <w:i/>
+          <w:i w:val="false"/>
           <w:iCs w:val="false"/>
           <w:caps w:val="false"/>
           <w:smallCaps w:val="false"/>
@@ -16901,29 +17351,52 @@
           <w:shadow w:val="false"/>
           <w:emboss w:val="false"/>
           <w:imprint w:val="false"/>
-          <w:color w:val="00000A"/>
+          <w:color w:val="auto"/>
           <w:spacing w:val="0"/>
           <w:w w:val="100"/>
           <w:position w:val="0"/>
-          <w:sz w:val="16"/>
-          <w:sz w:val="16"/>
+          <w:sz w:val="20"/>
+          <w:sz w:val="20"/>
           <w:szCs w:val="24"/>
           <w:u w:val="none"/>
           <w:vertAlign w:val="baseline"/>
           <w:em w:val="none"/>
-          <w:lang w:bidi="hi-IN" w:val="en-US" w:eastAsia="zh-CN"/>
-        </w:rPr>
-        <w:t>Reply to Wahab (01/18/2016, 15:30): "..."</w:t>
-      </w:r>
-    </w:p>
-    <w:p>
-      <w:r>
-        <w:rPr>
-          <w:rFonts w:ascii="Droid Sans" w:hAnsi="Droid Sans"/>
-          <w:sz w:val="20"/>
           <w:lang w:val="en-US" w:eastAsia="zh-CN" w:bidi="hi-IN"/>
         </w:rPr>
-        <w:t>done</w:t>
+        <w:t>All theses aren't relevant anymore. The example of Figure 6 was hard to understand and explain. I've put together a new figure / example and explanation.</w:t>
+      </w:r>
+    </w:p>
+  </w:comment>
+  <w:comment w:id="7" w:author="Mathieu Nayrolles" w:date="2016-01-24T19:46:22Z" w:initials="">
+    <w:p>
+      <w:r>
+        <w:rPr>
+          <w:rFonts w:eastAsia="Droid Sans Fallback" w:cs="FreeSans" w:ascii="Droid Sans" w:hAnsi="Droid Sans"/>
+          <w:b w:val="false"/>
+          <w:bCs w:val="false"/>
+          <w:i w:val="false"/>
+          <w:iCs w:val="false"/>
+          <w:caps w:val="false"/>
+          <w:smallCaps w:val="false"/>
+          <w:strike w:val="false"/>
+          <w:dstrike w:val="false"/>
+          <w:outline w:val="false"/>
+          <w:shadow w:val="false"/>
+          <w:emboss w:val="false"/>
+          <w:imprint w:val="false"/>
+          <w:color w:val="auto"/>
+          <w:spacing w:val="0"/>
+          <w:w w:val="100"/>
+          <w:position w:val="0"/>
+          <w:sz w:val="20"/>
+          <w:sz w:val="20"/>
+          <w:szCs w:val="24"/>
+          <w:u w:val="none"/>
+          <w:vertAlign w:val="baseline"/>
+          <w:em w:val="none"/>
+          <w:lang w:val="en-US" w:eastAsia="zh-CN" w:bidi="hi-IN"/>
+        </w:rPr>
+        <w:t>Time</w:t>
       </w:r>
     </w:p>
   </w:comment>

</xml_diff>

<commit_message>
Accepting changes on Reply_To_Reviewers
</commit_message>
<xml_diff>
--- a/Reply_To_Reviewers.docx
+++ b/Reply_To_Reviewers.docx
@@ -375,27 +375,7 @@
           <w:sz w:val="20"/>
           <w:szCs w:val="20"/>
         </w:rPr>
-        <w:t xml:space="preserve"> represents a method call to the method jsep.Foo.buggy in file Foo.java, located at  line </w:t>
-      </w:r>
-      <w:del w:id="0" w:author="Mathieu Nayrolles" w:date="2016-01-26T22:23:00Z">
-        <w:r>
-          <w:rPr>
-            <w:rFonts w:ascii="Calibri" w:hAnsi="Calibri"/>
-            <w:color w:val="00000A"/>
-            <w:sz w:val="20"/>
-            <w:szCs w:val="20"/>
-          </w:rPr>
-          <w:delText>1</w:delText>
-        </w:r>
-      </w:del>
-      <w:r>
-        <w:rPr>
-          <w:rFonts w:ascii="Calibri" w:hAnsi="Calibri"/>
-          <w:color w:val="00000A"/>
-          <w:sz w:val="20"/>
-          <w:szCs w:val="20"/>
-        </w:rPr>
-        <w:t>7, causing the exception. F</w:t>
+        <w:t xml:space="preserve"> represents a method call to the method jsep.Foo.buggy in file Foo.java, located at  line 7, causing the exception. F</w:t>
       </w:r>
       <w:r>
         <w:rPr>
@@ -490,28 +470,15 @@
         </w:rPr>
         <w:t xml:space="preserve">We have made significant changes to Section 4.3 (from Page 11 to Page 15) to address the above comment. The first two paragraphs provide a formal definition of a slice and a frame. We also added two figures (Fig. </w:t>
       </w:r>
-      <w:del w:id="1" w:author="Mathieu Nayrolles" w:date="2016-01-26T22:24:00Z">
-        <w:r>
-          <w:rPr>
-            <w:rFonts w:ascii="Calibri" w:hAnsi="Calibri"/>
-            <w:color w:val="00000A"/>
-            <w:sz w:val="20"/>
-            <w:szCs w:val="20"/>
-          </w:rPr>
-          <w:delText>6</w:delText>
-        </w:r>
-      </w:del>
-      <w:ins w:id="2" w:author="Mathieu Nayrolles" w:date="2016-01-26T22:24:00Z">
-        <w:r>
-          <w:rPr>
-            <w:rFonts w:ascii="Calibri" w:hAnsi="Calibri"/>
-            <w:color w:val="00000A"/>
-            <w:sz w:val="20"/>
-            <w:szCs w:val="20"/>
-          </w:rPr>
-          <w:t>7</w:t>
-        </w:r>
-      </w:ins>
+      <w:r>
+        <w:rPr>
+          <w:rFonts w:ascii="Calibri" w:hAnsi="Calibri"/>
+          <w:color w:val="00000A"/>
+          <w:sz w:val="20"/>
+          <w:szCs w:val="20"/>
+        </w:rPr>
+        <w:t>7</w:t>
+      </w:r>
       <w:r>
         <w:rPr>
           <w:rFonts w:ascii="Calibri" w:hAnsi="Calibri"/>
@@ -521,28 +488,15 @@
         </w:rPr>
         <w:t xml:space="preserve"> and </w:t>
       </w:r>
-      <w:del w:id="3" w:author="Mathieu Nayrolles" w:date="2016-01-26T22:24:00Z">
-        <w:r>
-          <w:rPr>
-            <w:rFonts w:ascii="Calibri" w:hAnsi="Calibri"/>
-            <w:color w:val="00000A"/>
-            <w:sz w:val="20"/>
-            <w:szCs w:val="20"/>
-          </w:rPr>
-          <w:delText>7</w:delText>
-        </w:r>
-      </w:del>
-      <w:ins w:id="4" w:author="Mathieu Nayrolles" w:date="2016-01-26T22:24:00Z">
-        <w:r>
-          <w:rPr>
-            <w:rFonts w:ascii="Calibri" w:hAnsi="Calibri"/>
-            <w:color w:val="00000A"/>
-            <w:sz w:val="20"/>
-            <w:szCs w:val="20"/>
-          </w:rPr>
-          <w:t>8</w:t>
-        </w:r>
-      </w:ins>
+      <w:r>
+        <w:rPr>
+          <w:rFonts w:ascii="Calibri" w:hAnsi="Calibri"/>
+          <w:color w:val="00000A"/>
+          <w:sz w:val="20"/>
+          <w:szCs w:val="20"/>
+        </w:rPr>
+        <w:t>8</w:t>
+      </w:r>
       <w:r>
         <w:rPr>
           <w:rFonts w:ascii="Calibri" w:hAnsi="Calibri"/>
@@ -5221,30 +5175,17 @@
           <w:sz w:val="20"/>
           <w:szCs w:val="20"/>
         </w:rPr>
-        <w:t>What we meant is that the only frame that needs to be untouched for the backward static slice to be meaningful is f0. In Figure 6, f0 is at Foo.bar(Foo.java : 10) . If this line of the crash trace is corrupt then JCHARMING cannot perform the slicing because it does not know where to start the slicing process. The result is a non-directed model checking, which is likely to fail. We improved the paper to reflect this. Please see text right after Equation 7 (Page 14</w:t>
-      </w:r>
-      <w:ins w:id="5" w:author="Mathieu Nayrolles" w:date="2016-01-26T22:28:00Z">
-        <w:r>
-          <w:rPr>
-            <w:rFonts w:ascii="Calibri" w:hAnsi="Calibri"/>
-            <w:color w:val="00000A"/>
-            <w:sz w:val="20"/>
-            <w:szCs w:val="20"/>
-          </w:rPr>
-          <w:t xml:space="preserve"> </w:t>
-        </w:r>
-      </w:ins>
-      <w:ins w:id="6" w:author="Mathieu Nayrolles" w:date="2016-01-26T22:28:00Z">
-        <w:r>
-          <w:rPr>
-            <w:rFonts w:ascii="Calibri" w:hAnsi="Calibri"/>
-            <w:color w:val="00000A"/>
-            <w:sz w:val="20"/>
-            <w:szCs w:val="20"/>
-          </w:rPr>
-          <w:t>and 15</w:t>
-        </w:r>
-      </w:ins>
+        <w:t xml:space="preserve">What we meant is that the only frame that needs to be untouched for the backward static slice to be meaningful is f0. In Figure 6, f0 is at Foo.bar(Foo.java : 10) . If this line of the crash trace is corrupt then JCHARMING cannot perform the slicing because it does not know where to start the slicing process. The result is a non-directed model checking, which is likely to fail. We improved the paper to reflect this. Please see text right after Equation 7 (Page 14 </w:t>
+      </w:r>
+      <w:r>
+        <w:rPr>
+          <w:rFonts w:ascii="Calibri" w:hAnsi="Calibri"/>
+          <w:color w:val="00000A"/>
+          <w:sz w:val="20"/>
+          <w:szCs w:val="20"/>
+        </w:rPr>
+        <w:t>and 15</w:t>
+      </w:r>
       <w:r>
         <w:rPr>
           <w:rFonts w:ascii="Calibri" w:hAnsi="Calibri"/>
@@ -5706,28 +5647,15 @@
         </w:rPr>
         <w:t>We are not sure we understand what the reviewer means by “unlowering steps”. In general,  JCHARMING reconstructs all parts of the program that need to be executed depending on the validity of the crash trace (used to build the backward slice that guides the model checker). If some frames (except Frame 0) of J</w:t>
       </w:r>
-      <w:del w:id="7" w:author="Mathieu Nayrolles" w:date="2016-01-26T22:29:00Z">
-        <w:r>
-          <w:rPr>
-            <w:rFonts w:ascii="Calibri" w:hAnsi="Calibri"/>
-            <w:color w:val="00000A"/>
-            <w:sz w:val="20"/>
-            <w:szCs w:val="20"/>
-          </w:rPr>
-          <w:delText>AC</w:delText>
-        </w:r>
-      </w:del>
-      <w:ins w:id="8" w:author="Mathieu Nayrolles" w:date="2016-01-26T22:29:00Z">
-        <w:r>
-          <w:rPr>
-            <w:rFonts w:ascii="Calibri" w:hAnsi="Calibri"/>
-            <w:color w:val="00000A"/>
-            <w:sz w:val="20"/>
-            <w:szCs w:val="20"/>
-          </w:rPr>
-          <w:t>C</w:t>
-        </w:r>
-      </w:ins>
+      <w:r>
+        <w:rPr>
+          <w:rFonts w:ascii="Calibri" w:hAnsi="Calibri"/>
+          <w:color w:val="00000A"/>
+          <w:sz w:val="20"/>
+          <w:szCs w:val="20"/>
+        </w:rPr>
+        <w:t>C</w:t>
+      </w:r>
       <w:r>
         <w:rPr>
           <w:rFonts w:ascii="Calibri" w:hAnsi="Calibri"/>
@@ -5737,17 +5665,15 @@
         </w:rPr>
         <w:t>H</w:t>
       </w:r>
-      <w:ins w:id="9" w:author="Mathieu Nayrolles" w:date="2016-01-26T22:29:00Z">
-        <w:r>
-          <w:rPr>
-            <w:rFonts w:ascii="Calibri" w:hAnsi="Calibri"/>
-            <w:color w:val="00000A"/>
-            <w:sz w:val="20"/>
-            <w:szCs w:val="20"/>
-          </w:rPr>
-          <w:t>A</w:t>
-        </w:r>
-      </w:ins>
+      <w:r>
+        <w:rPr>
+          <w:rFonts w:ascii="Calibri" w:hAnsi="Calibri"/>
+          <w:color w:val="00000A"/>
+          <w:sz w:val="20"/>
+          <w:szCs w:val="20"/>
+        </w:rPr>
+        <w:t>A</w:t>
+      </w:r>
       <w:r>
         <w:rPr>
           <w:rFonts w:ascii="Calibri" w:hAnsi="Calibri"/>
@@ -6302,28 +6228,15 @@
         </w:rPr>
         <w:t xml:space="preserve">In fact, the removed lines belong to software applications that are not part of the SUT such as the Java primitives or embedded libraries. If the bug lies there (outside the SUT) we can't reproduce it because JCHARMING will not be able to find the point of entry to compute the static slice. The preprocessing step does not affect the SUT. In other words, we do not remove anything that is part of the SUT. </w:t>
       </w:r>
-      <w:del w:id="10" w:author="Mathieu Nayrolles" w:date="2016-01-26T22:30:00Z">
-        <w:r>
-          <w:rPr>
-            <w:rFonts w:ascii="Calibri" w:hAnsi="Calibri"/>
-            <w:color w:val="00000A"/>
-            <w:sz w:val="20"/>
-            <w:szCs w:val="20"/>
-          </w:rPr>
-          <w:delText>In other words</w:delText>
-        </w:r>
-      </w:del>
-      <w:ins w:id="11" w:author="Mathieu Nayrolles" w:date="2016-01-26T22:30:00Z">
-        <w:r>
-          <w:rPr>
-            <w:rFonts w:ascii="Calibri" w:hAnsi="Calibri"/>
-            <w:color w:val="00000A"/>
-            <w:sz w:val="20"/>
-            <w:szCs w:val="20"/>
-          </w:rPr>
-          <w:t>Consequently</w:t>
-        </w:r>
-      </w:ins>
+      <w:r>
+        <w:rPr>
+          <w:rFonts w:ascii="Calibri" w:hAnsi="Calibri"/>
+          <w:color w:val="00000A"/>
+          <w:sz w:val="20"/>
+          <w:szCs w:val="20"/>
+        </w:rPr>
+        <w:t>Consequently</w:t>
+      </w:r>
       <w:r>
         <w:rPr>
           <w:rFonts w:ascii="Calibri" w:hAnsi="Calibri"/>
@@ -6793,28 +6706,15 @@
         </w:rPr>
         <w:t xml:space="preserve">The generated exception does not belong to </w:t>
       </w:r>
-      <w:del w:id="12" w:author="Mathieu Nayrolles" w:date="2016-01-26T22:32:00Z">
-        <w:r>
-          <w:rPr>
-            <w:rFonts w:ascii="Calibri" w:hAnsi="Calibri"/>
-            <w:color w:val="00000A"/>
-            <w:sz w:val="20"/>
-            <w:szCs w:val="20"/>
-          </w:rPr>
-          <w:delText>Struts</w:delText>
-        </w:r>
-      </w:del>
-      <w:ins w:id="13" w:author="Mathieu Nayrolles" w:date="2016-01-26T22:32:00Z">
-        <w:r>
-          <w:rPr>
-            <w:rFonts w:ascii="Calibri" w:hAnsi="Calibri"/>
-            <w:color w:val="00000A"/>
-            <w:sz w:val="20"/>
-            <w:szCs w:val="20"/>
-          </w:rPr>
-          <w:t>Log4J</w:t>
-        </w:r>
-      </w:ins>
+      <w:r>
+        <w:rPr>
+          <w:rFonts w:ascii="Calibri" w:hAnsi="Calibri"/>
+          <w:color w:val="00000A"/>
+          <w:sz w:val="20"/>
+          <w:szCs w:val="20"/>
+        </w:rPr>
+        <w:t>Log4J</w:t>
+      </w:r>
       <w:r>
         <w:rPr>
           <w:rFonts w:ascii="Calibri" w:hAnsi="Calibri"/>
@@ -7264,56 +7164,23 @@
         </w:rPr>
         <w:t xml:space="preserve">For the properties, we added two paragraphs explaining how JPF handles properties.  Please see the red text in the beginning of Section 4.4. In summary, the JPF model checker can execute all the byte code instructions through a custom JVM — known as JVM JPF. Furthermore, JPF is an explicit state model checker, very much like SPIN. </w:t>
       </w:r>
-      <w:del w:id="14" w:author="Mathieu Nayrolles" w:date="2016-01-26T22:33:00Z">
-        <w:r>
-          <w:rPr>
-            <w:rFonts w:ascii="Calibri" w:hAnsi="Calibri"/>
-            <w:color w:val="00000A"/>
-            <w:sz w:val="20"/>
-            <w:szCs w:val="20"/>
-          </w:rPr>
-          <w:delText>This is contrasted with</w:delText>
-        </w:r>
-      </w:del>
-      <w:ins w:id="15" w:author="Mathieu Nayrolles" w:date="2016-01-26T22:33:00Z">
-        <w:r>
-          <w:rPr>
-            <w:rFonts w:ascii="Calibri" w:hAnsi="Calibri"/>
-            <w:color w:val="00000A"/>
-            <w:sz w:val="20"/>
-            <w:szCs w:val="20"/>
-          </w:rPr>
-          <w:t>In opposition to</w:t>
-        </w:r>
-      </w:ins>
-      <w:r>
-        <w:rPr>
-          <w:rFonts w:ascii="Calibri" w:hAnsi="Calibri"/>
-          <w:color w:val="00000A"/>
-          <w:sz w:val="20"/>
-          <w:szCs w:val="20"/>
-        </w:rPr>
-        <w:t xml:space="preserve"> </w:t>
-      </w:r>
-      <w:del w:id="16" w:author="Mathieu Nayrolles" w:date="2016-01-26T22:33:00Z">
-        <w:r>
-          <w:rPr>
-            <w:rFonts w:ascii="Calibri" w:hAnsi="Calibri"/>
-            <w:color w:val="00000A"/>
-            <w:sz w:val="20"/>
-            <w:szCs w:val="20"/>
-          </w:rPr>
-          <w:delText>a</w:delText>
-        </w:r>
-      </w:del>
-      <w:r>
-        <w:rPr>
-          <w:rFonts w:ascii="Calibri" w:hAnsi="Calibri"/>
-          <w:color w:val="00000A"/>
-          <w:sz w:val="20"/>
-          <w:szCs w:val="20"/>
-        </w:rPr>
-        <w:t xml:space="preserve"> symbolic model checker based on binary decision diagrams. More specifically, JPF’s core checks for defects that can be checked without defining any property. These defects are called non-functional properties in JPF and cover deadlock, unhandled exceptions and assert expression. In JCHARMING, we leverage the non-functional properties of JPF as we want to compare the crash trace produced by unhandled exceptions in order to compare them to the bug at hand. Consequently, we do not need to define any property ourselves. </w:t>
+      <w:r>
+        <w:rPr>
+          <w:rFonts w:ascii="Calibri" w:hAnsi="Calibri"/>
+          <w:color w:val="00000A"/>
+          <w:sz w:val="20"/>
+          <w:szCs w:val="20"/>
+        </w:rPr>
+        <w:t>In opposition to</w:t>
+      </w:r>
+      <w:r>
+        <w:rPr>
+          <w:rFonts w:ascii="Calibri" w:hAnsi="Calibri"/>
+          <w:color w:val="00000A"/>
+          <w:sz w:val="20"/>
+          <w:szCs w:val="20"/>
+        </w:rPr>
+        <w:t xml:space="preserve">  symbolic model checker based on binary decision diagrams. More specifically, JPF’s core checks for defects that can be checked without defining any property. These defects are called non-functional properties in JPF and cover deadlock, unhandled exceptions and assert expression. In JCHARMING, we leverage the non-functional properties of JPF as we want to compare the crash trace produced by unhandled exceptions in order to compare them to the bug at hand. Consequently, we do not need to define any property ourselves. </w:t>
       </w:r>
     </w:p>
     <w:p>
@@ -9313,27 +9180,7 @@
           <w:sz w:val="20"/>
           <w:szCs w:val="20"/>
         </w:rPr>
-        <w:t>tools on the same dataset, but unfortunately, we were not able to compile or run STAR. We contacted the authors but were not able to get the assistance needed.  It would indeed be interesting to conduct such a comparative study with the same set of systems and bugs. We hope we can do this in the future. We will most likely need to re-implement STAR</w:t>
-      </w:r>
-      <w:del w:id="17" w:author="Mathieu Nayrolles" w:date="2016-01-26T22:38:00Z">
-        <w:r>
-          <w:rPr>
-            <w:rFonts w:ascii="Calibri" w:hAnsi="Calibri"/>
-            <w:color w:val="00000A"/>
-            <w:sz w:val="20"/>
-            <w:szCs w:val="20"/>
-          </w:rPr>
-          <w:delText>T</w:delText>
-        </w:r>
-      </w:del>
-      <w:r>
-        <w:rPr>
-          <w:rFonts w:ascii="Calibri" w:hAnsi="Calibri"/>
-          <w:color w:val="00000A"/>
-          <w:sz w:val="20"/>
-          <w:szCs w:val="20"/>
-        </w:rPr>
-        <w:t xml:space="preserve"> from scratch. </w:t>
+        <w:t xml:space="preserve">tools on the same dataset, but unfortunately, we were not able to compile or run STAR. We contacted the authors but were not able to get the assistance needed.  It would indeed be interesting to conduct such a comparative study with the same set of systems and bugs. We hope we can do this in the future. We will most likely need to re-implement STAR from scratch. </w:t>
       </w:r>
     </w:p>
     <w:p>
@@ -9380,28 +9227,15 @@
         </w:rPr>
         <w:t xml:space="preserve">We want also to note that we improved the related work section by indicating the accuracy of the surveyed approaches. However, comparing JCHARMING with these approaches just by looking at the accuracy won’t be fair. As we discussed in the paper, most of these approaches </w:t>
       </w:r>
-      <w:del w:id="18" w:author="Mathieu Nayrolles" w:date="2016-01-26T22:38:00Z">
-        <w:r>
-          <w:rPr>
-            <w:rFonts w:ascii="Calibri" w:hAnsi="Calibri"/>
-            <w:color w:val="00000A"/>
-            <w:sz w:val="20"/>
-            <w:szCs w:val="20"/>
-          </w:rPr>
-          <w:delText>sue</w:delText>
-        </w:r>
-      </w:del>
-      <w:ins w:id="19" w:author="Mathieu Nayrolles" w:date="2016-01-26T22:38:00Z">
-        <w:r>
-          <w:rPr>
-            <w:rFonts w:ascii="Calibri" w:hAnsi="Calibri"/>
-            <w:color w:val="00000A"/>
-            <w:sz w:val="20"/>
-            <w:szCs w:val="20"/>
-          </w:rPr>
-          <w:t>use</w:t>
-        </w:r>
-      </w:ins>
+      <w:r>
+        <w:rPr>
+          <w:rFonts w:ascii="Calibri" w:hAnsi="Calibri"/>
+          <w:color w:val="00000A"/>
+          <w:sz w:val="20"/>
+          <w:szCs w:val="20"/>
+        </w:rPr>
+        <w:t>use</w:t>
+      </w:r>
       <w:r>
         <w:rPr>
           <w:rFonts w:ascii="Calibri" w:hAnsi="Calibri"/>
@@ -11248,17 +11082,15 @@
         </w:rPr>
         <w:t xml:space="preserve">We acknowledge that Figure 6 of the original submission was confusing. We removed it and replaced it with Figure 9 (revised version). The figure and surrounding text explain the benefits of performing the union of slices over computing one backward slice between the last frame and the first frame. We added the new figure and described the reasoning behind this in the surrounding text. Please see Figure 9 </w:t>
       </w:r>
-      <w:ins w:id="20" w:author="Mathieu Nayrolles" w:date="2016-01-26T22:40:00Z">
-        <w:r>
-          <w:rPr>
-            <w:rFonts w:ascii="Calibri" w:hAnsi="Calibri"/>
-            <w:color w:val="00000A"/>
-            <w:sz w:val="20"/>
-            <w:szCs w:val="20"/>
-          </w:rPr>
-          <w:t xml:space="preserve">and 10 </w:t>
-        </w:r>
-      </w:ins>
+      <w:r>
+        <w:rPr>
+          <w:rFonts w:ascii="Calibri" w:hAnsi="Calibri"/>
+          <w:color w:val="00000A"/>
+          <w:sz w:val="20"/>
+          <w:szCs w:val="20"/>
+        </w:rPr>
+        <w:t xml:space="preserve">and 10 </w:t>
+      </w:r>
       <w:r>
         <w:rPr>
           <w:rFonts w:ascii="Calibri" w:hAnsi="Calibri"/>
@@ -11268,48 +11100,33 @@
         </w:rPr>
         <w:t>(Page</w:t>
       </w:r>
-      <w:ins w:id="21" w:author="Mathieu Nayrolles" w:date="2016-01-26T22:40:00Z">
-        <w:r>
-          <w:rPr>
-            <w:rFonts w:ascii="Calibri" w:hAnsi="Calibri"/>
-            <w:color w:val="00000A"/>
-            <w:sz w:val="20"/>
-            <w:szCs w:val="20"/>
-          </w:rPr>
-          <w:t>s</w:t>
-        </w:r>
-      </w:ins>
-      <w:r>
-        <w:rPr>
-          <w:rFonts w:ascii="Calibri" w:hAnsi="Calibri"/>
-          <w:color w:val="00000A"/>
-          <w:sz w:val="20"/>
-          <w:szCs w:val="20"/>
-        </w:rPr>
-        <w:t xml:space="preserve"> 12</w:t>
-      </w:r>
-      <w:ins w:id="22" w:author="Mathieu Nayrolles" w:date="2016-01-26T22:40:00Z">
-        <w:r>
-          <w:rPr>
-            <w:rFonts w:ascii="Calibri" w:hAnsi="Calibri"/>
-            <w:color w:val="00000A"/>
-            <w:sz w:val="20"/>
-            <w:szCs w:val="20"/>
-          </w:rPr>
-          <w:t xml:space="preserve">, </w:t>
-        </w:r>
-      </w:ins>
-      <w:ins w:id="23" w:author="Mathieu Nayrolles" w:date="2016-01-26T22:40:00Z">
-        <w:r>
-          <w:rPr>
-            <w:rFonts w:ascii="Calibri" w:hAnsi="Calibri"/>
-            <w:color w:val="00000A"/>
-            <w:sz w:val="20"/>
-            <w:szCs w:val="20"/>
-          </w:rPr>
-          <w:t>13 and 14</w:t>
-        </w:r>
-      </w:ins>
+      <w:r>
+        <w:rPr>
+          <w:rFonts w:ascii="Calibri" w:hAnsi="Calibri"/>
+          <w:color w:val="00000A"/>
+          <w:sz w:val="20"/>
+          <w:szCs w:val="20"/>
+        </w:rPr>
+        <w:t>s</w:t>
+      </w:r>
+      <w:r>
+        <w:rPr>
+          <w:rFonts w:ascii="Calibri" w:hAnsi="Calibri"/>
+          <w:color w:val="00000A"/>
+          <w:sz w:val="20"/>
+          <w:szCs w:val="20"/>
+        </w:rPr>
+        <w:t xml:space="preserve"> 12, </w:t>
+      </w:r>
+      <w:r>
+        <w:rPr>
+          <w:rFonts w:ascii="Calibri" w:hAnsi="Calibri"/>
+          <w:color w:val="00000A"/>
+          <w:sz w:val="20"/>
+          <w:szCs w:val="20"/>
+        </w:rPr>
+        <w:t>13 and 14</w:t>
+      </w:r>
       <w:r>
         <w:rPr>
           <w:rFonts w:ascii="Calibri" w:hAnsi="Calibri"/>
@@ -12972,17 +12789,15 @@
         </w:rPr>
         <w:t>We added a discussion of Figure 8 (which is now Figure 12) , which shows the test case, generated based on JUnit  templates. Please see the discussion on Page</w:t>
       </w:r>
-      <w:ins w:id="24" w:author="Mathieu Nayrolles" w:date="2016-01-26T22:41:00Z">
-        <w:r>
-          <w:rPr>
-            <w:rFonts w:ascii="Calibri" w:hAnsi="Calibri"/>
-            <w:color w:val="00000A"/>
-            <w:sz w:val="20"/>
-            <w:szCs w:val="20"/>
-          </w:rPr>
-          <w:t>s</w:t>
-        </w:r>
-      </w:ins>
+      <w:r>
+        <w:rPr>
+          <w:rFonts w:ascii="Calibri" w:hAnsi="Calibri"/>
+          <w:color w:val="00000A"/>
+          <w:sz w:val="20"/>
+          <w:szCs w:val="20"/>
+        </w:rPr>
+        <w:t>s</w:t>
+      </w:r>
       <w:r>
         <w:rPr>
           <w:rFonts w:ascii="Calibri" w:hAnsi="Calibri"/>
@@ -12992,17 +12807,15 @@
         </w:rPr>
         <w:t xml:space="preserve"> </w:t>
       </w:r>
-      <w:ins w:id="25" w:author="Mathieu Nayrolles" w:date="2016-01-26T22:41:00Z">
-        <w:r>
-          <w:rPr>
-            <w:rFonts w:ascii="Calibri" w:hAnsi="Calibri"/>
-            <w:color w:val="00000A"/>
-            <w:sz w:val="20"/>
-            <w:szCs w:val="20"/>
-          </w:rPr>
-          <w:t xml:space="preserve">17 and </w:t>
-        </w:r>
-      </w:ins>
+      <w:r>
+        <w:rPr>
+          <w:rFonts w:ascii="Calibri" w:hAnsi="Calibri"/>
+          <w:color w:val="00000A"/>
+          <w:sz w:val="20"/>
+          <w:szCs w:val="20"/>
+        </w:rPr>
+        <w:t xml:space="preserve">17 and </w:t>
+      </w:r>
       <w:r>
         <w:rPr>
           <w:rFonts w:ascii="Calibri" w:hAnsi="Calibri"/>

</xml_diff>

<commit_message>
Dr Tahar comments + generation of pdfs
</commit_message>
<xml_diff>
--- a/Reply_To_Reviewers.docx
+++ b/Reply_To_Reviewers.docx
@@ -468,43 +468,7 @@
           <w:sz w:val="20"/>
           <w:szCs w:val="20"/>
         </w:rPr>
-        <w:t xml:space="preserve">We have made significant changes to Section 4.3 (from Page 11 to Page 15) to address the above comment. The first two paragraphs provide a formal definition of a slice and a frame. We also added two figures (Fig. </w:t>
-      </w:r>
-      <w:r>
-        <w:rPr>
-          <w:rFonts w:ascii="Calibri" w:hAnsi="Calibri"/>
-          <w:color w:val="00000A"/>
-          <w:sz w:val="20"/>
-          <w:szCs w:val="20"/>
-        </w:rPr>
-        <w:t>7</w:t>
-      </w:r>
-      <w:r>
-        <w:rPr>
-          <w:rFonts w:ascii="Calibri" w:hAnsi="Calibri"/>
-          <w:color w:val="00000A"/>
-          <w:sz w:val="20"/>
-          <w:szCs w:val="20"/>
-        </w:rPr>
-        <w:t xml:space="preserve"> and </w:t>
-      </w:r>
-      <w:r>
-        <w:rPr>
-          <w:rFonts w:ascii="Calibri" w:hAnsi="Calibri"/>
-          <w:color w:val="00000A"/>
-          <w:sz w:val="20"/>
-          <w:szCs w:val="20"/>
-        </w:rPr>
-        <w:t>8</w:t>
-      </w:r>
-      <w:r>
-        <w:rPr>
-          <w:rFonts w:ascii="Calibri" w:hAnsi="Calibri"/>
-          <w:color w:val="00000A"/>
-          <w:sz w:val="20"/>
-          <w:szCs w:val="20"/>
-        </w:rPr>
-        <w:t xml:space="preserve">) to illustrate the concept of backward slicing used in this paper. We hope that this addresses the comment. </w:t>
+        <w:t xml:space="preserve">We have made significant changes to Section 4.3 (from Page 11 to Page 15) to address the above comment. The first two paragraphs provide a formal definition of a slice and a frame. We also added two figures (Fig. 7 and 8) to illustrate the concept of backward slicing used in this paper. We hope that this addresses the comment. </w:t>
       </w:r>
     </w:p>
     <w:p>
@@ -606,43 +570,6 @@
     <w:p>
       <w:pPr>
         <w:pStyle w:val="Normal"/>
-        <w:jc w:val="both"/>
-        <w:rPr>
-          <w:color w:val="000000"/>
-          <w:u w:val="single"/>
-        </w:rPr>
-      </w:pPr>
-      <w:r>
-        <w:rPr>
-          <w:color w:val="000000"/>
-          <w:u w:val="single"/>
-        </w:rPr>
-      </w:r>
-    </w:p>
-    <w:p>
-      <w:pPr>
-        <w:pStyle w:val="Normal"/>
-        <w:jc w:val="both"/>
-        <w:rPr>
-          <w:rFonts w:ascii="Calibri" w:hAnsi="Calibri"/>
-          <w:color w:val="00000A"/>
-          <w:sz w:val="20"/>
-          <w:szCs w:val="20"/>
-        </w:rPr>
-      </w:pPr>
-      <w:r>
-        <w:rPr>
-          <w:rFonts w:ascii="Calibri" w:hAnsi="Calibri"/>
-          <w:color w:val="00000A"/>
-          <w:sz w:val="20"/>
-          <w:szCs w:val="20"/>
-        </w:rPr>
-        <w:t>We hope that this address the reviewer’s comment. If not, we will be happy to make further changes to the paper, if the reviewer provides more details.</w:t>
-      </w:r>
-    </w:p>
-    <w:p>
-      <w:pPr>
-        <w:pStyle w:val="Normal"/>
         <w:rPr>
           <w:rFonts w:ascii="Calibri" w:hAnsi="Calibri"/>
           <w:b/>
@@ -1127,7 +1054,7 @@
       <w:pPr>
         <w:pStyle w:val="Heading3"/>
         <w:numPr>
-          <w:ilvl w:val="2"/>
+          <w:ilvl w:val="3"/>
           <w:numId w:val="1"/>
         </w:numPr>
         <w:tabs>
@@ -1149,6 +1076,15 @@
           <w:sz w:val="20"/>
           <w:szCs w:val="20"/>
         </w:rPr>
+        <w:t xml:space="preserve">          </w:t>
+      </w:r>
+      <w:r>
+        <w:rPr>
+          <w:rFonts w:ascii="Calibri" w:hAnsi="Calibri"/>
+          <w:color w:val="00000A"/>
+          <w:sz w:val="20"/>
+          <w:szCs w:val="20"/>
+        </w:rPr>
         <w:t>R1.8 Page 2: l.28 "control flow graph" seems a bit misleading since there is no 1-1 correspondence between statements in the source and program states.</w:t>
       </w:r>
     </w:p>
@@ -1322,6 +1258,15 @@
           <w:sz w:val="20"/>
           <w:szCs w:val="20"/>
         </w:rPr>
+        <w:t xml:space="preserve">          </w:t>
+      </w:r>
+      <w:r>
+        <w:rPr>
+          <w:rFonts w:ascii="Calibri" w:hAnsi="Calibri"/>
+          <w:color w:val="00000A"/>
+          <w:sz w:val="20"/>
+          <w:szCs w:val="20"/>
+        </w:rPr>
         <w:t>R1.10. Page 2: l.43 systems are "relatively complex": you contradict yourself a bit here, since, at least for complex bugs, you write in Section 7 that the quality of the trace is what matters.</w:t>
       </w:r>
     </w:p>
@@ -1425,6 +1370,15 @@
           <w:sz w:val="20"/>
           <w:szCs w:val="20"/>
         </w:rPr>
+        <w:t xml:space="preserve">      </w:t>
+      </w:r>
+      <w:r>
+        <w:rPr>
+          <w:rFonts w:ascii="Calibri" w:hAnsi="Calibri"/>
+          <w:color w:val="00000A"/>
+          <w:sz w:val="20"/>
+          <w:szCs w:val="20"/>
+        </w:rPr>
         <w:t>R1.11. Page 3: l.29 "NP-complex" does not exist as technical term IMO. A problem can be "NP-complete" or in the "complexity class@ NP.</w:t>
       </w:r>
     </w:p>
@@ -2052,7 +2006,7 @@
           <w:sz w:val="20"/>
           <w:szCs w:val="20"/>
         </w:rPr>
-        <w:t>Fixed. Thanks for the detailed revision. This is very much appreciated.</w:t>
+        <w:t xml:space="preserve">Fixed. Thanks for the detailed revision. </w:t>
       </w:r>
     </w:p>
     <w:p>
@@ -2132,6 +2086,15 @@
           <w:sz w:val="20"/>
           <w:szCs w:val="20"/>
         </w:rPr>
+        <w:t xml:space="preserve">        </w:t>
+      </w:r>
+      <w:r>
+        <w:rPr>
+          <w:rFonts w:ascii="Calibri" w:hAnsi="Calibri"/>
+          <w:color w:val="00000A"/>
+          <w:sz w:val="20"/>
+          <w:szCs w:val="20"/>
+        </w:rPr>
         <w:t>R1.18. Page 6: l.42 "P is the set of properties that each state satisfies": incorrect or at least misleading scope of "the set." You mean "P associates with each state the set of properties that it satisfies."</w:t>
       </w:r>
     </w:p>
@@ -2212,6 +2175,15 @@
           <w:szCs w:val="20"/>
         </w:rPr>
       </w:pPr>
+      <w:r>
+        <w:rPr>
+          <w:rFonts w:ascii="Calibri" w:hAnsi="Calibri"/>
+          <w:color w:val="00000A"/>
+          <w:sz w:val="20"/>
+          <w:szCs w:val="20"/>
+        </w:rPr>
+        <w:t xml:space="preserve">          </w:t>
+      </w:r>
       <w:r>
         <w:rPr>
           <w:rFonts w:ascii="Calibri" w:hAnsi="Calibri"/>
@@ -2829,6 +2801,15 @@
           <w:sz w:val="20"/>
           <w:szCs w:val="20"/>
         </w:rPr>
+        <w:t xml:space="preserve">          </w:t>
+      </w:r>
+      <w:r>
+        <w:rPr>
+          <w:rFonts w:ascii="Calibri" w:hAnsi="Calibri"/>
+          <w:color w:val="00000A"/>
+          <w:sz w:val="20"/>
+          <w:szCs w:val="20"/>
+        </w:rPr>
         <w:t>R1.20. Page 6: l.52 "specification" is not a good term here (and has a different meaning in formal methods), do you mean additional assumption?</w:t>
       </w:r>
     </w:p>
@@ -3140,6 +3121,15 @@
           <w:sz w:val="20"/>
           <w:szCs w:val="20"/>
         </w:rPr>
+        <w:t xml:space="preserve">        </w:t>
+      </w:r>
+      <w:r>
+        <w:rPr>
+          <w:rFonts w:ascii="Calibri" w:hAnsi="Calibri"/>
+          <w:color w:val="00000A"/>
+          <w:sz w:val="20"/>
+          <w:szCs w:val="20"/>
+        </w:rPr>
         <w:t>R1.23. Page 9: I don't understand Figure 5. Why is there a call to Foo.bar (even though in Figure 1 there is no edge from Bar.foo to Foo.bar)? What is "looptimes" - in Figure 1, the bound is called "loopCount"?</w:t>
       </w:r>
     </w:p>
@@ -3349,6 +3339,15 @@
           <w:szCs w:val="20"/>
         </w:rPr>
       </w:pPr>
+      <w:r>
+        <w:rPr>
+          <w:rFonts w:ascii="Calibri" w:hAnsi="Calibri"/>
+          <w:color w:val="00000A"/>
+          <w:sz w:val="20"/>
+          <w:szCs w:val="20"/>
+        </w:rPr>
+        <w:t xml:space="preserve">          </w:t>
+      </w:r>
       <w:r>
         <w:rPr>
           <w:rFonts w:ascii="Calibri" w:hAnsi="Calibri"/>
@@ -3550,6 +3549,15 @@
           <w:sz w:val="20"/>
           <w:szCs w:val="20"/>
         </w:rPr>
+        <w:t xml:space="preserve">          </w:t>
+      </w:r>
+      <w:r>
+        <w:rPr>
+          <w:rFonts w:ascii="Calibri" w:hAnsi="Calibri"/>
+          <w:color w:val="00000A"/>
+          <w:sz w:val="20"/>
+          <w:szCs w:val="20"/>
+        </w:rPr>
         <w:t>R1.27. Page 9: l.42 what exactly is a frame? Put differently, what is the difference between a line number in a trace and a frame? Does f_0 have to contain a property (in terms of a programming language: an expression), as Figure 5 and p. 12 suggest, or does it have to contain an exception?</w:t>
       </w:r>
     </w:p>
@@ -4438,6 +4446,15 @@
           <w:sz w:val="20"/>
           <w:szCs w:val="20"/>
         </w:rPr>
+        <w:t xml:space="preserve">          </w:t>
+      </w:r>
+      <w:r>
+        <w:rPr>
+          <w:rFonts w:ascii="Calibri" w:hAnsi="Calibri"/>
+          <w:color w:val="00000A"/>
+          <w:sz w:val="20"/>
+          <w:szCs w:val="20"/>
+        </w:rPr>
         <w:t>R1.36. Page 11: l.31 as a comment, the "worst case scenario" is the best-case scenario from the perspective of state space explosion...</w:t>
       </w:r>
     </w:p>
@@ -4529,6 +4546,15 @@
           <w:sz w:val="20"/>
           <w:szCs w:val="20"/>
         </w:rPr>
+        <w:t xml:space="preserve">          </w:t>
+      </w:r>
+      <w:r>
+        <w:rPr>
+          <w:rFonts w:ascii="Calibri" w:hAnsi="Calibri"/>
+          <w:color w:val="00000A"/>
+          <w:sz w:val="20"/>
+          <w:szCs w:val="20"/>
+        </w:rPr>
         <w:t xml:space="preserve">R1.37. Page 11: l.44 how can a slice be empty? Since there is an underlying execution between frame f_i and f_{i+1}, there have to be program statements, no? Again, a definition of a slice would have helped me (perhaps). </w:t>
       </w:r>
     </w:p>
@@ -4776,6 +4802,15 @@
           <w:sz w:val="20"/>
           <w:szCs w:val="20"/>
         </w:rPr>
+        <w:t xml:space="preserve">        </w:t>
+      </w:r>
+      <w:r>
+        <w:rPr>
+          <w:rFonts w:ascii="Calibri" w:hAnsi="Calibri"/>
+          <w:color w:val="00000A"/>
+          <w:sz w:val="20"/>
+          <w:szCs w:val="20"/>
+        </w:rPr>
         <w:t>R1.40. Page 12:  l.6-l.14 what is the point in this paragraph? "At first sight, it may appear that static slicing alone be used..."... OK, and what at second sight?</w:t>
       </w:r>
     </w:p>
@@ -4929,6 +4964,15 @@
           <w:sz w:val="20"/>
           <w:szCs w:val="20"/>
         </w:rPr>
+        <w:t xml:space="preserve">          </w:t>
+      </w:r>
+      <w:r>
+        <w:rPr>
+          <w:rFonts w:ascii="Calibri" w:hAnsi="Calibri"/>
+          <w:color w:val="00000A"/>
+          <w:sz w:val="20"/>
+          <w:szCs w:val="20"/>
+        </w:rPr>
         <w:t>R1.42. Page 12:  l.24 shouldn't "i+offset" be frames[i+offset]?Algorithm 1: shouldn't the slicing criterion change in each iteration of the loop?</w:t>
       </w:r>
     </w:p>
@@ -5055,6 +5099,15 @@
           <w:sz w:val="20"/>
           <w:szCs w:val="20"/>
         </w:rPr>
+        <w:t xml:space="preserve">          </w:t>
+      </w:r>
+      <w:r>
+        <w:rPr>
+          <w:rFonts w:ascii="Calibri" w:hAnsi="Calibri"/>
+          <w:color w:val="00000A"/>
+          <w:sz w:val="20"/>
+          <w:szCs w:val="20"/>
+        </w:rPr>
         <w:t>R1.43. Page 12:  l.40, Eq.(6): I need some clarification on the premise of \models: assuming "x" is a path, what does "x." mean? Also, SUT and the union of slides are quite different types, why is it legal for both to write "x."?Further, what is the first subset relation good for (the one without the "x"-qualification)? Please introduce the notation and explain the different terms formally.</w:t>
       </w:r>
     </w:p>
@@ -5134,6 +5187,15 @@
           <w:sz w:val="20"/>
           <w:szCs w:val="20"/>
         </w:rPr>
+        <w:t xml:space="preserve">          </w:t>
+      </w:r>
+      <w:r>
+        <w:rPr>
+          <w:rFonts w:ascii="Calibri" w:hAnsi="Calibri"/>
+          <w:color w:val="00000A"/>
+          <w:sz w:val="20"/>
+          <w:szCs w:val="20"/>
+        </w:rPr>
         <w:t>R1.44. Page 12:  l.45 What do you mean by "c_{i&gt;1}" needs to be included"? Is this an extra step or does the slicer find that "c_{i&gt;1}" automatically? And why can one include expressions anyway? Doesn't the slice contain statements?</w:t>
       </w:r>
     </w:p>
@@ -5175,25 +5237,7 @@
           <w:sz w:val="20"/>
           <w:szCs w:val="20"/>
         </w:rPr>
-        <w:t xml:space="preserve">What we meant is that the only frame that needs to be untouched for the backward static slice to be meaningful is f0. In Figure 6, f0 is at Foo.bar(Foo.java : 10) . If this line of the crash trace is corrupt then JCHARMING cannot perform the slicing because it does not know where to start the slicing process. The result is a non-directed model checking, which is likely to fail. We improved the paper to reflect this. Please see text right after Equation 7 (Page 14 </w:t>
-      </w:r>
-      <w:r>
-        <w:rPr>
-          <w:rFonts w:ascii="Calibri" w:hAnsi="Calibri"/>
-          <w:color w:val="00000A"/>
-          <w:sz w:val="20"/>
-          <w:szCs w:val="20"/>
-        </w:rPr>
-        <w:t>and 15</w:t>
-      </w:r>
-      <w:r>
-        <w:rPr>
-          <w:rFonts w:ascii="Calibri" w:hAnsi="Calibri"/>
-          <w:color w:val="00000A"/>
-          <w:sz w:val="20"/>
-          <w:szCs w:val="20"/>
-        </w:rPr>
-        <w:t>).</w:t>
+        <w:t>What we meant is that the only frame that needs to be untouched for the backward static slice to be meaningful is f0. In Figure 6, f0 is at Foo.bar(Foo.java : 10) . If this line of the crash trace is corrupt then JCHARMING cannot perform the slicing because it does not know where to start the slicing process. The result is a non-directed model checking, which is likely to fail. We improved the paper to reflect this. Please see text right after Equation 7 (Page 14 and 15).</w:t>
       </w:r>
     </w:p>
     <w:p>
@@ -5583,6 +5627,16 @@
           <w:szCs w:val="20"/>
           <w:lang w:val="en-CA"/>
         </w:rPr>
+        <w:t xml:space="preserve">          </w:t>
+      </w:r>
+      <w:r>
+        <w:rPr>
+          <w:rFonts w:ascii="Calibri" w:hAnsi="Calibri"/>
+          <w:color w:val="00000A"/>
+          <w:sz w:val="20"/>
+          <w:szCs w:val="20"/>
+          <w:lang w:val="en-CA"/>
+        </w:rPr>
         <w:t xml:space="preserve">R1.48. Page 15: What are the limitations of the </w:t>
       </w:r>
       <w:bookmarkStart w:id="0" w:name="__DdeLink__1280_1875867537"/>
@@ -5645,43 +5699,7 @@
           <w:sz w:val="20"/>
           <w:szCs w:val="20"/>
         </w:rPr>
-        <w:t>We are not sure we understand what the reviewer means by “unlowering steps”. In general,  JCHARMING reconstructs all parts of the program that need to be executed depending on the validity of the crash trace (used to build the backward slice that guides the model checker). If some frames (except Frame 0) of J</w:t>
-      </w:r>
-      <w:r>
-        <w:rPr>
-          <w:rFonts w:ascii="Calibri" w:hAnsi="Calibri"/>
-          <w:color w:val="00000A"/>
-          <w:sz w:val="20"/>
-          <w:szCs w:val="20"/>
-        </w:rPr>
-        <w:t>C</w:t>
-      </w:r>
-      <w:r>
-        <w:rPr>
-          <w:rFonts w:ascii="Calibri" w:hAnsi="Calibri"/>
-          <w:color w:val="00000A"/>
-          <w:sz w:val="20"/>
-          <w:szCs w:val="20"/>
-        </w:rPr>
-        <w:t>H</w:t>
-      </w:r>
-      <w:r>
-        <w:rPr>
-          <w:rFonts w:ascii="Calibri" w:hAnsi="Calibri"/>
-          <w:color w:val="00000A"/>
-          <w:sz w:val="20"/>
-          <w:szCs w:val="20"/>
-        </w:rPr>
-        <w:t>A</w:t>
-      </w:r>
-      <w:r>
-        <w:rPr>
-          <w:rFonts w:ascii="Calibri" w:hAnsi="Calibri"/>
-          <w:color w:val="00000A"/>
-          <w:sz w:val="20"/>
-          <w:szCs w:val="20"/>
-        </w:rPr>
-        <w:t>RMING are not valid then the resulting slice contains more information than it should. This can slow down the model checker, but won’t affect much the accuracy of the approach. We hope that this addresses the comment. We also hope that the changes we made to Section 4.3 where we discussed explicitly the concept of slicing and showed the steps of the algorithm will contribute to addressing this comment.</w:t>
+        <w:t>We are not sure we understand what the reviewer means by “unlowering steps”. In general,  JCHARMING reconstructs all parts of the program that need to be executed depending on the validity of the crash trace (used to build the backward slice that guides the model checker). If some frames (except Frame 0) of JCHARMING are not valid then the resulting slice contains more information than it should. This can slow down the model checker, but won’t affect much the accuracy of the approach. We hope that this addresses the comment. We also hope that the changes we made to Section 4.3 where we discussed explicitly the concept of slicing and showed the steps of the algorithm will contribute to addressing this comment.</w:t>
       </w:r>
     </w:p>
     <w:p>
@@ -6186,6 +6204,15 @@
           <w:sz w:val="20"/>
           <w:szCs w:val="20"/>
         </w:rPr>
+        <w:t xml:space="preserve">           </w:t>
+      </w:r>
+      <w:r>
+        <w:rPr>
+          <w:rFonts w:ascii="Calibri" w:hAnsi="Calibri"/>
+          <w:color w:val="00000A"/>
+          <w:sz w:val="20"/>
+          <w:szCs w:val="20"/>
+        </w:rPr>
         <w:t>R1.53. Page 16: Removal of lines in the preprocessing step could also mean that variables relevant for control- or data dependence are not discovered, correct? This could then cause problem in the construction of test cases, correct?</w:t>
       </w:r>
     </w:p>
@@ -6226,25 +6253,7 @@
           <w:sz w:val="20"/>
           <w:szCs w:val="20"/>
         </w:rPr>
-        <w:t xml:space="preserve">In fact, the removed lines belong to software applications that are not part of the SUT such as the Java primitives or embedded libraries. If the bug lies there (outside the SUT) we can't reproduce it because JCHARMING will not be able to find the point of entry to compute the static slice. The preprocessing step does not affect the SUT. In other words, we do not remove anything that is part of the SUT. </w:t>
-      </w:r>
-      <w:r>
-        <w:rPr>
-          <w:rFonts w:ascii="Calibri" w:hAnsi="Calibri"/>
-          <w:color w:val="00000A"/>
-          <w:sz w:val="20"/>
-          <w:szCs w:val="20"/>
-        </w:rPr>
-        <w:t>Consequently</w:t>
-      </w:r>
-      <w:r>
-        <w:rPr>
-          <w:rFonts w:ascii="Calibri" w:hAnsi="Calibri"/>
-          <w:color w:val="00000A"/>
-          <w:sz w:val="20"/>
-          <w:szCs w:val="20"/>
-        </w:rPr>
-        <w:t>, the removed variables and lines won’t affect the construction of test cases since the test cases are designed to exercise the SUT (which calls Java libraries). The test cases are not designed to exercise Java libraries directly.</w:t>
+        <w:t>In fact, the removed lines belong to software applications that are not part of the SUT such as the Java primitives or embedded libraries. If the bug lies there (outside the SUT) we can't reproduce it because JCHARMING will not be able to find the point of entry to compute the static slice. The preprocessing step does not affect the SUT. In other words, we do not remove anything that is part of the SUT. Consequently, the removed variables and lines won’t affect the construction of test cases since the test cases are designed to exercise the SUT (which calls Java libraries). The test cases are not designed to exercise Java libraries directly.</w:t>
       </w:r>
     </w:p>
     <w:p>
@@ -6292,6 +6301,15 @@
           <w:sz w:val="20"/>
           <w:szCs w:val="20"/>
         </w:rPr>
+        <w:t xml:space="preserve">        </w:t>
+      </w:r>
+      <w:r>
+        <w:rPr>
+          <w:rFonts w:ascii="Calibri" w:hAnsi="Calibri"/>
+          <w:color w:val="00000A"/>
+          <w:sz w:val="20"/>
+          <w:szCs w:val="20"/>
+        </w:rPr>
         <w:t>R1.53. Page 21: Both cases in Section 6.2 I don't find particularly enlightening. Surely, not match-able segments of traces present problems, but that is hardly surprising. Besides, in the second case, JCHARMING could employ a different definition of equality and in the first case include a heuristic. Instead of discussing what is more or less obvious, it  would be much more interesting to count the frequency of those cases. Or to cluster resp. classify them, or to discuss how JCHARMING could improve its precision. Asked differently, what characterizes the "quality of ... crash trace" you refer to on page 23?</w:t>
       </w:r>
     </w:p>
@@ -6384,6 +6402,15 @@
           <w:sz w:val="20"/>
           <w:szCs w:val="20"/>
         </w:rPr>
+        <w:t xml:space="preserve">          </w:t>
+      </w:r>
+      <w:r>
+        <w:rPr>
+          <w:rFonts w:ascii="Calibri" w:hAnsi="Calibri"/>
+          <w:color w:val="00000A"/>
+          <w:sz w:val="20"/>
+          <w:szCs w:val="20"/>
+        </w:rPr>
         <w:t>R1.54. Page 21: Several bug reports contain spelling mistakes (the two reports on page 21 contain 2 resp. 1 typo, the one on p.22f. another one). Are those in the original reports? (If so I'm not sure if one is allowed to correct them. lease inform yourself and get back to me :-)</w:t>
       </w:r>
     </w:p>
@@ -6468,6 +6495,15 @@
           <w:sz w:val="20"/>
           <w:szCs w:val="20"/>
         </w:rPr>
+        <w:t xml:space="preserve">          </w:t>
+      </w:r>
+      <w:r>
+        <w:rPr>
+          <w:rFonts w:ascii="Calibri" w:hAnsi="Calibri"/>
+          <w:color w:val="00000A"/>
+          <w:sz w:val="20"/>
+          <w:szCs w:val="20"/>
+        </w:rPr>
         <w:t>R1.55. Page 22- l.42-46 I can't follow your argumentation: why did JCHARMING not find the crash location? What is different in the case of Struts?</w:t>
       </w:r>
     </w:p>
@@ -6664,6 +6700,15 @@
           <w:sz w:val="20"/>
           <w:szCs w:val="20"/>
         </w:rPr>
+        <w:t xml:space="preserve">           </w:t>
+      </w:r>
+      <w:r>
+        <w:rPr>
+          <w:rFonts w:ascii="Calibri" w:hAnsi="Calibri"/>
+          <w:color w:val="00000A"/>
+          <w:sz w:val="20"/>
+          <w:szCs w:val="20"/>
+        </w:rPr>
         <w:t>R1.57. Page 22: l.50/51 "We believe that JCHARMING could have successfully..": why don't you just try it? Is it so complicated to rerun JCHARMING?</w:t>
       </w:r>
     </w:p>
@@ -6704,25 +6749,7 @@
           <w:sz w:val="20"/>
           <w:szCs w:val="20"/>
         </w:rPr>
-        <w:t xml:space="preserve">The generated exception does not belong to </w:t>
-      </w:r>
-      <w:r>
-        <w:rPr>
-          <w:rFonts w:ascii="Calibri" w:hAnsi="Calibri"/>
-          <w:color w:val="00000A"/>
-          <w:sz w:val="20"/>
-          <w:szCs w:val="20"/>
-        </w:rPr>
-        <w:t>Log4J</w:t>
-      </w:r>
-      <w:r>
-        <w:rPr>
-          <w:rFonts w:ascii="Calibri" w:hAnsi="Calibri"/>
-          <w:color w:val="00000A"/>
-          <w:sz w:val="20"/>
-          <w:szCs w:val="20"/>
-        </w:rPr>
-        <w:t>. Indeed, the first frame is from the Struts program, the rest of the crash trace belongs to Log4j. Since we were using Log4J as the SUT, JCHARMING could not perform the backward static slicing and fell back to undirected model checking of Log4j as a whole. This undirected model checking failed for bugs 11570, 40212, 41186, 45335, 46271, 47912 and 47957 (Table II).</w:t>
+        <w:t>The generated exception does not belong to Log4J. Indeed, the first frame is from the Struts program, the rest of the crash trace belongs to Log4j. Since we were using Log4J as the SUT, JCHARMING could not perform the backward static slicing and fell back to undirected model checking of Log4j as a whole. This undirected model checking failed for bugs 11570, 40212, 41186, 45335, 46271, 47912 and 47957 (Table II).</w:t>
       </w:r>
     </w:p>
     <w:p>
@@ -7094,6 +7121,16 @@
           <w:sz w:val="20"/>
           <w:szCs w:val="20"/>
         </w:rPr>
+        <w:t xml:space="preserve">      </w:t>
+      </w:r>
+      <w:r>
+        <w:rPr>
+          <w:rFonts w:ascii="Calibri" w:hAnsi="Calibri"/>
+          <w:b/>
+          <w:color w:val="00000A"/>
+          <w:sz w:val="20"/>
+          <w:szCs w:val="20"/>
+        </w:rPr>
         <w:t>R2.1. The information obtained in the backward slicing operation serves as a way to guide the model checking activity. The approach is interesting, and reasonably well explained, but the formal aspects need to be improved. Whenever formal notations are used, I got quite confused by the inconsistencies that are currently in the text (see my detailed comments). I also would have liked to learn more about the way properties are expressed. This is not explained at all in the current text.</w:t>
       </w:r>
     </w:p>
@@ -7162,25 +7199,7 @@
           <w:sz w:val="20"/>
           <w:szCs w:val="20"/>
         </w:rPr>
-        <w:t xml:space="preserve">For the properties, we added two paragraphs explaining how JPF handles properties.  Please see the red text in the beginning of Section 4.4. In summary, the JPF model checker can execute all the byte code instructions through a custom JVM — known as JVM JPF. Furthermore, JPF is an explicit state model checker, very much like SPIN. </w:t>
-      </w:r>
-      <w:r>
-        <w:rPr>
-          <w:rFonts w:ascii="Calibri" w:hAnsi="Calibri"/>
-          <w:color w:val="00000A"/>
-          <w:sz w:val="20"/>
-          <w:szCs w:val="20"/>
-        </w:rPr>
-        <w:t>In opposition to</w:t>
-      </w:r>
-      <w:r>
-        <w:rPr>
-          <w:rFonts w:ascii="Calibri" w:hAnsi="Calibri"/>
-          <w:color w:val="00000A"/>
-          <w:sz w:val="20"/>
-          <w:szCs w:val="20"/>
-        </w:rPr>
-        <w:t xml:space="preserve">  symbolic model checker based on binary decision diagrams. More specifically, JPF’s core checks for defects that can be checked without defining any property. These defects are called non-functional properties in JPF and cover deadlock, unhandled exceptions and assert expression. In JCHARMING, we leverage the non-functional properties of JPF as we want to compare the crash trace produced by unhandled exceptions in order to compare them to the bug at hand. Consequently, we do not need to define any property ourselves. </w:t>
+        <w:t xml:space="preserve">For the properties, we added two paragraphs explaining how JPF handles properties.  Please see the red text in the beginning of Section 4.4. In summary, the JPF model checker can execute all the byte code instructions through a custom JVM — known as JVM JPF. Furthermore, JPF is an explicit state model checker, very much like SPIN. In opposition to  symbolic model checker based on binary decision diagrams. More specifically, JPF’s core checks for defects that can be checked without defining any property. These defects are called non-functional properties in JPF and cover deadlock, unhandled exceptions and assert expression. In JCHARMING, we leverage the non-functional properties of JPF as we want to compare the crash trace produced by unhandled exceptions in order to compare them to the bug at hand. Consequently, we do not need to define any property ourselves. </w:t>
       </w:r>
     </w:p>
     <w:p>
@@ -7271,6 +7290,16 @@
           <w:szCs w:val="20"/>
         </w:rPr>
       </w:pPr>
+      <w:r>
+        <w:rPr>
+          <w:rFonts w:ascii="Calibri" w:hAnsi="Calibri"/>
+          <w:b/>
+          <w:color w:val="00000A"/>
+          <w:sz w:val="20"/>
+          <w:szCs w:val="20"/>
+        </w:rPr>
+        <w:t xml:space="preserve">       </w:t>
+      </w:r>
       <w:r>
         <w:rPr>
           <w:rFonts w:ascii="Calibri" w:hAnsi="Calibri"/>
@@ -7419,6 +7448,16 @@
           <w:sz w:val="20"/>
           <w:szCs w:val="20"/>
         </w:rPr>
+        <w:t xml:space="preserve">     </w:t>
+      </w:r>
+      <w:r>
+        <w:rPr>
+          <w:rFonts w:ascii="Calibri" w:hAnsi="Calibri"/>
+          <w:b/>
+          <w:color w:val="00000A"/>
+          <w:sz w:val="20"/>
+          <w:szCs w:val="20"/>
+        </w:rPr>
         <w:t>R2.3. The main benefit of model checking over testing is its ability to determine that a system is absolutely correct. By starting with a bug and guiding the checking to it, you are essentially not model checking anymore, but bug hunting. Of course, directed model checking in a way depends on there being a bug, otherwise is devolves into traditional model checking. A discussion along those lines should be added, I think, to make this clear to the reader, since "model checking" usually has this completeness characteristic of being able to show that a system is correct.</w:t>
       </w:r>
     </w:p>
@@ -7493,6 +7532,16 @@
           <w:sz w:val="20"/>
           <w:szCs w:val="20"/>
         </w:rPr>
+        <w:t xml:space="preserve">      </w:t>
+      </w:r>
+      <w:r>
+        <w:rPr>
+          <w:rFonts w:ascii="Calibri" w:hAnsi="Calibri"/>
+          <w:b/>
+          <w:color w:val="00000A"/>
+          <w:sz w:val="20"/>
+          <w:szCs w:val="20"/>
+        </w:rPr>
         <w:t>R2.4. Can you say anything regarding the length of your counter-example traces? For understandability, it is crucial that counter-examples are short. It would be interesting to know whether JCHARMING tends to produce the shortest counter-example or not, and if not, whether you could alter the technique to improve this.</w:t>
       </w:r>
     </w:p>
@@ -7559,6 +7608,16 @@
           <w:szCs w:val="20"/>
         </w:rPr>
       </w:pPr>
+      <w:r>
+        <w:rPr>
+          <w:rFonts w:ascii="Calibri" w:hAnsi="Calibri"/>
+          <w:b/>
+          <w:color w:val="00000A"/>
+          <w:sz w:val="20"/>
+          <w:szCs w:val="20"/>
+        </w:rPr>
+        <w:t xml:space="preserve">      </w:t>
+      </w:r>
       <w:r>
         <w:rPr>
           <w:rFonts w:ascii="Calibri" w:hAnsi="Calibri"/>
@@ -7616,6 +7675,15 @@
           <w:sz w:val="20"/>
           <w:szCs w:val="20"/>
         </w:rPr>
+        <w:t xml:space="preserve">       </w:t>
+      </w:r>
+      <w:r>
+        <w:rPr>
+          <w:rFonts w:cs="FreeSans" w:ascii="Calibri" w:hAnsi="Calibri"/>
+          <w:color w:val="00000A"/>
+          <w:sz w:val="20"/>
+          <w:szCs w:val="20"/>
+        </w:rPr>
         <w:t xml:space="preserve">We thought of providing such data, but unfortunately, JPF, the model checking engine we are using, does not provide this information by default. We could have implemented another listener, very much like what we did for generating test cases (see Section 4.6). However, implementing such a listener would require a large development effort. Furthermore, we will have to run all our experiments again in order to extract the amount of computed states for the sliced programs. Finally, the amount of states that would need to be visited on the complete program (i.e., without the JCHARMING slicing approach) will be, at best, an educated guess. Indeed, as shown by our experiments (Table II), only two reproduced bugs out of 30 were computed using undirected model checking. For the 28 remaining bugs, the states filled up the 8GB of RAM of our test machine before completion. We could only report the amount of states generated before running out of memory and the estimate of the remaining states will be hardly accurate. </w:t>
       </w:r>
     </w:p>
@@ -7888,7 +7956,7 @@
       <w:pPr>
         <w:pStyle w:val="Normal"/>
         <w:numPr>
-          <w:ilvl w:val="0"/>
+          <w:ilvl w:val="2"/>
           <w:numId w:val="1"/>
         </w:numPr>
         <w:ind w:left="0" w:right="0" w:hanging="432"/>
@@ -7906,7 +7974,16 @@
           <w:sz w:val="20"/>
           <w:szCs w:val="20"/>
         </w:rPr>
-        <w:t xml:space="preserve">We fixed all these typos. We changed NP-complex to NP-complete everywhere in the paper. We thank the reviewer for the thorough review. </w:t>
+        <w:t xml:space="preserve">       </w:t>
+      </w:r>
+      <w:r>
+        <w:rPr>
+          <w:rFonts w:ascii="Calibri" w:hAnsi="Calibri"/>
+          <w:color w:val="00000A"/>
+          <w:sz w:val="20"/>
+          <w:szCs w:val="20"/>
+        </w:rPr>
+        <w:t xml:space="preserve">We fixed all these typos. We changed NP-complex to NP-complete everywhere in the paper. </w:t>
       </w:r>
     </w:p>
     <w:p>
@@ -8102,6 +8179,15 @@
           <w:sz w:val="20"/>
           <w:szCs w:val="20"/>
         </w:rPr>
+        <w:t xml:space="preserve">      </w:t>
+      </w:r>
+      <w:r>
+        <w:rPr>
+          <w:rFonts w:ascii="Calibri" w:hAnsi="Calibri"/>
+          <w:color w:val="00000A"/>
+          <w:sz w:val="20"/>
+          <w:szCs w:val="20"/>
+        </w:rPr>
         <w:t>We rephrased the sentence to read: “In order to overcome these limitations, some researchers have proposed to use various SMT (satisfiability modulo theories) solvers \cite{Dutertre2006} and model checking techniques \cite{Visser2003}.</w:t>
       </w:r>
     </w:p>
@@ -8154,6 +8240,15 @@
           <w:sz w:val="20"/>
           <w:szCs w:val="20"/>
         </w:rPr>
+        <w:t xml:space="preserve">           </w:t>
+      </w:r>
+      <w:r>
+        <w:rPr>
+          <w:rFonts w:ascii="Calibri" w:hAnsi="Calibri"/>
+          <w:color w:val="00000A"/>
+          <w:sz w:val="20"/>
+          <w:szCs w:val="20"/>
+        </w:rPr>
         <w:t>R2.9. For example, the reading of a file that is only present on the hard drive of the customer or the reception of a faulty network packet: This is not a complete sentence. Please complete it or attach it to the previous sentence.</w:t>
       </w:r>
     </w:p>
@@ -8197,6 +8292,15 @@
           <w:szCs w:val="20"/>
         </w:rPr>
       </w:pPr>
+      <w:r>
+        <w:rPr>
+          <w:rFonts w:ascii="Calibri" w:hAnsi="Calibri"/>
+          <w:color w:val="00000A"/>
+          <w:sz w:val="20"/>
+          <w:szCs w:val="20"/>
+        </w:rPr>
+        <w:t xml:space="preserve">      </w:t>
+      </w:r>
       <w:r>
         <w:rPr>
           <w:rFonts w:ascii="Calibri" w:hAnsi="Calibri"/>
@@ -8266,6 +8370,15 @@
           <w:sz w:val="20"/>
           <w:szCs w:val="20"/>
         </w:rPr>
+        <w:t xml:space="preserve">          </w:t>
+      </w:r>
+      <w:r>
+        <w:rPr>
+          <w:rFonts w:ascii="Calibri" w:hAnsi="Calibri"/>
+          <w:color w:val="00000A"/>
+          <w:sz w:val="20"/>
+          <w:szCs w:val="20"/>
+        </w:rPr>
         <w:t>R2.10. reproduce a crash to be purely external.: so, is it possible to reproduce the crash / bug or not? You seem to indicate both.</w:t>
       </w:r>
     </w:p>
@@ -8315,6 +8428,15 @@
           <w:sz w:val="20"/>
           <w:szCs w:val="20"/>
         </w:rPr>
+        <w:t xml:space="preserve">      </w:t>
+      </w:r>
+      <w:r>
+        <w:rPr>
+          <w:rFonts w:ascii="Calibri" w:hAnsi="Calibri"/>
+          <w:color w:val="00000A"/>
+          <w:sz w:val="20"/>
+          <w:szCs w:val="20"/>
+        </w:rPr>
         <w:t>We believe that it is almost impossible to reproduce a crash that is purely external. We changed the sentence to state that “it is almost impossible” instead of “that it is challenging”.  Please see the paragraph right before Section 2.1. In our opinion, it is a strong statement to say that “it is impossible”. One can always run various scenarios by varying different inputs until the bug is exercised. This technique can be time-consuming (and perhaps impractical), but may be needed if the bug is severe and reproducing it is the only way to understand the causes.</w:t>
       </w:r>
     </w:p>
@@ -8801,6 +8923,15 @@
           <w:sz w:val="20"/>
           <w:szCs w:val="20"/>
         </w:rPr>
+        <w:t xml:space="preserve">   </w:t>
+      </w:r>
+      <w:r>
+        <w:rPr>
+          <w:rFonts w:ascii="Calibri" w:hAnsi="Calibri"/>
+          <w:color w:val="00000A"/>
+          <w:sz w:val="20"/>
+          <w:szCs w:val="20"/>
+        </w:rPr>
         <w:t xml:space="preserve">It is simply not practical to monitor every application that runs on the host. This will be computationally demanding, causing a significant overhead. In addition, this type of monitoring may cause privacy concerns since some applications may be using confidential data. </w:t>
       </w:r>
     </w:p>
@@ -9118,6 +9249,15 @@
           <w:sz w:val="20"/>
           <w:szCs w:val="20"/>
         </w:rPr>
+        <w:t xml:space="preserve">     </w:t>
+      </w:r>
+      <w:r>
+        <w:rPr>
+          <w:rFonts w:ascii="Calibri" w:hAnsi="Calibri"/>
+          <w:color w:val="00000A"/>
+          <w:sz w:val="20"/>
+          <w:szCs w:val="20"/>
+        </w:rPr>
         <w:t xml:space="preserve">STAR uses symbolic analysis, whereas JCHAMRING uses directed model checking. Our approach achieves 80% accuracy (when including partially reproduced bugs) compared to 55% for STAR. We used the same systems as the ones used in STAR, but we did not use the same bugs. Some of the bugs used by STAR authors were no longer available. </w:t>
       </w:r>
     </w:p>
@@ -9169,6 +9309,15 @@
           <w:sz w:val="20"/>
           <w:szCs w:val="20"/>
         </w:rPr>
+        <w:t xml:space="preserve">      </w:t>
+      </w:r>
+      <w:r>
+        <w:rPr>
+          <w:rFonts w:ascii="Calibri" w:hAnsi="Calibri"/>
+          <w:color w:val="00000A"/>
+          <w:sz w:val="20"/>
+          <w:szCs w:val="20"/>
+        </w:rPr>
         <w:t xml:space="preserve">We wanted to compare experimentally the two </w:t>
       </w:r>
       <w:bookmarkStart w:id="1" w:name="_GoBack"/>
@@ -9180,7 +9329,7 @@
           <w:sz w:val="20"/>
           <w:szCs w:val="20"/>
         </w:rPr>
-        <w:t xml:space="preserve">tools on the same dataset, but unfortunately, we were not able to compile or run STAR. We contacted the authors but were not able to get the assistance needed.  It would indeed be interesting to conduct such a comparative study with the same set of systems and bugs. We hope we can do this in the future. We will most likely need to re-implement STAR from scratch. </w:t>
+        <w:t xml:space="preserve">tools on the same dataset, but unfortunately, we were  not able to compile or run STAR. We contacted the authors but were not able to get the assistance needed.  It would indeed be interesting to conduct such a comparative study with the same set of systems and bugs. We hope we can do this in the future. We will most likely need to re-implement STAR from scratch. </w:t>
       </w:r>
     </w:p>
     <w:p>
@@ -9225,25 +9374,16 @@
           <w:sz w:val="20"/>
           <w:szCs w:val="20"/>
         </w:rPr>
-        <w:t xml:space="preserve">We want also to note that we improved the related work section by indicating the accuracy of the surveyed approaches. However, comparing JCHARMING with these approaches just by looking at the accuracy won’t be fair. As we discussed in the paper, most of these approaches </w:t>
-      </w:r>
-      <w:r>
-        <w:rPr>
-          <w:rFonts w:ascii="Calibri" w:hAnsi="Calibri"/>
-          <w:color w:val="00000A"/>
-          <w:sz w:val="20"/>
-          <w:szCs w:val="20"/>
-        </w:rPr>
-        <w:t>use</w:t>
-      </w:r>
-      <w:r>
-        <w:rPr>
-          <w:rFonts w:ascii="Calibri" w:hAnsi="Calibri"/>
-          <w:color w:val="00000A"/>
-          <w:sz w:val="20"/>
-          <w:szCs w:val="20"/>
-        </w:rPr>
-        <w:t xml:space="preserve"> heavy instrumentation of the code or violate privacy of the data.</w:t>
+        <w:t xml:space="preserve">      </w:t>
+      </w:r>
+      <w:r>
+        <w:rPr>
+          <w:rFonts w:ascii="Calibri" w:hAnsi="Calibri"/>
+          <w:color w:val="00000A"/>
+          <w:sz w:val="20"/>
+          <w:szCs w:val="20"/>
+        </w:rPr>
+        <w:t>We want also to note that we improved the related work section by indicating the accuracy of the surveyed approaches. However, comparing JCHARMING with these approaches just by looking at the accuracy won’t be fair. As we discussed in the paper, most of these approaches use heavy instrumentation of the code or violate privacy of the data.</w:t>
       </w:r>
     </w:p>
     <w:p>
@@ -9295,6 +9435,15 @@
           <w:sz w:val="20"/>
           <w:szCs w:val="20"/>
         </w:rPr>
+        <w:t xml:space="preserve">          </w:t>
+      </w:r>
+      <w:r>
+        <w:rPr>
+          <w:rFonts w:ascii="Calibri" w:hAnsi="Calibri"/>
+          <w:color w:val="00000A"/>
+          <w:sz w:val="20"/>
+          <w:szCs w:val="20"/>
+        </w:rPr>
         <w:t>R2.17. The system: for model checking, it is crucial to mention that the system is formally defined (has a clear semantics)</w:t>
       </w:r>
     </w:p>
@@ -9337,6 +9486,15 @@
           <w:szCs w:val="20"/>
         </w:rPr>
       </w:pPr>
+      <w:r>
+        <w:rPr>
+          <w:rFonts w:ascii="Calibri" w:hAnsi="Calibri"/>
+          <w:color w:val="00000A"/>
+          <w:sz w:val="20"/>
+          <w:szCs w:val="20"/>
+        </w:rPr>
+        <w:t xml:space="preserve">     </w:t>
+      </w:r>
       <w:r>
         <w:rPr>
           <w:rFonts w:ascii="Calibri" w:hAnsi="Calibri"/>
@@ -9436,6 +9594,15 @@
           <w:sz w:val="20"/>
           <w:szCs w:val="20"/>
         </w:rPr>
+        <w:t xml:space="preserve">          </w:t>
+      </w:r>
+      <w:r>
+        <w:rPr>
+          <w:rFonts w:ascii="Calibri" w:hAnsi="Calibri"/>
+          <w:color w:val="00000A"/>
+          <w:sz w:val="20"/>
+          <w:szCs w:val="20"/>
+        </w:rPr>
         <w:t>R2.18. P is the set of properties that each state satisfies → P is a set of state predicates, and there should be a function assigning subsets of P to states. Typically, however, P does not hold in its entirety in all reachable states</w:t>
       </w:r>
     </w:p>
@@ -9465,6 +9632,15 @@
           <w:sz w:val="20"/>
           <w:szCs w:val="20"/>
         </w:rPr>
+        <w:t xml:space="preserve">          </w:t>
+      </w:r>
+      <w:r>
+        <w:rPr>
+          <w:rFonts w:ascii="Calibri" w:hAnsi="Calibri"/>
+          <w:color w:val="00000A"/>
+          <w:sz w:val="20"/>
+          <w:szCs w:val="20"/>
+        </w:rPr>
         <w:t>R2.19. The SUT is said to satisfy a set of properties: you seem to give a definition here of satisfying a property that corresponds with testing. For model checking, a property is said to hold if there exists no trace contradicting it.</w:t>
       </w:r>
     </w:p>
@@ -9610,6 +9786,15 @@
           <w:sz w:val="20"/>
           <w:szCs w:val="20"/>
         </w:rPr>
+        <w:t xml:space="preserve">          </w:t>
+      </w:r>
+      <w:r>
+        <w:rPr>
+          <w:rFonts w:ascii="Calibri" w:hAnsi="Calibri"/>
+          <w:color w:val="00000A"/>
+          <w:sz w:val="20"/>
+          <w:szCs w:val="20"/>
+        </w:rPr>
         <w:t>R2.21. fair environment: is there any relation to fairness in formal verification, as in "Behaviour that is infinitely often enabled is also infinitely often executed"?</w:t>
       </w:r>
     </w:p>
@@ -9653,6 +9838,16 @@
           <w:szCs w:val="20"/>
         </w:rPr>
       </w:pPr>
+      <w:r>
+        <w:rPr>
+          <w:rFonts w:ascii="Calibri" w:hAnsi="Calibri"/>
+          <w:b w:val="false"/>
+          <w:color w:val="00000A"/>
+          <w:sz w:val="20"/>
+          <w:szCs w:val="20"/>
+        </w:rPr>
+        <w:t xml:space="preserve">       </w:t>
+      </w:r>
       <w:r>
         <w:rPr>
           <w:rFonts w:ascii="Calibri" w:hAnsi="Calibri"/>
@@ -9758,17 +9953,9 @@
           <w:sz w:val="20"/>
           <w:szCs w:val="20"/>
         </w:rPr>
-        <w:t>As described when addressing Comment R2.1, the JPF model checker can execute all the byte code instructions through a custom JVM — known as JVM JPF. Furthermore, JPF is an explicit state model checker, very much like SPIN. This is contrasted with a symbolic model checker based on binary decision diagrams. More specifically, JPF’s core checks for defects that can be checked without defining any property. These defects are called non-functional properties in JPF and cover deadlock, unhandled exceptions and assert expression. In JCHARMING, we leverage the non-functional properties of JPF as we want to compare the crash trace produced by unhandled exceptions in order to compare them to the bug at hand. Consequently, we do not need to define any property ourselves.</w:t>
-      </w:r>
-    </w:p>
-    <w:p>
-      <w:pPr>
-        <w:pStyle w:val="ListParagraph"/>
-        <w:numPr>
-          <w:ilvl w:val="0"/>
-          <w:numId w:val="1"/>
-        </w:numPr>
-        <w:ind w:left="0" w:right="0" w:hanging="432"/>
+        <w:t xml:space="preserve">       </w:t>
+      </w:r>
+      <w:r>
         <w:rPr>
           <w:rFonts w:cs="FreeSans" w:ascii="Calibri" w:hAnsi="Calibri"/>
           <w:bCs/>
@@ -9776,8 +9963,17 @@
           <w:sz w:val="20"/>
           <w:szCs w:val="20"/>
         </w:rPr>
-      </w:pPr>
-      <w:r>
+        <w:t>As described when addressing Comment R2.1, the JPF model checker can execute all the byte code instructions through a custom JVM — known as JVM JPF. Furthermore, JPF is an explicit state model checker, very much like SPIN. This is contrasted with a symbolic model checker based on binary decision diagrams. More specifically, JPF’s core checks for defects that can be checked without defining any property. These defects are called non-functional properties in JPF and cover deadlock, unhandled exceptions and assert expression. In JCHARMING, we leverage the non-functional properties of JPF as we want to compare the crash trace produced by unhandled exceptions in order to compare them to the bug at hand. Consequently, we do not need to define any property ourselves.</w:t>
+      </w:r>
+    </w:p>
+    <w:p>
+      <w:pPr>
+        <w:pStyle w:val="ListParagraph"/>
+        <w:numPr>
+          <w:ilvl w:val="0"/>
+          <w:numId w:val="1"/>
+        </w:numPr>
+        <w:ind w:left="0" w:right="0" w:hanging="432"/>
         <w:rPr>
           <w:rFonts w:cs="FreeSans" w:ascii="Calibri" w:hAnsi="Calibri"/>
           <w:bCs/>
@@ -9785,16 +9981,8 @@
           <w:sz w:val="20"/>
           <w:szCs w:val="20"/>
         </w:rPr>
-      </w:r>
-    </w:p>
-    <w:p>
-      <w:pPr>
-        <w:pStyle w:val="ListParagraph"/>
-        <w:numPr>
-          <w:ilvl w:val="0"/>
-          <w:numId w:val="1"/>
-        </w:numPr>
-        <w:ind w:left="0" w:right="0" w:hanging="432"/>
+      </w:pPr>
+      <w:r>
         <w:rPr>
           <w:rFonts w:cs="FreeSans" w:ascii="Calibri" w:hAnsi="Calibri"/>
           <w:bCs/>
@@ -9802,8 +9990,16 @@
           <w:sz w:val="20"/>
           <w:szCs w:val="20"/>
         </w:rPr>
-      </w:pPr>
-      <w:r>
+      </w:r>
+    </w:p>
+    <w:p>
+      <w:pPr>
+        <w:pStyle w:val="ListParagraph"/>
+        <w:numPr>
+          <w:ilvl w:val="0"/>
+          <w:numId w:val="1"/>
+        </w:numPr>
+        <w:ind w:left="0" w:right="0" w:hanging="432"/>
         <w:rPr>
           <w:rFonts w:cs="FreeSans" w:ascii="Calibri" w:hAnsi="Calibri"/>
           <w:bCs/>
@@ -9811,6 +10007,25 @@
           <w:sz w:val="20"/>
           <w:szCs w:val="20"/>
         </w:rPr>
+      </w:pPr>
+      <w:r>
+        <w:rPr>
+          <w:rFonts w:cs="FreeSans" w:ascii="Calibri" w:hAnsi="Calibri"/>
+          <w:bCs/>
+          <w:color w:val="00000A"/>
+          <w:sz w:val="20"/>
+          <w:szCs w:val="20"/>
+        </w:rPr>
+        <w:t xml:space="preserve">       </w:t>
+      </w:r>
+      <w:r>
+        <w:rPr>
+          <w:rFonts w:cs="FreeSans" w:ascii="Calibri" w:hAnsi="Calibri"/>
+          <w:bCs/>
+          <w:color w:val="00000A"/>
+          <w:sz w:val="20"/>
+          <w:szCs w:val="20"/>
+        </w:rPr>
         <w:t>However, JPF does support LTL definitions and we might leverage this in a near future in order to reproduce other complex bugs such as the ones related to multi-threading.</w:t>
       </w:r>
     </w:p>
@@ -9854,6 +10069,15 @@
           <w:szCs w:val="20"/>
         </w:rPr>
       </w:pPr>
+      <w:r>
+        <w:rPr>
+          <w:rFonts w:ascii="Calibri" w:hAnsi="Calibri"/>
+          <w:color w:val="00000A"/>
+          <w:sz w:val="20"/>
+          <w:szCs w:val="20"/>
+        </w:rPr>
+        <w:t xml:space="preserve">         </w:t>
+      </w:r>
       <w:r>
         <w:rPr>
           <w:rFonts w:ascii="Calibri" w:hAnsi="Calibri"/>
@@ -9910,6 +10134,15 @@
           <w:sz w:val="20"/>
           <w:szCs w:val="20"/>
         </w:rPr>
+        <w:t xml:space="preserve">       </w:t>
+      </w:r>
+      <w:r>
+        <w:rPr>
+          <w:rFonts w:ascii="Calibri" w:hAnsi="Calibri"/>
+          <w:color w:val="00000A"/>
+          <w:sz w:val="20"/>
+          <w:szCs w:val="20"/>
+        </w:rPr>
         <w:t xml:space="preserve">We agree. We modified the equation. In fact, we made significant improvements to the equations in order to improve the formal aspect of the paper and follow common practice. Please see red text in Sections 3, 4.2, and 4.3. </w:t>
       </w:r>
     </w:p>
@@ -10000,6 +10233,15 @@
           <w:szCs w:val="20"/>
         </w:rPr>
       </w:pPr>
+      <w:r>
+        <w:rPr>
+          <w:rFonts w:ascii="Calibri" w:hAnsi="Calibri"/>
+          <w:color w:val="00000A"/>
+          <w:sz w:val="20"/>
+          <w:szCs w:val="20"/>
+        </w:rPr>
+        <w:t xml:space="preserve">       </w:t>
+      </w:r>
       <w:r>
         <w:rPr>
           <w:rFonts w:ascii="Calibri" w:hAnsi="Calibri"/>
@@ -10175,6 +10417,18 @@
           <w:sz w:val="20"/>
           <w:szCs w:val="20"/>
         </w:rPr>
+        <w:t xml:space="preserve">            </w:t>
+      </w:r>
+      <w:r>
+        <w:rPr>
+          <w:rFonts w:ascii="Calibri" w:hAnsi="Calibri"/>
+          <w:b w:val="false"/>
+          <w:bCs w:val="false"/>
+          <w:iCs/>
+          <w:color w:val="00000A"/>
+          <w:sz w:val="20"/>
+          <w:szCs w:val="20"/>
+        </w:rPr>
         <w:t>We used a simple example where the cause is known, but we still do not how to reproduce this bug in order to fix it. For this simple example, a software developer will most likely go and investigate the statements surrounding the for-loop. But for real bugs, this might not be as straightforward. What we need is a way to reproduce the bug, which is really the objective of JCHARMING. The crash trace is used to identify the program slice, which is then fed to the directed model checking engine. The model checking engine exercises the system until it crashes (due to the same bug). In the meantime, the data used by the model checker during execution is used to build the JUnit test. This way, the developers can reproduce the crash and understand the causes.</w:t>
       </w:r>
     </w:p>
@@ -10239,6 +10493,17 @@
           <w:sz w:val="20"/>
           <w:szCs w:val="20"/>
         </w:rPr>
+        <w:t xml:space="preserve">           </w:t>
+      </w:r>
+      <w:r>
+        <w:rPr>
+          <w:rFonts w:ascii="Calibri" w:hAnsi="Calibri"/>
+          <w:bCs w:val="false"/>
+          <w:iCs/>
+          <w:color w:val="00000A"/>
+          <w:sz w:val="20"/>
+          <w:szCs w:val="20"/>
+        </w:rPr>
         <w:t>R2.26. complete, but impractical: that depends on the search order, which, as you mention later, opens the door for directed model checking</w:t>
       </w:r>
     </w:p>
@@ -10284,6 +10549,16 @@
           <w:szCs w:val="20"/>
         </w:rPr>
       </w:pPr>
+      <w:r>
+        <w:rPr>
+          <w:rFonts w:ascii="Calibri" w:hAnsi="Calibri"/>
+          <w:iCs/>
+          <w:color w:val="00000A"/>
+          <w:sz w:val="20"/>
+          <w:szCs w:val="20"/>
+        </w:rPr>
+        <w:t xml:space="preserve">      </w:t>
+      </w:r>
       <w:r>
         <w:rPr>
           <w:rFonts w:ascii="Calibri" w:hAnsi="Calibri"/>
@@ -10344,6 +10619,15 @@
           <w:sz w:val="20"/>
           <w:szCs w:val="20"/>
         </w:rPr>
+        <w:t xml:space="preserve">           </w:t>
+      </w:r>
+      <w:r>
+        <w:rPr>
+          <w:rFonts w:ascii="Calibri" w:hAnsi="Calibri"/>
+          <w:color w:val="00000A"/>
+          <w:sz w:val="20"/>
+          <w:szCs w:val="20"/>
+        </w:rPr>
         <w:t>R2.27. directed (or guided) model checking has been introduced [28]: actually, the term "directed model checking" was coined in an earlier paper, namely "Directed Explicit-State Model Checking in the Validation of Communication Protocols", by Edelkamp, Leue, and Lluch-Lafuente. Also, you should refer to "Survey on Directed Model Checking" by Edelkamp, Schuppan, Bosnacki, Wijs, Fehnker and Aljazzar</w:t>
       </w:r>
     </w:p>
@@ -10890,6 +11174,15 @@
           <w:sz w:val="20"/>
           <w:szCs w:val="20"/>
         </w:rPr>
+        <w:t xml:space="preserve">       </w:t>
+      </w:r>
+      <w:r>
+        <w:rPr>
+          <w:rFonts w:ascii="Calibri" w:hAnsi="Calibri"/>
+          <w:color w:val="00000A"/>
+          <w:sz w:val="20"/>
+          <w:szCs w:val="20"/>
+        </w:rPr>
         <w:t xml:space="preserve">We have made significant changes to the paper to improve all the equations. Please see Section 3, 4.2, and 4.3. We have also added examples to illustrate how Algorithm 1 works. We added several figures to explain in detail how the process works. We believe that the new version of the paper clarifies many ambiguities raised by the reviewer. </w:t>
       </w:r>
     </w:p>
@@ -10937,7 +11230,16 @@
           <w:sz w:val="20"/>
           <w:szCs w:val="20"/>
         </w:rPr>
-        <w:t>R2.30. Indeed, in Figure 6, the set of states: based on figure 6, this set should be empty, as f_2 has no outgoing transitions. The other sets you mention (f2 to f1 and f1 to f0) are also empty.</w:t>
+        <w:t xml:space="preserve">          </w:t>
+      </w:r>
+      <w:r>
+        <w:rPr>
+          <w:rFonts w:ascii="Calibri" w:hAnsi="Calibri"/>
+          <w:color w:val="00000A"/>
+          <w:sz w:val="20"/>
+          <w:szCs w:val="20"/>
+        </w:rPr>
+        <w:t>R2.30. Indeed, in Figure 6, the set of states: based on figure 6, this set should be empty, as  f_2 has no outgoing transitions. The other sets you mention (f2 to f1 and f1 to f0) are also empty.</w:t>
       </w:r>
     </w:p>
     <w:p>
@@ -11006,6 +11308,15 @@
           <w:szCs w:val="20"/>
         </w:rPr>
       </w:pPr>
+      <w:r>
+        <w:rPr>
+          <w:rFonts w:ascii="Calibri" w:hAnsi="Calibri"/>
+          <w:color w:val="00000A"/>
+          <w:sz w:val="20"/>
+          <w:szCs w:val="20"/>
+        </w:rPr>
+        <w:t xml:space="preserve">          </w:t>
+      </w:r>
       <w:r>
         <w:rPr>
           <w:rFonts w:ascii="Calibri" w:hAnsi="Calibri"/>
@@ -11080,61 +11391,7 @@
           <w:sz w:val="20"/>
           <w:szCs w:val="20"/>
         </w:rPr>
-        <w:t xml:space="preserve">We acknowledge that Figure 6 of the original submission was confusing. We removed it and replaced it with Figure 9 (revised version). The figure and surrounding text explain the benefits of performing the union of slices over computing one backward slice between the last frame and the first frame. We added the new figure and described the reasoning behind this in the surrounding text. Please see Figure 9 </w:t>
-      </w:r>
-      <w:r>
-        <w:rPr>
-          <w:rFonts w:ascii="Calibri" w:hAnsi="Calibri"/>
-          <w:color w:val="00000A"/>
-          <w:sz w:val="20"/>
-          <w:szCs w:val="20"/>
-        </w:rPr>
-        <w:t xml:space="preserve">and 10 </w:t>
-      </w:r>
-      <w:r>
-        <w:rPr>
-          <w:rFonts w:ascii="Calibri" w:hAnsi="Calibri"/>
-          <w:color w:val="00000A"/>
-          <w:sz w:val="20"/>
-          <w:szCs w:val="20"/>
-        </w:rPr>
-        <w:t>(Page</w:t>
-      </w:r>
-      <w:r>
-        <w:rPr>
-          <w:rFonts w:ascii="Calibri" w:hAnsi="Calibri"/>
-          <w:color w:val="00000A"/>
-          <w:sz w:val="20"/>
-          <w:szCs w:val="20"/>
-        </w:rPr>
-        <w:t>s</w:t>
-      </w:r>
-      <w:r>
-        <w:rPr>
-          <w:rFonts w:ascii="Calibri" w:hAnsi="Calibri"/>
-          <w:color w:val="00000A"/>
-          <w:sz w:val="20"/>
-          <w:szCs w:val="20"/>
-        </w:rPr>
-        <w:t xml:space="preserve"> 12, </w:t>
-      </w:r>
-      <w:r>
-        <w:rPr>
-          <w:rFonts w:ascii="Calibri" w:hAnsi="Calibri"/>
-          <w:color w:val="00000A"/>
-          <w:sz w:val="20"/>
-          <w:szCs w:val="20"/>
-        </w:rPr>
-        <w:t>13 and 14</w:t>
-      </w:r>
-      <w:r>
-        <w:rPr>
-          <w:rFonts w:ascii="Calibri" w:hAnsi="Calibri"/>
-          <w:color w:val="00000A"/>
-          <w:sz w:val="20"/>
-          <w:szCs w:val="20"/>
-        </w:rPr>
-        <w:t xml:space="preserve">). </w:t>
+        <w:t xml:space="preserve">We acknowledge that Figure 6 of the original submission was confusing. We removed it and replaced it with Figure 9 (revised version). The figure and surrounding text explain the benefits of performing the union of slices over computing one backward slice between the last frame and the first frame. We added the new figure and described the reasoning behind this in the surrounding text. Please see Figure 9 and 10 (Pages 12, 13 and 14). </w:t>
       </w:r>
     </w:p>
     <w:p>
@@ -11180,6 +11437,15 @@
           <w:sz w:val="20"/>
           <w:szCs w:val="20"/>
         </w:rPr>
+        <w:t xml:space="preserve">           </w:t>
+      </w:r>
+      <w:r>
+        <w:rPr>
+          <w:rFonts w:ascii="Calibri" w:hAnsi="Calibri"/>
+          <w:color w:val="00000A"/>
+          <w:sz w:val="20"/>
+          <w:szCs w:val="20"/>
+        </w:rPr>
         <w:t>R2.31. From line 1 to line 5: in Alg. 1, please number the lines, as you use these numbers in the text. Also the lines in the text are wrong. Instead of "line 1 to 5", you should write "line 1 to 6", and instead of "line 6 and ends at line 15" you should write "line 7 and ends at line 15".</w:t>
       </w:r>
     </w:p>
@@ -11341,6 +11607,15 @@
           <w:szCs w:val="20"/>
         </w:rPr>
       </w:pPr>
+      <w:r>
+        <w:rPr>
+          <w:rFonts w:ascii="Calibri" w:hAnsi="Calibri"/>
+          <w:color w:val="00000A"/>
+          <w:sz w:val="20"/>
+          <w:szCs w:val="20"/>
+        </w:rPr>
+        <w:t xml:space="preserve">          </w:t>
+      </w:r>
       <w:r>
         <w:rPr>
           <w:rFonts w:ascii="Calibri" w:hAnsi="Calibri"/>
@@ -11860,6 +12135,15 @@
           <w:szCs w:val="20"/>
         </w:rPr>
       </w:pPr>
+      <w:r>
+        <w:rPr>
+          <w:rFonts w:ascii="Calibri" w:hAnsi="Calibri"/>
+          <w:color w:val="00000A"/>
+          <w:sz w:val="20"/>
+          <w:szCs w:val="20"/>
+        </w:rPr>
+        <w:t xml:space="preserve">          </w:t>
+      </w:r>
       <w:r>
         <w:rPr>
           <w:rFonts w:ascii="Calibri" w:hAnsi="Calibri"/>
@@ -11918,6 +12202,15 @@
           <w:sz w:val="20"/>
           <w:szCs w:val="20"/>
         </w:rPr>
+        <w:t xml:space="preserve">     </w:t>
+      </w:r>
+      <w:r>
+        <w:rPr>
+          <w:rFonts w:ascii="Calibri" w:hAnsi="Calibri"/>
+          <w:color w:val="00000A"/>
+          <w:sz w:val="20"/>
+          <w:szCs w:val="20"/>
+        </w:rPr>
         <w:t>F</w:t>
       </w:r>
       <w:r>
@@ -12274,6 +12567,15 @@
           <w:szCs w:val="20"/>
         </w:rPr>
       </w:pPr>
+      <w:r>
+        <w:rPr>
+          <w:rFonts w:ascii="Calibri" w:hAnsi="Calibri"/>
+          <w:color w:val="00000A"/>
+          <w:sz w:val="20"/>
+          <w:szCs w:val="20"/>
+        </w:rPr>
+        <w:t xml:space="preserve">       </w:t>
+      </w:r>
       <w:r>
         <w:rPr>
           <w:rFonts w:ascii="Calibri" w:hAnsi="Calibri"/>
@@ -12380,6 +12682,15 @@
           <w:sz w:val="20"/>
           <w:szCs w:val="20"/>
         </w:rPr>
+        <w:t xml:space="preserve">       </w:t>
+      </w:r>
+      <w:r>
+        <w:rPr>
+          <w:rFonts w:ascii="Calibri" w:hAnsi="Calibri"/>
+          <w:color w:val="00000A"/>
+          <w:sz w:val="20"/>
+          <w:szCs w:val="20"/>
+        </w:rPr>
         <w:t>We agree with this. The sentence now reads: “</w:t>
       </w:r>
       <w:r>
@@ -12671,6 +12982,15 @@
           <w:szCs w:val="20"/>
         </w:rPr>
       </w:pPr>
+      <w:r>
+        <w:rPr>
+          <w:rFonts w:ascii="Calibri" w:hAnsi="Calibri"/>
+          <w:color w:val="00000A"/>
+          <w:sz w:val="20"/>
+          <w:szCs w:val="20"/>
+        </w:rPr>
+        <w:t xml:space="preserve">       </w:t>
+      </w:r>
       <w:r>
         <w:rPr>
           <w:rFonts w:ascii="Calibri" w:hAnsi="Calibri"/>
@@ -12787,17 +13107,510 @@
           <w:sz w:val="20"/>
           <w:szCs w:val="20"/>
         </w:rPr>
-        <w:t>We added a discussion of Figure 8 (which is now Figure 12) , which shows the test case, generated based on JUnit  templates. Please see the discussion on Page</w:t>
-      </w:r>
-      <w:r>
-        <w:rPr>
-          <w:rFonts w:ascii="Calibri" w:hAnsi="Calibri"/>
-          <w:color w:val="00000A"/>
-          <w:sz w:val="20"/>
-          <w:szCs w:val="20"/>
-        </w:rPr>
-        <w:t>s</w:t>
-      </w:r>
+        <w:t xml:space="preserve">      </w:t>
+      </w:r>
+      <w:r>
+        <w:rPr>
+          <w:rFonts w:ascii="Calibri" w:hAnsi="Calibri"/>
+          <w:color w:val="00000A"/>
+          <w:sz w:val="20"/>
+          <w:szCs w:val="20"/>
+        </w:rPr>
+        <w:t>We added a discussion of Figure 8 (which is now Figure 12) , which shows the test case, generated based on JUnit  templates. Please see the discussion on Pages 17 and 18, right before Figure 12.</w:t>
+      </w:r>
+    </w:p>
+    <w:p>
+      <w:pPr>
+        <w:pStyle w:val="Normal"/>
+        <w:numPr>
+          <w:ilvl w:val="0"/>
+          <w:numId w:val="1"/>
+        </w:numPr>
+        <w:rPr>
+          <w:rFonts w:ascii="Calibri" w:hAnsi="Calibri"/>
+          <w:color w:val="00000A"/>
+          <w:sz w:val="20"/>
+          <w:szCs w:val="20"/>
+        </w:rPr>
+      </w:pPr>
+      <w:r>
+        <w:rPr>
+          <w:rFonts w:ascii="Calibri" w:hAnsi="Calibri"/>
+          <w:color w:val="00000A"/>
+          <w:sz w:val="20"/>
+          <w:szCs w:val="20"/>
+        </w:rPr>
+      </w:r>
+    </w:p>
+    <w:p>
+      <w:pPr>
+        <w:pStyle w:val="Heading3"/>
+        <w:numPr>
+          <w:ilvl w:val="2"/>
+          <w:numId w:val="1"/>
+        </w:numPr>
+        <w:spacing w:before="0" w:after="0"/>
+        <w:rPr>
+          <w:rFonts w:ascii="Calibri" w:hAnsi="Calibri"/>
+          <w:color w:val="00000A"/>
+          <w:sz w:val="20"/>
+          <w:szCs w:val="20"/>
+        </w:rPr>
+      </w:pPr>
+      <w:r>
+        <w:rPr>
+          <w:rFonts w:ascii="Calibri" w:hAnsi="Calibri"/>
+          <w:color w:val="00000A"/>
+          <w:sz w:val="20"/>
+          <w:szCs w:val="20"/>
+        </w:rPr>
+        <w:t>R2.46.  study -&gt; studies</w:t>
+      </w:r>
+    </w:p>
+    <w:p>
+      <w:pPr>
+        <w:pStyle w:val="Normal"/>
+        <w:numPr>
+          <w:ilvl w:val="0"/>
+          <w:numId w:val="1"/>
+        </w:numPr>
+        <w:rPr>
+          <w:rFonts w:ascii="Calibri" w:hAnsi="Calibri"/>
+          <w:color w:val="00000A"/>
+          <w:sz w:val="20"/>
+          <w:szCs w:val="20"/>
+        </w:rPr>
+      </w:pPr>
+      <w:r>
+        <w:rPr>
+          <w:rFonts w:ascii="Calibri" w:hAnsi="Calibri"/>
+          <w:color w:val="00000A"/>
+          <w:sz w:val="20"/>
+          <w:szCs w:val="20"/>
+        </w:rPr>
+        <w:t>Fixed.</w:t>
+      </w:r>
+    </w:p>
+    <w:p>
+      <w:pPr>
+        <w:pStyle w:val="Normal"/>
+        <w:numPr>
+          <w:ilvl w:val="0"/>
+          <w:numId w:val="1"/>
+        </w:numPr>
+        <w:rPr>
+          <w:rFonts w:ascii="Calibri" w:hAnsi="Calibri"/>
+          <w:color w:val="00000A"/>
+          <w:sz w:val="20"/>
+          <w:szCs w:val="20"/>
+        </w:rPr>
+      </w:pPr>
+      <w:r>
+        <w:rPr>
+          <w:rFonts w:ascii="Calibri" w:hAnsi="Calibri"/>
+          <w:color w:val="00000A"/>
+          <w:sz w:val="20"/>
+          <w:szCs w:val="20"/>
+        </w:rPr>
+      </w:r>
+    </w:p>
+    <w:p>
+      <w:pPr>
+        <w:pStyle w:val="Heading3"/>
+        <w:numPr>
+          <w:ilvl w:val="2"/>
+          <w:numId w:val="1"/>
+        </w:numPr>
+        <w:spacing w:before="0" w:after="0"/>
+        <w:rPr>
+          <w:rFonts w:ascii="Calibri" w:hAnsi="Calibri"/>
+          <w:color w:val="00000A"/>
+          <w:sz w:val="20"/>
+          <w:szCs w:val="20"/>
+        </w:rPr>
+      </w:pPr>
+      <w:r>
+        <w:rPr>
+          <w:rFonts w:ascii="Calibri" w:hAnsi="Calibri"/>
+          <w:color w:val="00000A"/>
+          <w:sz w:val="20"/>
+          <w:szCs w:val="20"/>
+        </w:rPr>
+        <w:t>R2.47.  reasonable amount of time: what is a reasonable amount of time?</w:t>
+      </w:r>
+    </w:p>
+    <w:p>
+      <w:pPr>
+        <w:pStyle w:val="Normal"/>
+        <w:numPr>
+          <w:ilvl w:val="0"/>
+          <w:numId w:val="1"/>
+        </w:numPr>
+        <w:ind w:left="0" w:right="0" w:hanging="432"/>
+        <w:rPr>
+          <w:rFonts w:ascii="Calibri" w:hAnsi="Calibri"/>
+          <w:color w:val="00000A"/>
+          <w:sz w:val="20"/>
+          <w:szCs w:val="20"/>
+        </w:rPr>
+      </w:pPr>
+      <w:r>
+        <w:rPr>
+          <w:rFonts w:ascii="Calibri" w:hAnsi="Calibri"/>
+          <w:color w:val="00000A"/>
+          <w:sz w:val="20"/>
+          <w:szCs w:val="20"/>
+        </w:rPr>
+      </w:r>
+    </w:p>
+    <w:p>
+      <w:pPr>
+        <w:pStyle w:val="Normal"/>
+        <w:numPr>
+          <w:ilvl w:val="0"/>
+          <w:numId w:val="1"/>
+        </w:numPr>
+        <w:ind w:left="0" w:right="0" w:hanging="432"/>
+        <w:rPr>
+          <w:rFonts w:ascii="Calibri" w:hAnsi="Calibri"/>
+          <w:color w:val="00000A"/>
+          <w:sz w:val="20"/>
+          <w:szCs w:val="20"/>
+        </w:rPr>
+      </w:pPr>
+      <w:r>
+        <w:rPr>
+          <w:rFonts w:ascii="Calibri" w:hAnsi="Calibri"/>
+          <w:color w:val="00000A"/>
+          <w:sz w:val="20"/>
+          <w:szCs w:val="20"/>
+        </w:rPr>
+        <w:t xml:space="preserve">      </w:t>
+      </w:r>
+      <w:r>
+        <w:rPr>
+          <w:rFonts w:ascii="Calibri" w:hAnsi="Calibri"/>
+          <w:color w:val="00000A"/>
+          <w:sz w:val="20"/>
+          <w:szCs w:val="20"/>
+        </w:rPr>
+        <w:t xml:space="preserve">This is good point. What is reasonable for one person may not be reasonable for another.  For us, we did not want to have a bug reproduction approach that takes hours. JCHARMING takes in average 19 minutes to reproduce a bug, which seems to be acceptable. </w:t>
+      </w:r>
+    </w:p>
+    <w:p>
+      <w:pPr>
+        <w:pStyle w:val="Normal"/>
+        <w:numPr>
+          <w:ilvl w:val="0"/>
+          <w:numId w:val="1"/>
+        </w:numPr>
+        <w:rPr>
+          <w:rFonts w:ascii="Calibri" w:hAnsi="Calibri"/>
+          <w:color w:val="00000A"/>
+          <w:sz w:val="20"/>
+          <w:szCs w:val="20"/>
+        </w:rPr>
+      </w:pPr>
+      <w:r>
+        <w:rPr>
+          <w:rFonts w:ascii="Calibri" w:hAnsi="Calibri"/>
+          <w:color w:val="00000A"/>
+          <w:sz w:val="20"/>
+          <w:szCs w:val="20"/>
+        </w:rPr>
+      </w:r>
+    </w:p>
+    <w:p>
+      <w:pPr>
+        <w:pStyle w:val="Heading2"/>
+        <w:numPr>
+          <w:ilvl w:val="1"/>
+          <w:numId w:val="1"/>
+        </w:numPr>
+        <w:spacing w:before="0" w:after="0"/>
+        <w:rPr>
+          <w:rFonts w:ascii="Calibri" w:hAnsi="Calibri"/>
+          <w:color w:val="00000A"/>
+          <w:sz w:val="20"/>
+          <w:szCs w:val="20"/>
+        </w:rPr>
+      </w:pPr>
+      <w:r>
+        <w:rPr>
+          <w:rFonts w:ascii="Calibri" w:hAnsi="Calibri"/>
+          <w:color w:val="00000A"/>
+          <w:sz w:val="20"/>
+          <w:szCs w:val="20"/>
+        </w:rPr>
+        <w:t>R2.48. Page 16:</w:t>
+      </w:r>
+    </w:p>
+    <w:p>
+      <w:pPr>
+        <w:pStyle w:val="Heading3"/>
+        <w:numPr>
+          <w:ilvl w:val="2"/>
+          <w:numId w:val="1"/>
+        </w:numPr>
+        <w:spacing w:before="0" w:after="0"/>
+        <w:rPr>
+          <w:rFonts w:ascii="Calibri" w:hAnsi="Calibri"/>
+          <w:color w:val="00000A"/>
+          <w:sz w:val="20"/>
+          <w:szCs w:val="20"/>
+        </w:rPr>
+      </w:pPr>
+      <w:r>
+        <w:rPr>
+          <w:rFonts w:ascii="Calibri" w:hAnsi="Calibri"/>
+          <w:color w:val="00000A"/>
+          <w:sz w:val="20"/>
+          <w:szCs w:val="20"/>
+        </w:rPr>
+        <w:t>time JfreeChart -&gt; time. JfreeChart</w:t>
+      </w:r>
+    </w:p>
+    <w:p>
+      <w:pPr>
+        <w:pStyle w:val="Heading3"/>
+        <w:numPr>
+          <w:ilvl w:val="2"/>
+          <w:numId w:val="1"/>
+        </w:numPr>
+        <w:spacing w:before="0" w:after="0"/>
+        <w:rPr>
+          <w:rFonts w:ascii="Calibri" w:hAnsi="Calibri"/>
+          <w:color w:val="00000A"/>
+          <w:sz w:val="20"/>
+          <w:szCs w:val="20"/>
+        </w:rPr>
+      </w:pPr>
+      <w:r>
+        <w:rPr>
+          <w:rFonts w:ascii="Calibri" w:hAnsi="Calibri"/>
+          <w:color w:val="00000A"/>
+          <w:sz w:val="20"/>
+          <w:szCs w:val="20"/>
+        </w:rPr>
+        <w:t>on the top -&gt; on top</w:t>
+      </w:r>
+    </w:p>
+    <w:p>
+      <w:pPr>
+        <w:pStyle w:val="TextBody"/>
+        <w:numPr>
+          <w:ilvl w:val="0"/>
+          <w:numId w:val="1"/>
+        </w:numPr>
+        <w:spacing w:lineRule="auto" w:line="240" w:before="0" w:after="0"/>
+        <w:rPr>
+          <w:rFonts w:ascii="Calibri" w:hAnsi="Calibri"/>
+          <w:color w:val="00000A"/>
+          <w:sz w:val="20"/>
+          <w:szCs w:val="20"/>
+        </w:rPr>
+      </w:pPr>
+      <w:r>
+        <w:rPr>
+          <w:rFonts w:ascii="Calibri" w:hAnsi="Calibri"/>
+          <w:color w:val="00000A"/>
+          <w:sz w:val="20"/>
+          <w:szCs w:val="20"/>
+        </w:rPr>
+      </w:r>
+    </w:p>
+    <w:p>
+      <w:pPr>
+        <w:pStyle w:val="TextBody"/>
+        <w:numPr>
+          <w:ilvl w:val="0"/>
+          <w:numId w:val="1"/>
+        </w:numPr>
+        <w:spacing w:lineRule="auto" w:line="240" w:before="0" w:after="0"/>
+        <w:rPr>
+          <w:rFonts w:ascii="Calibri" w:hAnsi="Calibri"/>
+          <w:color w:val="00000A"/>
+          <w:sz w:val="20"/>
+          <w:szCs w:val="20"/>
+        </w:rPr>
+      </w:pPr>
+      <w:r>
+        <w:rPr>
+          <w:rFonts w:ascii="Calibri" w:hAnsi="Calibri"/>
+          <w:color w:val="00000A"/>
+          <w:sz w:val="20"/>
+          <w:szCs w:val="20"/>
+        </w:rPr>
+        <w:t>Fixed.</w:t>
+      </w:r>
+    </w:p>
+    <w:p>
+      <w:pPr>
+        <w:pStyle w:val="Normal"/>
+        <w:rPr>
+          <w:rFonts w:ascii="Calibri" w:hAnsi="Calibri"/>
+          <w:color w:val="00000A"/>
+          <w:sz w:val="20"/>
+          <w:szCs w:val="20"/>
+        </w:rPr>
+      </w:pPr>
+      <w:r>
+        <w:rPr>
+          <w:rFonts w:ascii="Calibri" w:hAnsi="Calibri"/>
+          <w:color w:val="00000A"/>
+          <w:sz w:val="20"/>
+          <w:szCs w:val="20"/>
+        </w:rPr>
+      </w:r>
+    </w:p>
+    <w:p>
+      <w:pPr>
+        <w:pStyle w:val="Normal"/>
+        <w:rPr>
+          <w:rFonts w:ascii="Calibri" w:hAnsi="Calibri"/>
+          <w:b/>
+          <w:color w:val="00000A"/>
+          <w:sz w:val="20"/>
+          <w:szCs w:val="20"/>
+        </w:rPr>
+      </w:pPr>
+      <w:r>
+        <w:rPr>
+          <w:rFonts w:ascii="Calibri" w:hAnsi="Calibri"/>
+          <w:b/>
+          <w:color w:val="00000A"/>
+          <w:sz w:val="20"/>
+          <w:szCs w:val="20"/>
+        </w:rPr>
+        <w:t>R2.49- Mahout: in the table, swap the entries for Hadoop and Mahout, to keep it in line with the order in the text</w:t>
+      </w:r>
+    </w:p>
+    <w:p>
+      <w:pPr>
+        <w:pStyle w:val="Normal"/>
+        <w:rPr>
+          <w:rFonts w:ascii="Calibri" w:hAnsi="Calibri"/>
+          <w:color w:val="00000A"/>
+          <w:sz w:val="20"/>
+          <w:szCs w:val="20"/>
+        </w:rPr>
+      </w:pPr>
+      <w:r>
+        <w:rPr>
+          <w:rFonts w:ascii="Calibri" w:hAnsi="Calibri"/>
+          <w:color w:val="00000A"/>
+          <w:sz w:val="20"/>
+          <w:szCs w:val="20"/>
+        </w:rPr>
+      </w:r>
+    </w:p>
+    <w:p>
+      <w:pPr>
+        <w:pStyle w:val="Normal"/>
+        <w:numPr>
+          <w:ilvl w:val="0"/>
+          <w:numId w:val="1"/>
+        </w:numPr>
+        <w:rPr>
+          <w:rFonts w:ascii="Calibri" w:hAnsi="Calibri"/>
+          <w:color w:val="00000A"/>
+          <w:sz w:val="20"/>
+          <w:szCs w:val="20"/>
+        </w:rPr>
+      </w:pPr>
+      <w:r>
+        <w:rPr>
+          <w:rFonts w:ascii="Calibri" w:hAnsi="Calibri"/>
+          <w:color w:val="00000A"/>
+          <w:sz w:val="20"/>
+          <w:szCs w:val="20"/>
+        </w:rPr>
+        <w:t xml:space="preserve">The reviewer is right. We have swapped them. Thanks for noticing this. </w:t>
+      </w:r>
+    </w:p>
+    <w:p>
+      <w:pPr>
+        <w:pStyle w:val="Heading2"/>
+        <w:numPr>
+          <w:ilvl w:val="0"/>
+          <w:numId w:val="1"/>
+        </w:numPr>
+        <w:spacing w:before="0" w:after="0"/>
+        <w:rPr>
+          <w:rFonts w:ascii="Calibri" w:hAnsi="Calibri"/>
+          <w:color w:val="00000A"/>
+          <w:sz w:val="20"/>
+          <w:szCs w:val="20"/>
+        </w:rPr>
+      </w:pPr>
+      <w:r>
+        <w:rPr>
+          <w:rFonts w:ascii="Calibri" w:hAnsi="Calibri"/>
+          <w:color w:val="00000A"/>
+          <w:sz w:val="20"/>
+          <w:szCs w:val="20"/>
+        </w:rPr>
+      </w:r>
+    </w:p>
+    <w:p>
+      <w:pPr>
+        <w:pStyle w:val="Heading2"/>
+        <w:numPr>
+          <w:ilvl w:val="0"/>
+          <w:numId w:val="1"/>
+        </w:numPr>
+        <w:spacing w:before="0" w:after="0"/>
+        <w:rPr>
+          <w:rFonts w:ascii="Calibri" w:hAnsi="Calibri"/>
+          <w:color w:val="00000A"/>
+          <w:sz w:val="20"/>
+          <w:szCs w:val="20"/>
+        </w:rPr>
+      </w:pPr>
+      <w:r>
+        <w:rPr>
+          <w:rFonts w:ascii="Calibri" w:hAnsi="Calibri"/>
+          <w:color w:val="00000A"/>
+          <w:sz w:val="20"/>
+          <w:szCs w:val="20"/>
+        </w:rPr>
+        <w:t>R2.50.  Page 17 above t=80%: and below 100%, I assume</w:t>
+      </w:r>
+    </w:p>
+    <w:p>
+      <w:pPr>
+        <w:pStyle w:val="ListParagraph"/>
+        <w:rPr>
+          <w:rFonts w:ascii="Calibri" w:hAnsi="Calibri"/>
+          <w:color w:val="00000A"/>
+          <w:sz w:val="20"/>
+          <w:szCs w:val="20"/>
+        </w:rPr>
+      </w:pPr>
+      <w:r>
+        <w:rPr>
+          <w:rFonts w:ascii="Calibri" w:hAnsi="Calibri"/>
+          <w:color w:val="00000A"/>
+          <w:sz w:val="20"/>
+          <w:szCs w:val="20"/>
+        </w:rPr>
+      </w:r>
+    </w:p>
+    <w:p>
+      <w:pPr>
+        <w:pStyle w:val="Heading2"/>
+        <w:numPr>
+          <w:ilvl w:val="0"/>
+          <w:numId w:val="1"/>
+        </w:numPr>
+        <w:spacing w:before="0" w:after="0"/>
+        <w:rPr>
+          <w:rFonts w:ascii="Calibri" w:hAnsi="Calibri"/>
+          <w:color w:val="00000A"/>
+          <w:sz w:val="20"/>
+          <w:szCs w:val="20"/>
+        </w:rPr>
+      </w:pPr>
       <w:r>
         <w:rPr>
           <w:rFonts w:ascii="Calibri" w:hAnsi="Calibri"/>
@@ -12807,24 +13620,6 @@
         </w:rPr>
         <w:t xml:space="preserve"> </w:t>
       </w:r>
-      <w:r>
-        <w:rPr>
-          <w:rFonts w:ascii="Calibri" w:hAnsi="Calibri"/>
-          <w:color w:val="00000A"/>
-          <w:sz w:val="20"/>
-          <w:szCs w:val="20"/>
-        </w:rPr>
-        <w:t xml:space="preserve">17 and </w:t>
-      </w:r>
-      <w:r>
-        <w:rPr>
-          <w:rFonts w:ascii="Calibri" w:hAnsi="Calibri"/>
-          <w:color w:val="00000A"/>
-          <w:sz w:val="20"/>
-          <w:szCs w:val="20"/>
-        </w:rPr>
-        <w:t>18, right before Figure 12.</w:t>
-      </w:r>
     </w:p>
     <w:p>
       <w:pPr>
@@ -12833,126 +13628,6 @@
           <w:ilvl w:val="0"/>
           <w:numId w:val="1"/>
         </w:numPr>
-        <w:rPr>
-          <w:rFonts w:ascii="Calibri" w:hAnsi="Calibri"/>
-          <w:color w:val="00000A"/>
-          <w:sz w:val="20"/>
-          <w:szCs w:val="20"/>
-        </w:rPr>
-      </w:pPr>
-      <w:r>
-        <w:rPr>
-          <w:rFonts w:ascii="Calibri" w:hAnsi="Calibri"/>
-          <w:color w:val="00000A"/>
-          <w:sz w:val="20"/>
-          <w:szCs w:val="20"/>
-        </w:rPr>
-      </w:r>
-    </w:p>
-    <w:p>
-      <w:pPr>
-        <w:pStyle w:val="Heading3"/>
-        <w:numPr>
-          <w:ilvl w:val="2"/>
-          <w:numId w:val="1"/>
-        </w:numPr>
-        <w:spacing w:before="0" w:after="0"/>
-        <w:rPr>
-          <w:rFonts w:ascii="Calibri" w:hAnsi="Calibri"/>
-          <w:color w:val="00000A"/>
-          <w:sz w:val="20"/>
-          <w:szCs w:val="20"/>
-        </w:rPr>
-      </w:pPr>
-      <w:r>
-        <w:rPr>
-          <w:rFonts w:ascii="Calibri" w:hAnsi="Calibri"/>
-          <w:color w:val="00000A"/>
-          <w:sz w:val="20"/>
-          <w:szCs w:val="20"/>
-        </w:rPr>
-        <w:t>R2.46.  study -&gt; studies</w:t>
-      </w:r>
-    </w:p>
-    <w:p>
-      <w:pPr>
-        <w:pStyle w:val="Normal"/>
-        <w:numPr>
-          <w:ilvl w:val="0"/>
-          <w:numId w:val="1"/>
-        </w:numPr>
-        <w:rPr>
-          <w:rFonts w:ascii="Calibri" w:hAnsi="Calibri"/>
-          <w:color w:val="00000A"/>
-          <w:sz w:val="20"/>
-          <w:szCs w:val="20"/>
-        </w:rPr>
-      </w:pPr>
-      <w:r>
-        <w:rPr>
-          <w:rFonts w:ascii="Calibri" w:hAnsi="Calibri"/>
-          <w:color w:val="00000A"/>
-          <w:sz w:val="20"/>
-          <w:szCs w:val="20"/>
-        </w:rPr>
-        <w:t>Fixed.</w:t>
-      </w:r>
-    </w:p>
-    <w:p>
-      <w:pPr>
-        <w:pStyle w:val="Normal"/>
-        <w:numPr>
-          <w:ilvl w:val="0"/>
-          <w:numId w:val="1"/>
-        </w:numPr>
-        <w:rPr>
-          <w:rFonts w:ascii="Calibri" w:hAnsi="Calibri"/>
-          <w:color w:val="00000A"/>
-          <w:sz w:val="20"/>
-          <w:szCs w:val="20"/>
-        </w:rPr>
-      </w:pPr>
-      <w:r>
-        <w:rPr>
-          <w:rFonts w:ascii="Calibri" w:hAnsi="Calibri"/>
-          <w:color w:val="00000A"/>
-          <w:sz w:val="20"/>
-          <w:szCs w:val="20"/>
-        </w:rPr>
-      </w:r>
-    </w:p>
-    <w:p>
-      <w:pPr>
-        <w:pStyle w:val="Heading3"/>
-        <w:numPr>
-          <w:ilvl w:val="2"/>
-          <w:numId w:val="1"/>
-        </w:numPr>
-        <w:spacing w:before="0" w:after="0"/>
-        <w:rPr>
-          <w:rFonts w:ascii="Calibri" w:hAnsi="Calibri"/>
-          <w:color w:val="00000A"/>
-          <w:sz w:val="20"/>
-          <w:szCs w:val="20"/>
-        </w:rPr>
-      </w:pPr>
-      <w:r>
-        <w:rPr>
-          <w:rFonts w:ascii="Calibri" w:hAnsi="Calibri"/>
-          <w:color w:val="00000A"/>
-          <w:sz w:val="20"/>
-          <w:szCs w:val="20"/>
-        </w:rPr>
-        <w:t>R2.47.  reasonable amount of time: what is a reasonable amount of time?</w:t>
-      </w:r>
-    </w:p>
-    <w:p>
-      <w:pPr>
-        <w:pStyle w:val="Normal"/>
-        <w:numPr>
-          <w:ilvl w:val="0"/>
-          <w:numId w:val="1"/>
-        </w:numPr>
         <w:ind w:left="0" w:right="0" w:hanging="432"/>
         <w:rPr>
           <w:rFonts w:ascii="Calibri" w:hAnsi="Calibri"/>
@@ -12968,371 +13643,8 @@
           <w:sz w:val="20"/>
           <w:szCs w:val="20"/>
         </w:rPr>
-      </w:r>
-    </w:p>
-    <w:p>
-      <w:pPr>
-        <w:pStyle w:val="Normal"/>
-        <w:numPr>
-          <w:ilvl w:val="0"/>
-          <w:numId w:val="1"/>
-        </w:numPr>
-        <w:ind w:left="0" w:right="0" w:hanging="432"/>
-        <w:rPr>
-          <w:rFonts w:ascii="Calibri" w:hAnsi="Calibri"/>
-          <w:color w:val="00000A"/>
-          <w:sz w:val="20"/>
-          <w:szCs w:val="20"/>
-        </w:rPr>
-      </w:pPr>
-      <w:r>
-        <w:rPr>
-          <w:rFonts w:ascii="Calibri" w:hAnsi="Calibri"/>
-          <w:color w:val="00000A"/>
-          <w:sz w:val="20"/>
-          <w:szCs w:val="20"/>
-        </w:rPr>
-        <w:t xml:space="preserve">This is good point. What is reasonable for one person may not be reasonable for another.  For us, we did not want to have a bug reproduction approach that takes hours. JCHARMING takes in average 19 minutes to reproduce a bug, which seems to be acceptable. </w:t>
-      </w:r>
-    </w:p>
-    <w:p>
-      <w:pPr>
-        <w:pStyle w:val="Normal"/>
-        <w:numPr>
-          <w:ilvl w:val="0"/>
-          <w:numId w:val="1"/>
-        </w:numPr>
-        <w:rPr>
-          <w:rFonts w:ascii="Calibri" w:hAnsi="Calibri"/>
-          <w:color w:val="00000A"/>
-          <w:sz w:val="20"/>
-          <w:szCs w:val="20"/>
-        </w:rPr>
-      </w:pPr>
-      <w:r>
-        <w:rPr>
-          <w:rFonts w:ascii="Calibri" w:hAnsi="Calibri"/>
-          <w:color w:val="00000A"/>
-          <w:sz w:val="20"/>
-          <w:szCs w:val="20"/>
-        </w:rPr>
-      </w:r>
-    </w:p>
-    <w:p>
-      <w:pPr>
-        <w:pStyle w:val="Heading2"/>
-        <w:numPr>
-          <w:ilvl w:val="1"/>
-          <w:numId w:val="1"/>
-        </w:numPr>
-        <w:spacing w:before="0" w:after="0"/>
-        <w:rPr>
-          <w:rFonts w:ascii="Calibri" w:hAnsi="Calibri"/>
-          <w:color w:val="00000A"/>
-          <w:sz w:val="20"/>
-          <w:szCs w:val="20"/>
-        </w:rPr>
-      </w:pPr>
-      <w:r>
-        <w:rPr>
-          <w:rFonts w:ascii="Calibri" w:hAnsi="Calibri"/>
-          <w:color w:val="00000A"/>
-          <w:sz w:val="20"/>
-          <w:szCs w:val="20"/>
-        </w:rPr>
-        <w:t>R2.48. Page 16:</w:t>
-      </w:r>
-    </w:p>
-    <w:p>
-      <w:pPr>
-        <w:pStyle w:val="Heading3"/>
-        <w:numPr>
-          <w:ilvl w:val="2"/>
-          <w:numId w:val="1"/>
-        </w:numPr>
-        <w:spacing w:before="0" w:after="0"/>
-        <w:rPr>
-          <w:rFonts w:ascii="Calibri" w:hAnsi="Calibri"/>
-          <w:color w:val="00000A"/>
-          <w:sz w:val="20"/>
-          <w:szCs w:val="20"/>
-        </w:rPr>
-      </w:pPr>
-      <w:r>
-        <w:rPr>
-          <w:rFonts w:ascii="Calibri" w:hAnsi="Calibri"/>
-          <w:color w:val="00000A"/>
-          <w:sz w:val="20"/>
-          <w:szCs w:val="20"/>
-        </w:rPr>
-        <w:t>time JfreeChart -&gt; time. JfreeChart</w:t>
-      </w:r>
-    </w:p>
-    <w:p>
-      <w:pPr>
-        <w:pStyle w:val="Heading3"/>
-        <w:numPr>
-          <w:ilvl w:val="2"/>
-          <w:numId w:val="1"/>
-        </w:numPr>
-        <w:spacing w:before="0" w:after="0"/>
-        <w:rPr>
-          <w:rFonts w:ascii="Calibri" w:hAnsi="Calibri"/>
-          <w:color w:val="00000A"/>
-          <w:sz w:val="20"/>
-          <w:szCs w:val="20"/>
-        </w:rPr>
-      </w:pPr>
-      <w:r>
-        <w:rPr>
-          <w:rFonts w:ascii="Calibri" w:hAnsi="Calibri"/>
-          <w:color w:val="00000A"/>
-          <w:sz w:val="20"/>
-          <w:szCs w:val="20"/>
-        </w:rPr>
-        <w:t>on the top -&gt; on top</w:t>
-      </w:r>
-    </w:p>
-    <w:p>
-      <w:pPr>
-        <w:pStyle w:val="TextBody"/>
-        <w:numPr>
-          <w:ilvl w:val="0"/>
-          <w:numId w:val="1"/>
-        </w:numPr>
-        <w:spacing w:lineRule="auto" w:line="240" w:before="0" w:after="0"/>
-        <w:rPr>
-          <w:rFonts w:ascii="Calibri" w:hAnsi="Calibri"/>
-          <w:color w:val="00000A"/>
-          <w:sz w:val="20"/>
-          <w:szCs w:val="20"/>
-        </w:rPr>
-      </w:pPr>
-      <w:r>
-        <w:rPr>
-          <w:rFonts w:ascii="Calibri" w:hAnsi="Calibri"/>
-          <w:color w:val="00000A"/>
-          <w:sz w:val="20"/>
-          <w:szCs w:val="20"/>
-        </w:rPr>
-      </w:r>
-    </w:p>
-    <w:p>
-      <w:pPr>
-        <w:pStyle w:val="TextBody"/>
-        <w:numPr>
-          <w:ilvl w:val="0"/>
-          <w:numId w:val="1"/>
-        </w:numPr>
-        <w:spacing w:lineRule="auto" w:line="240" w:before="0" w:after="0"/>
-        <w:rPr>
-          <w:rFonts w:ascii="Calibri" w:hAnsi="Calibri"/>
-          <w:color w:val="00000A"/>
-          <w:sz w:val="20"/>
-          <w:szCs w:val="20"/>
-        </w:rPr>
-      </w:pPr>
-      <w:r>
-        <w:rPr>
-          <w:rFonts w:ascii="Calibri" w:hAnsi="Calibri"/>
-          <w:color w:val="00000A"/>
-          <w:sz w:val="20"/>
-          <w:szCs w:val="20"/>
-        </w:rPr>
-        <w:t>Fixed.</w:t>
-      </w:r>
-    </w:p>
-    <w:p>
-      <w:pPr>
-        <w:pStyle w:val="Normal"/>
-        <w:rPr>
-          <w:rFonts w:ascii="Calibri" w:hAnsi="Calibri"/>
-          <w:color w:val="00000A"/>
-          <w:sz w:val="20"/>
-          <w:szCs w:val="20"/>
-        </w:rPr>
-      </w:pPr>
-      <w:r>
-        <w:rPr>
-          <w:rFonts w:ascii="Calibri" w:hAnsi="Calibri"/>
-          <w:color w:val="00000A"/>
-          <w:sz w:val="20"/>
-          <w:szCs w:val="20"/>
-        </w:rPr>
-      </w:r>
-    </w:p>
-    <w:p>
-      <w:pPr>
-        <w:pStyle w:val="Normal"/>
-        <w:rPr>
-          <w:rFonts w:ascii="Calibri" w:hAnsi="Calibri"/>
-          <w:b/>
-          <w:color w:val="00000A"/>
-          <w:sz w:val="20"/>
-          <w:szCs w:val="20"/>
-        </w:rPr>
-      </w:pPr>
-      <w:r>
-        <w:rPr>
-          <w:rFonts w:ascii="Calibri" w:hAnsi="Calibri"/>
-          <w:b/>
-          <w:color w:val="00000A"/>
-          <w:sz w:val="20"/>
-          <w:szCs w:val="20"/>
-        </w:rPr>
-        <w:t>R2.49- Mahout: in the table, swap the entries for Hadoop and Mahout, to keep it in line with the order in the text</w:t>
-      </w:r>
-    </w:p>
-    <w:p>
-      <w:pPr>
-        <w:pStyle w:val="Normal"/>
-        <w:rPr>
-          <w:rFonts w:ascii="Calibri" w:hAnsi="Calibri"/>
-          <w:color w:val="00000A"/>
-          <w:sz w:val="20"/>
-          <w:szCs w:val="20"/>
-        </w:rPr>
-      </w:pPr>
-      <w:r>
-        <w:rPr>
-          <w:rFonts w:ascii="Calibri" w:hAnsi="Calibri"/>
-          <w:color w:val="00000A"/>
-          <w:sz w:val="20"/>
-          <w:szCs w:val="20"/>
-        </w:rPr>
-      </w:r>
-    </w:p>
-    <w:p>
-      <w:pPr>
-        <w:pStyle w:val="Normal"/>
-        <w:numPr>
-          <w:ilvl w:val="0"/>
-          <w:numId w:val="1"/>
-        </w:numPr>
-        <w:rPr>
-          <w:rFonts w:ascii="Calibri" w:hAnsi="Calibri"/>
-          <w:color w:val="00000A"/>
-          <w:sz w:val="20"/>
-          <w:szCs w:val="20"/>
-        </w:rPr>
-      </w:pPr>
-      <w:r>
-        <w:rPr>
-          <w:rFonts w:ascii="Calibri" w:hAnsi="Calibri"/>
-          <w:color w:val="00000A"/>
-          <w:sz w:val="20"/>
-          <w:szCs w:val="20"/>
-        </w:rPr>
-        <w:t xml:space="preserve">The reviewer is right. We have swapped them. Thanks for noticing this. </w:t>
-      </w:r>
-    </w:p>
-    <w:p>
-      <w:pPr>
-        <w:pStyle w:val="Heading2"/>
-        <w:numPr>
-          <w:ilvl w:val="0"/>
-          <w:numId w:val="1"/>
-        </w:numPr>
-        <w:spacing w:before="0" w:after="0"/>
-        <w:rPr>
-          <w:rFonts w:ascii="Calibri" w:hAnsi="Calibri"/>
-          <w:color w:val="00000A"/>
-          <w:sz w:val="20"/>
-          <w:szCs w:val="20"/>
-        </w:rPr>
-      </w:pPr>
-      <w:r>
-        <w:rPr>
-          <w:rFonts w:ascii="Calibri" w:hAnsi="Calibri"/>
-          <w:color w:val="00000A"/>
-          <w:sz w:val="20"/>
-          <w:szCs w:val="20"/>
-        </w:rPr>
-      </w:r>
-    </w:p>
-    <w:p>
-      <w:pPr>
-        <w:pStyle w:val="Heading2"/>
-        <w:numPr>
-          <w:ilvl w:val="0"/>
-          <w:numId w:val="1"/>
-        </w:numPr>
-        <w:spacing w:before="0" w:after="0"/>
-        <w:rPr>
-          <w:rFonts w:ascii="Calibri" w:hAnsi="Calibri"/>
-          <w:color w:val="00000A"/>
-          <w:sz w:val="20"/>
-          <w:szCs w:val="20"/>
-        </w:rPr>
-      </w:pPr>
-      <w:r>
-        <w:rPr>
-          <w:rFonts w:ascii="Calibri" w:hAnsi="Calibri"/>
-          <w:color w:val="00000A"/>
-          <w:sz w:val="20"/>
-          <w:szCs w:val="20"/>
-        </w:rPr>
-        <w:t>R2.50.  Page 17 above t=80%: and below 100%, I assume</w:t>
-      </w:r>
-    </w:p>
-    <w:p>
-      <w:pPr>
-        <w:pStyle w:val="ListParagraph"/>
-        <w:rPr>
-          <w:rFonts w:ascii="Calibri" w:hAnsi="Calibri"/>
-          <w:color w:val="00000A"/>
-          <w:sz w:val="20"/>
-          <w:szCs w:val="20"/>
-        </w:rPr>
-      </w:pPr>
-      <w:r>
-        <w:rPr>
-          <w:rFonts w:ascii="Calibri" w:hAnsi="Calibri"/>
-          <w:color w:val="00000A"/>
-          <w:sz w:val="20"/>
-          <w:szCs w:val="20"/>
-        </w:rPr>
-      </w:r>
-    </w:p>
-    <w:p>
-      <w:pPr>
-        <w:pStyle w:val="Heading2"/>
-        <w:numPr>
-          <w:ilvl w:val="0"/>
-          <w:numId w:val="1"/>
-        </w:numPr>
-        <w:spacing w:before="0" w:after="0"/>
-        <w:rPr>
-          <w:rFonts w:ascii="Calibri" w:hAnsi="Calibri"/>
-          <w:color w:val="00000A"/>
-          <w:sz w:val="20"/>
-          <w:szCs w:val="20"/>
-        </w:rPr>
-      </w:pPr>
-      <w:r>
-        <w:rPr>
-          <w:rFonts w:ascii="Calibri" w:hAnsi="Calibri"/>
-          <w:color w:val="00000A"/>
-          <w:sz w:val="20"/>
-          <w:szCs w:val="20"/>
-        </w:rPr>
-      </w:r>
-    </w:p>
-    <w:p>
-      <w:pPr>
-        <w:pStyle w:val="Normal"/>
-        <w:numPr>
-          <w:ilvl w:val="0"/>
-          <w:numId w:val="1"/>
-        </w:numPr>
-        <w:ind w:left="0" w:right="0" w:hanging="432"/>
-        <w:rPr>
-          <w:rFonts w:ascii="Calibri" w:hAnsi="Calibri"/>
-          <w:color w:val="00000A"/>
-          <w:sz w:val="20"/>
-          <w:szCs w:val="20"/>
-        </w:rPr>
-      </w:pPr>
+        <w:t xml:space="preserve">       </w:t>
+      </w:r>
       <w:r>
         <w:rPr>
           <w:rFonts w:ascii="Calibri" w:hAnsi="Calibri"/>
@@ -14115,6 +14427,16 @@
           <w:sz w:val="20"/>
           <w:szCs w:val="20"/>
         </w:rPr>
+        <w:t xml:space="preserve">           </w:t>
+      </w:r>
+      <w:r>
+        <w:rPr>
+          <w:rFonts w:ascii="Calibri" w:hAnsi="Calibri"/>
+          <w:bCs w:val="false"/>
+          <w:color w:val="00000A"/>
+          <w:sz w:val="20"/>
+          <w:szCs w:val="20"/>
+        </w:rPr>
         <w:t>R2.55 - Page 23: the SUTs analyzed by JCHARMING are the same as the ones used in similar studies: how do the results of JCHARMING actually compare to those obtained in similar studies?</w:t>
       </w:r>
     </w:p>
@@ -14154,6 +14476,15 @@
           <w:sz w:val="20"/>
           <w:szCs w:val="20"/>
         </w:rPr>
+        <w:t xml:space="preserve">       </w:t>
+      </w:r>
+      <w:r>
+        <w:rPr>
+          <w:rFonts w:ascii="Calibri" w:hAnsi="Calibri"/>
+          <w:color w:val="00000A"/>
+          <w:sz w:val="20"/>
+          <w:szCs w:val="20"/>
+        </w:rPr>
         <w:t>We completed the related work section with the results of each approach, when they are clearly reported. Many papers focus on implementations details and/or only report successfully-reproduced bug without discussing the bugs that were not reproduced. Please see modifications made to the related work section. They are in red text.</w:t>
       </w:r>
     </w:p>
@@ -14548,7 +14879,7 @@
           <w:sz w:val="20"/>
           <w:szCs w:val="20"/>
         </w:rPr>
-        <w:t xml:space="preserve"> </w:t>
+        <w:t xml:space="preserve">          </w:t>
       </w:r>
       <w:r>
         <w:rPr>
@@ -15337,7 +15668,7 @@
       <w:jc w:val="left"/>
     </w:pPr>
     <w:rPr>
-      <w:rFonts w:cs="Mangal" w:ascii="Liberation Serif" w:hAnsi="Liberation Serif" w:eastAsia="Droid Sans Fallback"/>
+      <w:rFonts w:ascii="Liberation Serif" w:hAnsi="Liberation Serif" w:eastAsia="Droid Sans Fallback" w:cs="Mangal"/>
       <w:color w:val="00000A"/>
       <w:sz w:val="24"/>
       <w:szCs w:val="21"/>

</xml_diff>